<commit_message>
Update resume and project links
</commit_message>
<xml_diff>
--- a/resources/documents/Elijah Watson Resume.docx
+++ b/resources/documents/Elijah Watson Resume.docx
@@ -1,6 +1,6 @@
 
 <file path=word/document.xml><?xml version="1.0" encoding="utf-8"?>
-<w:document xmlns:wpc="http://schemas.microsoft.com/office/word/2010/wordprocessingCanvas" xmlns:mc="http://schemas.openxmlformats.org/markup-compatibility/2006" xmlns:o="urn:schemas-microsoft-com:office:office" xmlns:r="http://schemas.openxmlformats.org/officeDocument/2006/relationships" xmlns:m="http://schemas.openxmlformats.org/officeDocument/2006/math" xmlns:v="urn:schemas-microsoft-com:vml" xmlns:wp14="http://schemas.microsoft.com/office/word/2010/wordprocessingDrawing" xmlns:wp="http://schemas.openxmlformats.org/drawingml/2006/wordprocessingDrawing" xmlns:w10="urn:schemas-microsoft-com:office:word" xmlns:w="http://schemas.openxmlformats.org/wordprocessingml/2006/main" xmlns:w14="http://schemas.microsoft.com/office/word/2010/wordml" xmlns:wpg="http://schemas.microsoft.com/office/word/2010/wordprocessingGroup" xmlns:wpi="http://schemas.microsoft.com/office/word/2010/wordprocessingInk" xmlns:wne="http://schemas.microsoft.com/office/word/2006/wordml" xmlns:wps="http://schemas.microsoft.com/office/word/2010/wordprocessingShape" mc:Ignorable="w14 wp14">
+<w:document xmlns:ve="http://schemas.openxmlformats.org/markup-compatibility/2006" xmlns:o="urn:schemas-microsoft-com:office:office" xmlns:r="http://schemas.openxmlformats.org/officeDocument/2006/relationships" xmlns:m="http://schemas.openxmlformats.org/officeDocument/2006/math" xmlns:v="urn:schemas-microsoft-com:vml" xmlns:wp="http://schemas.openxmlformats.org/drawingml/2006/wordprocessingDrawing" xmlns:w10="urn:schemas-microsoft-com:office:word" xmlns:w="http://schemas.openxmlformats.org/wordprocessingml/2006/main" xmlns:wne="http://schemas.microsoft.com/office/word/2006/wordml">
   <w:body>
     <w:p>
       <w:pPr>
@@ -37,7 +37,7 @@
           <w:rFonts w:ascii="Times New Roman" w:hAnsi="Times New Roman" w:cs="Times New Roman"/>
           <w:sz w:val="20"/>
         </w:rPr>
-        <w:t>2226 Rolling Shores Circle, Soddy Daisy, TN 37379 | Cell: (423)</w:t>
+        <w:t>Soddy Daisy, TN 37379 | Cell: (423)</w:t>
       </w:r>
       <w:r>
         <w:rPr>
@@ -51,7 +51,32 @@
           <w:rFonts w:ascii="Times New Roman" w:hAnsi="Times New Roman" w:cs="Times New Roman"/>
           <w:sz w:val="20"/>
         </w:rPr>
-        <w:t>762-0018 | elijahlwatson@gmail.com</w:t>
+        <w:t xml:space="preserve">762-0018 | </w:t>
+      </w:r>
+      <w:hyperlink r:id="rId8" w:history="1">
+        <w:r>
+          <w:rPr>
+            <w:rStyle w:val="Hyperlink"/>
+            <w:rFonts w:ascii="Times New Roman" w:hAnsi="Times New Roman" w:cs="Times New Roman"/>
+            <w:i/>
+            <w:sz w:val="20"/>
+          </w:rPr>
+          <w:t>https://elijahwatson.dev</w:t>
+        </w:r>
+      </w:hyperlink>
+      <w:r>
+        <w:rPr>
+          <w:rFonts w:ascii="Times New Roman" w:hAnsi="Times New Roman" w:cs="Times New Roman"/>
+          <w:sz w:val="20"/>
+        </w:rPr>
+        <w:t xml:space="preserve"> | </w:t>
+      </w:r>
+      <w:r>
+        <w:rPr>
+          <w:rFonts w:ascii="Times New Roman" w:hAnsi="Times New Roman" w:cs="Times New Roman"/>
+          <w:sz w:val="20"/>
+        </w:rPr>
+        <w:t>elijahlwatson@gmail.com</w:t>
       </w:r>
     </w:p>
     <w:p>
@@ -1723,23 +1748,7 @@
           <w:rFonts w:ascii="Times New Roman" w:hAnsi="Times New Roman" w:cs="Times New Roman"/>
           <w:sz w:val="24"/>
         </w:rPr>
-        <w:t xml:space="preserve">Assist with account recovery, account </w:t>
-      </w:r>
-      <w:proofErr w:type="gramStart"/>
-      <w:r>
-        <w:rPr>
-          <w:rFonts w:ascii="Times New Roman" w:hAnsi="Times New Roman" w:cs="Times New Roman"/>
-          <w:sz w:val="24"/>
-        </w:rPr>
-        <w:t>linking,</w:t>
-      </w:r>
-      <w:proofErr w:type="gramEnd"/>
-      <w:r>
-        <w:rPr>
-          <w:rFonts w:ascii="Times New Roman" w:hAnsi="Times New Roman" w:cs="Times New Roman"/>
-          <w:sz w:val="24"/>
-        </w:rPr>
-        <w:t xml:space="preserve"> file transfers, data backups, </w:t>
+        <w:t xml:space="preserve">Assist with account recovery, account linking, file transfers, data backups, </w:t>
       </w:r>
       <w:r>
         <w:rPr>
@@ -2305,21 +2314,12 @@
           <w:sz w:val="24"/>
         </w:rPr>
       </w:pPr>
-      <w:proofErr w:type="spellStart"/>
-      <w:r>
-        <w:rPr>
-          <w:rFonts w:ascii="Times New Roman" w:hAnsi="Times New Roman" w:cs="Times New Roman"/>
-          <w:sz w:val="24"/>
-        </w:rPr>
-        <w:t>Git</w:t>
-      </w:r>
-      <w:proofErr w:type="spellEnd"/>
-      <w:r>
-        <w:rPr>
-          <w:rFonts w:ascii="Times New Roman" w:hAnsi="Times New Roman" w:cs="Times New Roman"/>
-          <w:sz w:val="24"/>
-        </w:rPr>
-        <w:t xml:space="preserve"> / GitHub</w:t>
+      <w:r>
+        <w:rPr>
+          <w:rFonts w:ascii="Times New Roman" w:hAnsi="Times New Roman" w:cs="Times New Roman"/>
+          <w:sz w:val="24"/>
+        </w:rPr>
+        <w:t>Git / GitHub</w:t>
       </w:r>
     </w:p>
     <w:p>
@@ -2340,17 +2340,8 @@
           <w:rFonts w:ascii="Times New Roman" w:hAnsi="Times New Roman" w:cs="Times New Roman"/>
           <w:sz w:val="24"/>
         </w:rPr>
-        <w:t xml:space="preserve">Node.js / </w:t>
-      </w:r>
-      <w:proofErr w:type="spellStart"/>
-      <w:r>
-        <w:rPr>
-          <w:rFonts w:ascii="Times New Roman" w:hAnsi="Times New Roman" w:cs="Times New Roman"/>
-          <w:sz w:val="24"/>
-        </w:rPr>
-        <w:t>npm</w:t>
-      </w:r>
-      <w:proofErr w:type="spellEnd"/>
+        <w:t>Node.js / npm</w:t>
+      </w:r>
     </w:p>
     <w:p>
       <w:pPr>
@@ -2365,7 +2356,6 @@
           <w:sz w:val="24"/>
         </w:rPr>
       </w:pPr>
-      <w:proofErr w:type="spellStart"/>
       <w:r>
         <w:rPr>
           <w:rFonts w:ascii="Times New Roman" w:hAnsi="Times New Roman" w:cs="Times New Roman"/>
@@ -2373,7 +2363,6 @@
         </w:rPr>
         <w:t>Webpack</w:t>
       </w:r>
-      <w:proofErr w:type="spellEnd"/>
     </w:p>
     <w:p>
       <w:pPr>
@@ -2415,23 +2404,7 @@
           <w:sz w:val="24"/>
         </w:rPr>
         <w:lastRenderedPageBreak/>
-        <w:t>Email Marketing (</w:t>
-      </w:r>
-      <w:proofErr w:type="spellStart"/>
-      <w:r>
-        <w:rPr>
-          <w:rFonts w:ascii="Times New Roman" w:hAnsi="Times New Roman" w:cs="Times New Roman"/>
-          <w:sz w:val="24"/>
-        </w:rPr>
-        <w:t>ActiveCampaign</w:t>
-      </w:r>
-      <w:proofErr w:type="spellEnd"/>
-      <w:r>
-        <w:rPr>
-          <w:rFonts w:ascii="Times New Roman" w:hAnsi="Times New Roman" w:cs="Times New Roman"/>
-          <w:sz w:val="24"/>
-        </w:rPr>
-        <w:t>)</w:t>
+        <w:t>Email Marketing (ActiveCampaign)</w:t>
       </w:r>
     </w:p>
     <w:p>
@@ -2639,7 +2612,7 @@
             <w:rFonts w:ascii="Times New Roman" w:hAnsi="Times New Roman" w:cs="Times New Roman"/>
             <w:sz w:val="24"/>
           </w:rPr>
-          <w:t>https://move-out.netlify.com</w:t>
+          <w:t>https://move-out.org</w:t>
         </w:r>
       </w:hyperlink>
       <w:r>
@@ -2691,47 +2664,13 @@
         </w:rPr>
         <w:t xml:space="preserve">Developed with: HTML, CSS, JavaScript, APIs, </w:t>
       </w:r>
-      <w:proofErr w:type="spellStart"/>
-      <w:r>
-        <w:rPr>
-          <w:rFonts w:ascii="Times New Roman" w:hAnsi="Times New Roman" w:cs="Times New Roman"/>
-          <w:sz w:val="24"/>
-        </w:rPr>
-        <w:t>Git</w:t>
-      </w:r>
-      <w:proofErr w:type="spellEnd"/>
-      <w:r>
-        <w:rPr>
-          <w:rFonts w:ascii="Times New Roman" w:hAnsi="Times New Roman" w:cs="Times New Roman"/>
-          <w:sz w:val="24"/>
-        </w:rPr>
-        <w:t xml:space="preserve"> / GitHub, Node.js / </w:t>
-      </w:r>
-      <w:proofErr w:type="spellStart"/>
-      <w:r>
-        <w:rPr>
-          <w:rFonts w:ascii="Times New Roman" w:hAnsi="Times New Roman" w:cs="Times New Roman"/>
-          <w:sz w:val="24"/>
-        </w:rPr>
-        <w:t>npm</w:t>
-      </w:r>
-      <w:proofErr w:type="spellEnd"/>
-      <w:r>
-        <w:rPr>
-          <w:rFonts w:ascii="Times New Roman" w:hAnsi="Times New Roman" w:cs="Times New Roman"/>
-          <w:sz w:val="24"/>
-        </w:rPr>
-        <w:t xml:space="preserve">, </w:t>
-      </w:r>
-      <w:proofErr w:type="spellStart"/>
-      <w:r>
-        <w:rPr>
-          <w:rFonts w:ascii="Times New Roman" w:hAnsi="Times New Roman" w:cs="Times New Roman"/>
-          <w:sz w:val="24"/>
-        </w:rPr>
-        <w:t>Webpack</w:t>
-      </w:r>
-      <w:proofErr w:type="spellEnd"/>
+      <w:r>
+        <w:rPr>
+          <w:rFonts w:ascii="Times New Roman" w:hAnsi="Times New Roman" w:cs="Times New Roman"/>
+          <w:sz w:val="24"/>
+        </w:rPr>
+        <w:t>Git / GitHub, Node.js / npm, Webpack</w:t>
+      </w:r>
     </w:p>
     <w:p>
       <w:pPr>
@@ -2775,14 +2714,17 @@
           <w:sz w:val="24"/>
         </w:rPr>
       </w:pPr>
-      <w:r>
-        <w:rPr>
-          <w:rFonts w:ascii="Times New Roman" w:hAnsi="Times New Roman" w:cs="Times New Roman"/>
-          <w:i/>
-          <w:sz w:val="24"/>
-        </w:rPr>
-        <w:t>Video Demo Available Upon Request</w:t>
-      </w:r>
+      <w:hyperlink r:id="rId11" w:history="1">
+        <w:r>
+          <w:rPr>
+            <w:rStyle w:val="Hyperlink"/>
+            <w:rFonts w:ascii="Times New Roman" w:hAnsi="Times New Roman" w:cs="Times New Roman"/>
+            <w:i/>
+            <w:sz w:val="24"/>
+          </w:rPr>
+          <w:t>https://bit.ly/RealCam-3-Demo-Videos</w:t>
+        </w:r>
+      </w:hyperlink>
     </w:p>
     <w:p>
       <w:pPr>
@@ -2811,19 +2753,10 @@
           <w:rFonts w:ascii="Times New Roman" w:hAnsi="Times New Roman" w:cs="Times New Roman"/>
           <w:sz w:val="24"/>
         </w:rPr>
-        <w:t xml:space="preserve">downloading associated videos.  Differing views and interactions based on user access level.  </w:t>
-      </w:r>
-      <w:proofErr w:type="gramStart"/>
-      <w:r>
-        <w:rPr>
-          <w:rFonts w:ascii="Times New Roman" w:hAnsi="Times New Roman" w:cs="Times New Roman"/>
-          <w:sz w:val="24"/>
-        </w:rPr>
-        <w:t>Fully responsive and cross-browser compatible.</w:t>
+        <w:t>downloading associated videos.  Differing views and interactions based on user access level.  Fully responsive and cross-browser compatible.</w:t>
       </w:r>
       <w:bookmarkStart w:id="0" w:name="_GoBack"/>
       <w:bookmarkEnd w:id="0"/>
-      <w:proofErr w:type="gramEnd"/>
     </w:p>
     <w:p>
       <w:pPr>
@@ -2852,24 +2785,134 @@
           <w:rFonts w:ascii="Times New Roman" w:hAnsi="Times New Roman" w:cs="Times New Roman"/>
           <w:sz w:val="24"/>
         </w:rPr>
-        <w:t xml:space="preserve">, AJAX, </w:t>
-      </w:r>
-      <w:proofErr w:type="spellStart"/>
-      <w:r>
-        <w:rPr>
-          <w:rFonts w:ascii="Times New Roman" w:hAnsi="Times New Roman" w:cs="Times New Roman"/>
-          <w:sz w:val="24"/>
-        </w:rPr>
-        <w:t>Git</w:t>
-      </w:r>
-      <w:proofErr w:type="spellEnd"/>
-      <w:r>
-        <w:rPr>
-          <w:rFonts w:ascii="Times New Roman" w:hAnsi="Times New Roman" w:cs="Times New Roman"/>
-          <w:sz w:val="24"/>
-        </w:rPr>
-        <w:t xml:space="preserve"> / GitHub</w:t>
-      </w:r>
+        <w:t>, AJAX, Git / GitHub</w:t>
+      </w:r>
+    </w:p>
+    <w:p>
+      <w:pPr>
+        <w:spacing w:after="0" w:line="276" w:lineRule="auto"/>
+        <w:rPr>
+          <w:rFonts w:ascii="Times New Roman" w:hAnsi="Times New Roman" w:cs="Times New Roman"/>
+          <w:sz w:val="24"/>
+        </w:rPr>
+      </w:pPr>
+    </w:p>
+    <w:p>
+      <w:pPr>
+        <w:spacing w:after="0" w:line="276" w:lineRule="auto"/>
+        <w:rPr>
+          <w:rFonts w:ascii="Times New Roman" w:hAnsi="Times New Roman" w:cs="Times New Roman"/>
+          <w:sz w:val="24"/>
+        </w:rPr>
+      </w:pPr>
+      <w:r>
+        <w:rPr>
+          <w:rFonts w:ascii="Times New Roman" w:hAnsi="Times New Roman" w:cs="Times New Roman"/>
+          <w:b/>
+          <w:sz w:val="24"/>
+        </w:rPr>
+        <w:t>My Portfolio</w:t>
+      </w:r>
+      <w:r>
+        <w:rPr>
+          <w:rFonts w:ascii="Times New Roman" w:hAnsi="Times New Roman" w:cs="Times New Roman"/>
+          <w:sz w:val="24"/>
+        </w:rPr>
+        <w:t xml:space="preserve"> (</w:t>
+      </w:r>
+      <w:r>
+        <w:rPr>
+          <w:rFonts w:ascii="Times New Roman" w:hAnsi="Times New Roman" w:cs="Times New Roman"/>
+          <w:sz w:val="24"/>
+        </w:rPr>
+        <w:t>11</w:t>
+      </w:r>
+      <w:r>
+        <w:rPr>
+          <w:rFonts w:ascii="Times New Roman" w:hAnsi="Times New Roman" w:cs="Times New Roman"/>
+          <w:sz w:val="24"/>
+        </w:rPr>
+        <w:t>/2019</w:t>
+      </w:r>
+      <w:r>
+        <w:rPr>
+          <w:rFonts w:ascii="Times New Roman" w:hAnsi="Times New Roman" w:cs="Times New Roman"/>
+          <w:sz w:val="24"/>
+        </w:rPr>
+        <w:t xml:space="preserve"> to 11/2019</w:t>
+      </w:r>
+      <w:r>
+        <w:rPr>
+          <w:rFonts w:ascii="Times New Roman" w:hAnsi="Times New Roman" w:cs="Times New Roman"/>
+          <w:sz w:val="24"/>
+        </w:rPr>
+        <w:t>)</w:t>
+      </w:r>
+    </w:p>
+    <w:p>
+      <w:pPr>
+        <w:spacing w:after="0" w:line="276" w:lineRule="auto"/>
+        <w:rPr>
+          <w:rFonts w:ascii="Times New Roman" w:hAnsi="Times New Roman" w:cs="Times New Roman"/>
+          <w:i/>
+          <w:sz w:val="24"/>
+        </w:rPr>
+      </w:pPr>
+      <w:hyperlink r:id="rId12" w:history="1">
+        <w:r>
+          <w:rPr>
+            <w:rStyle w:val="Hyperlink"/>
+            <w:rFonts w:ascii="Times New Roman" w:hAnsi="Times New Roman" w:cs="Times New Roman"/>
+            <w:i/>
+            <w:sz w:val="24"/>
+          </w:rPr>
+          <w:t>https://elijahwatson.dev</w:t>
+        </w:r>
+      </w:hyperlink>
+      <w:r>
+        <w:rPr>
+          <w:rFonts w:ascii="Times New Roman" w:hAnsi="Times New Roman" w:cs="Times New Roman"/>
+          <w:i/>
+          <w:sz w:val="24"/>
+        </w:rPr>
+        <w:t xml:space="preserve"> | </w:t>
+      </w:r>
+      <w:hyperlink r:id="rId13" w:history="1">
+        <w:r>
+          <w:rPr>
+            <w:rStyle w:val="Hyperlink"/>
+            <w:rFonts w:ascii="Times New Roman" w:hAnsi="Times New Roman" w:cs="Times New Roman"/>
+            <w:i/>
+            <w:sz w:val="24"/>
+          </w:rPr>
+          <w:t>https://github.com/Elijah-Watson/Portfolio</w:t>
+        </w:r>
+      </w:hyperlink>
+    </w:p>
+    <w:p>
+      <w:pPr>
+        <w:spacing w:after="0" w:line="276" w:lineRule="auto"/>
+        <w:rPr>
+          <w:rFonts w:ascii="Times New Roman" w:hAnsi="Times New Roman" w:cs="Times New Roman"/>
+          <w:sz w:val="24"/>
+        </w:rPr>
+      </w:pPr>
+      <w:r>
+        <w:rPr>
+          <w:rFonts w:ascii="Times New Roman" w:hAnsi="Times New Roman" w:cs="Times New Roman"/>
+          <w:sz w:val="24"/>
+        </w:rPr>
+        <w:t>Developed with: HTML, CSS, JavaScript, Git / GitHub, Node.js / npm, Webpack</w:t>
+      </w:r>
+    </w:p>
+    <w:p>
+      <w:pPr>
+        <w:spacing w:after="0" w:line="276" w:lineRule="auto"/>
+        <w:rPr>
+          <w:rFonts w:ascii="Times New Roman" w:hAnsi="Times New Roman" w:cs="Times New Roman"/>
+          <w:sz w:val="24"/>
+        </w:rPr>
+      </w:pPr>
     </w:p>
     <w:sectPr>
       <w:type w:val="continuous"/>
@@ -2883,7 +2926,7 @@
 </file>
 
 <file path=word/endnotes.xml><?xml version="1.0" encoding="utf-8"?>
-<w:endnotes xmlns:wpc="http://schemas.microsoft.com/office/word/2010/wordprocessingCanvas" xmlns:mc="http://schemas.openxmlformats.org/markup-compatibility/2006" xmlns:o="urn:schemas-microsoft-com:office:office" xmlns:r="http://schemas.openxmlformats.org/officeDocument/2006/relationships" xmlns:m="http://schemas.openxmlformats.org/officeDocument/2006/math" xmlns:v="urn:schemas-microsoft-com:vml" xmlns:wp14="http://schemas.microsoft.com/office/word/2010/wordprocessingDrawing" xmlns:wp="http://schemas.openxmlformats.org/drawingml/2006/wordprocessingDrawing" xmlns:w10="urn:schemas-microsoft-com:office:word" xmlns:w="http://schemas.openxmlformats.org/wordprocessingml/2006/main" xmlns:w14="http://schemas.microsoft.com/office/word/2010/wordml" xmlns:wpg="http://schemas.microsoft.com/office/word/2010/wordprocessingGroup" xmlns:wpi="http://schemas.microsoft.com/office/word/2010/wordprocessingInk" xmlns:wne="http://schemas.microsoft.com/office/word/2006/wordml" xmlns:wps="http://schemas.microsoft.com/office/word/2010/wordprocessingShape" mc:Ignorable="w14 wp14">
+<w:endnotes xmlns:ve="http://schemas.openxmlformats.org/markup-compatibility/2006" xmlns:o="urn:schemas-microsoft-com:office:office" xmlns:r="http://schemas.openxmlformats.org/officeDocument/2006/relationships" xmlns:m="http://schemas.openxmlformats.org/officeDocument/2006/math" xmlns:v="urn:schemas-microsoft-com:vml" xmlns:wp="http://schemas.openxmlformats.org/drawingml/2006/wordprocessingDrawing" xmlns:w10="urn:schemas-microsoft-com:office:word" xmlns:w="http://schemas.openxmlformats.org/wordprocessingml/2006/main" xmlns:wne="http://schemas.microsoft.com/office/word/2006/wordml">
   <w:endnote w:type="separator" w:id="-1">
     <w:p>
       <w:pPr>
@@ -2908,7 +2951,7 @@
 </file>
 
 <file path=word/footnotes.xml><?xml version="1.0" encoding="utf-8"?>
-<w:footnotes xmlns:wpc="http://schemas.microsoft.com/office/word/2010/wordprocessingCanvas" xmlns:mc="http://schemas.openxmlformats.org/markup-compatibility/2006" xmlns:o="urn:schemas-microsoft-com:office:office" xmlns:r="http://schemas.openxmlformats.org/officeDocument/2006/relationships" xmlns:m="http://schemas.openxmlformats.org/officeDocument/2006/math" xmlns:v="urn:schemas-microsoft-com:vml" xmlns:wp14="http://schemas.microsoft.com/office/word/2010/wordprocessingDrawing" xmlns:wp="http://schemas.openxmlformats.org/drawingml/2006/wordprocessingDrawing" xmlns:w10="urn:schemas-microsoft-com:office:word" xmlns:w="http://schemas.openxmlformats.org/wordprocessingml/2006/main" xmlns:w14="http://schemas.microsoft.com/office/word/2010/wordml" xmlns:wpg="http://schemas.microsoft.com/office/word/2010/wordprocessingGroup" xmlns:wpi="http://schemas.microsoft.com/office/word/2010/wordprocessingInk" xmlns:wne="http://schemas.microsoft.com/office/word/2006/wordml" xmlns:wps="http://schemas.microsoft.com/office/word/2010/wordprocessingShape" mc:Ignorable="w14 wp14">
+<w:footnotes xmlns:ve="http://schemas.openxmlformats.org/markup-compatibility/2006" xmlns:o="urn:schemas-microsoft-com:office:office" xmlns:r="http://schemas.openxmlformats.org/officeDocument/2006/relationships" xmlns:m="http://schemas.openxmlformats.org/officeDocument/2006/math" xmlns:v="urn:schemas-microsoft-com:vml" xmlns:wp="http://schemas.openxmlformats.org/drawingml/2006/wordprocessingDrawing" xmlns:w10="urn:schemas-microsoft-com:office:word" xmlns:w="http://schemas.openxmlformats.org/wordprocessingml/2006/main" xmlns:wne="http://schemas.microsoft.com/office/word/2006/wordml">
   <w:footnote w:type="separator" w:id="-1">
     <w:p>
       <w:pPr>
@@ -2933,7 +2976,7 @@
 </file>
 
 <file path=word/numbering.xml><?xml version="1.0" encoding="utf-8"?>
-<w:numbering xmlns:wpc="http://schemas.microsoft.com/office/word/2010/wordprocessingCanvas" xmlns:mc="http://schemas.openxmlformats.org/markup-compatibility/2006" xmlns:o="urn:schemas-microsoft-com:office:office" xmlns:r="http://schemas.openxmlformats.org/officeDocument/2006/relationships" xmlns:m="http://schemas.openxmlformats.org/officeDocument/2006/math" xmlns:v="urn:schemas-microsoft-com:vml" xmlns:wp14="http://schemas.microsoft.com/office/word/2010/wordprocessingDrawing" xmlns:wp="http://schemas.openxmlformats.org/drawingml/2006/wordprocessingDrawing" xmlns:w10="urn:schemas-microsoft-com:office:word" xmlns:w="http://schemas.openxmlformats.org/wordprocessingml/2006/main" xmlns:w14="http://schemas.microsoft.com/office/word/2010/wordml" xmlns:wpg="http://schemas.microsoft.com/office/word/2010/wordprocessingGroup" xmlns:wpi="http://schemas.microsoft.com/office/word/2010/wordprocessingInk" xmlns:wne="http://schemas.microsoft.com/office/word/2006/wordml" xmlns:wps="http://schemas.microsoft.com/office/word/2010/wordprocessingShape" mc:Ignorable="w14 wp14">
+<w:numbering xmlns:ve="http://schemas.openxmlformats.org/markup-compatibility/2006" xmlns:o="urn:schemas-microsoft-com:office:office" xmlns:r="http://schemas.openxmlformats.org/officeDocument/2006/relationships" xmlns:m="http://schemas.openxmlformats.org/officeDocument/2006/math" xmlns:v="urn:schemas-microsoft-com:vml" xmlns:wp="http://schemas.openxmlformats.org/drawingml/2006/wordprocessingDrawing" xmlns:w10="urn:schemas-microsoft-com:office:word" xmlns:w="http://schemas.openxmlformats.org/wordprocessingml/2006/main" xmlns:wne="http://schemas.microsoft.com/office/word/2006/wordml">
   <w:abstractNum w:abstractNumId="0">
     <w:nsid w:val="02E773EE"/>
     <w:multiLevelType w:val="hybridMultilevel"/>
@@ -4363,7 +4406,7 @@
 </file>
 
 <file path=word/styles.xml><?xml version="1.0" encoding="utf-8"?>
-<w:styles xmlns:mc="http://schemas.openxmlformats.org/markup-compatibility/2006" xmlns:r="http://schemas.openxmlformats.org/officeDocument/2006/relationships" xmlns:w="http://schemas.openxmlformats.org/wordprocessingml/2006/main" xmlns:w14="http://schemas.microsoft.com/office/word/2010/wordml" mc:Ignorable="w14">
+<w:styles xmlns:r="http://schemas.openxmlformats.org/officeDocument/2006/relationships" xmlns:w="http://schemas.openxmlformats.org/wordprocessingml/2006/main">
   <w:docDefaults>
     <w:rPrDefault>
       <w:rPr>
@@ -4534,6 +4577,7 @@
     <w:uiPriority w:val="99"/>
     <w:semiHidden/>
     <w:unhideWhenUsed/>
+    <w:qFormat/>
     <w:tblPr>
       <w:tblInd w:w="0" w:type="dxa"/>
       <w:tblCellMar>
@@ -4629,6 +4673,7 @@
       <w:spacing w:after="0" w:line="240" w:lineRule="auto"/>
     </w:pPr>
     <w:tblPr>
+      <w:tblInd w:w="0" w:type="dxa"/>
       <w:tblBorders>
         <w:top w:val="single" w:sz="4" w:space="0" w:color="auto"/>
         <w:left w:val="single" w:sz="4" w:space="0" w:color="auto"/>
@@ -4637,6 +4682,12 @@
         <w:insideH w:val="single" w:sz="4" w:space="0" w:color="auto"/>
         <w:insideV w:val="single" w:sz="4" w:space="0" w:color="auto"/>
       </w:tblBorders>
+      <w:tblCellMar>
+        <w:top w:w="0" w:type="dxa"/>
+        <w:left w:w="108" w:type="dxa"/>
+        <w:bottom w:w="0" w:type="dxa"/>
+        <w:right w:w="108" w:type="dxa"/>
+      </w:tblCellMar>
     </w:tblPr>
   </w:style>
   <w:style w:type="character" w:styleId="FollowedHyperlink">
@@ -5110,7 +5161,7 @@
 </file>
 
 <file path=customXml/itemProps1.xml><?xml version="1.0" encoding="utf-8"?>
-<ds:datastoreItem xmlns:ds="http://schemas.openxmlformats.org/officeDocument/2006/customXml" ds:itemID="{A7E6D050-F03C-492A-82E4-4BB927A7C95D}">
+<ds:datastoreItem xmlns:ds="http://schemas.openxmlformats.org/officeDocument/2006/customXml" ds:itemID="{0EA38B79-7E8F-4A4B-BD00-00EA3E6C1EC2}">
   <ds:schemaRefs>
     <ds:schemaRef ds:uri="http://schemas.openxmlformats.org/officeDocument/2006/bibliography"/>
   </ds:schemaRefs>

</xml_diff>

<commit_message>
Minor resume formatting change
</commit_message>
<xml_diff>
--- a/resources/documents/Elijah Watson Resume.docx
+++ b/resources/documents/Elijah Watson Resume.docx
@@ -56,6 +56,7 @@
         <w:t xml:space="preserve">762-0018 | </w:t>
       </w:r>
       <w:hyperlink r:id="rId8" w:history="1">
+        <w:proofErr w:type="spellStart"/>
         <w:r>
           <w:rPr>
             <w:rStyle w:val="Hyperlink"/>
@@ -65,6 +66,7 @@
           </w:rPr>
           <w:t>https://elijahwatson.dev</w:t>
         </w:r>
+        <w:proofErr w:type="spellEnd"/>
       </w:hyperlink>
       <w:r>
         <w:rPr>
@@ -73,6 +75,7 @@
         </w:rPr>
         <w:t xml:space="preserve"> | </w:t>
       </w:r>
+      <w:proofErr w:type="spellStart"/>
       <w:r>
         <w:rPr>
           <w:rFonts w:ascii="Times New Roman" w:hAnsi="Times New Roman" w:cs="Times New Roman"/>
@@ -80,6 +83,7 @@
         </w:rPr>
         <w:t>elijahlwatson@gmail.com</w:t>
       </w:r>
+      <w:proofErr w:type="spellEnd"/>
     </w:p>
     <w:p>
       <w:pPr>
@@ -207,6 +211,7 @@
         </w:rPr>
         <w:t xml:space="preserve"> </w:t>
       </w:r>
+      <w:proofErr w:type="gramStart"/>
       <w:r>
         <w:rPr>
           <w:rFonts w:ascii="Times New Roman" w:hAnsi="Times New Roman" w:cs="Times New Roman"/>
@@ -277,6 +282,7 @@
         </w:rPr>
         <w:t>.</w:t>
       </w:r>
+      <w:proofErr w:type="gramEnd"/>
     </w:p>
     <w:p>
       <w:pPr>
@@ -883,7 +889,23 @@
           <w:rFonts w:ascii="Times New Roman" w:hAnsi="Times New Roman" w:cs="Times New Roman"/>
           <w:sz w:val="24"/>
         </w:rPr>
-        <w:t>using HTML, CSS, JavaScript, jQuery, PHP, and SQL</w:t>
+        <w:t xml:space="preserve">using HTML, CSS, JavaScript, </w:t>
+      </w:r>
+      <w:proofErr w:type="spellStart"/>
+      <w:r>
+        <w:rPr>
+          <w:rFonts w:ascii="Times New Roman" w:hAnsi="Times New Roman" w:cs="Times New Roman"/>
+          <w:sz w:val="24"/>
+        </w:rPr>
+        <w:t>jQuery</w:t>
+      </w:r>
+      <w:proofErr w:type="spellEnd"/>
+      <w:r>
+        <w:rPr>
+          <w:rFonts w:ascii="Times New Roman" w:hAnsi="Times New Roman" w:cs="Times New Roman"/>
+          <w:sz w:val="24"/>
+        </w:rPr>
+        <w:t>, PHP, and SQL</w:t>
       </w:r>
       <w:r>
         <w:rPr>
@@ -1754,7 +1776,23 @@
           <w:rFonts w:ascii="Times New Roman" w:hAnsi="Times New Roman" w:cs="Times New Roman"/>
           <w:sz w:val="24"/>
         </w:rPr>
-        <w:t xml:space="preserve">Assist with account recovery, account linking, file transfers, data backups, </w:t>
+        <w:t xml:space="preserve">Assist with account recovery, account </w:t>
+      </w:r>
+      <w:proofErr w:type="gramStart"/>
+      <w:r>
+        <w:rPr>
+          <w:rFonts w:ascii="Times New Roman" w:hAnsi="Times New Roman" w:cs="Times New Roman"/>
+          <w:sz w:val="24"/>
+        </w:rPr>
+        <w:t>linking,</w:t>
+      </w:r>
+      <w:proofErr w:type="gramEnd"/>
+      <w:r>
+        <w:rPr>
+          <w:rFonts w:ascii="Times New Roman" w:hAnsi="Times New Roman" w:cs="Times New Roman"/>
+          <w:sz w:val="24"/>
+        </w:rPr>
+        <w:t xml:space="preserve"> file transfers, data backups, </w:t>
       </w:r>
       <w:r>
         <w:rPr>
@@ -2273,6 +2311,7 @@
           <w:sz w:val="24"/>
         </w:rPr>
       </w:pPr>
+      <w:proofErr w:type="spellStart"/>
       <w:r>
         <w:rPr>
           <w:rFonts w:ascii="Times New Roman" w:hAnsi="Times New Roman" w:cs="Times New Roman"/>
@@ -2280,6 +2319,7 @@
         </w:rPr>
         <w:t>GraphQL</w:t>
       </w:r>
+      <w:proofErr w:type="spellEnd"/>
     </w:p>
     <w:p>
       <w:pPr>
@@ -2344,6 +2384,7 @@
           <w:sz w:val="24"/>
         </w:rPr>
       </w:pPr>
+      <w:proofErr w:type="spellStart"/>
       <w:r>
         <w:rPr>
           <w:rFonts w:ascii="Times New Roman" w:hAnsi="Times New Roman" w:cs="Times New Roman"/>
@@ -2351,6 +2392,7 @@
         </w:rPr>
         <w:t>jQuery</w:t>
       </w:r>
+      <w:proofErr w:type="spellEnd"/>
     </w:p>
     <w:p>
       <w:pPr>
@@ -2365,13 +2407,31 @@
           <w:sz w:val="24"/>
         </w:rPr>
       </w:pPr>
-      <w:r>
-        <w:rPr>
-          <w:rFonts w:ascii="Times New Roman" w:hAnsi="Times New Roman" w:cs="Times New Roman"/>
-          <w:sz w:val="24"/>
-        </w:rPr>
-        <w:t>Git / GitHub</w:t>
-      </w:r>
+      <w:proofErr w:type="spellStart"/>
+      <w:r>
+        <w:rPr>
+          <w:rFonts w:ascii="Times New Roman" w:hAnsi="Times New Roman" w:cs="Times New Roman"/>
+          <w:sz w:val="24"/>
+        </w:rPr>
+        <w:t>Git</w:t>
+      </w:r>
+      <w:proofErr w:type="spellEnd"/>
+      <w:r>
+        <w:rPr>
+          <w:rFonts w:ascii="Times New Roman" w:hAnsi="Times New Roman" w:cs="Times New Roman"/>
+          <w:sz w:val="24"/>
+        </w:rPr>
+        <w:t xml:space="preserve"> / </w:t>
+      </w:r>
+      <w:proofErr w:type="spellStart"/>
+      <w:r>
+        <w:rPr>
+          <w:rFonts w:ascii="Times New Roman" w:hAnsi="Times New Roman" w:cs="Times New Roman"/>
+          <w:sz w:val="24"/>
+        </w:rPr>
+        <w:t>GitHub</w:t>
+      </w:r>
+      <w:proofErr w:type="spellEnd"/>
     </w:p>
     <w:p>
       <w:pPr>
@@ -2386,13 +2446,31 @@
           <w:sz w:val="24"/>
         </w:rPr>
       </w:pPr>
-      <w:r>
-        <w:rPr>
-          <w:rFonts w:ascii="Times New Roman" w:hAnsi="Times New Roman" w:cs="Times New Roman"/>
-          <w:sz w:val="24"/>
-        </w:rPr>
-        <w:t>Node.js / npm</w:t>
-      </w:r>
+      <w:proofErr w:type="spellStart"/>
+      <w:r>
+        <w:rPr>
+          <w:rFonts w:ascii="Times New Roman" w:hAnsi="Times New Roman" w:cs="Times New Roman"/>
+          <w:sz w:val="24"/>
+        </w:rPr>
+        <w:t>Node.js</w:t>
+      </w:r>
+      <w:proofErr w:type="spellEnd"/>
+      <w:r>
+        <w:rPr>
+          <w:rFonts w:ascii="Times New Roman" w:hAnsi="Times New Roman" w:cs="Times New Roman"/>
+          <w:sz w:val="24"/>
+        </w:rPr>
+        <w:t xml:space="preserve"> / </w:t>
+      </w:r>
+      <w:proofErr w:type="spellStart"/>
+      <w:r>
+        <w:rPr>
+          <w:rFonts w:ascii="Times New Roman" w:hAnsi="Times New Roman" w:cs="Times New Roman"/>
+          <w:sz w:val="24"/>
+        </w:rPr>
+        <w:t>npm</w:t>
+      </w:r>
+      <w:proofErr w:type="spellEnd"/>
     </w:p>
     <w:p>
       <w:pPr>
@@ -2407,6 +2485,7 @@
           <w:sz w:val="24"/>
         </w:rPr>
       </w:pPr>
+      <w:proofErr w:type="spellStart"/>
       <w:r>
         <w:rPr>
           <w:rFonts w:ascii="Times New Roman" w:hAnsi="Times New Roman" w:cs="Times New Roman"/>
@@ -2414,6 +2493,7 @@
         </w:rPr>
         <w:t>Webpack</w:t>
       </w:r>
+      <w:proofErr w:type="spellEnd"/>
     </w:p>
     <w:p>
       <w:pPr>
@@ -2455,7 +2535,23 @@
           <w:sz w:val="24"/>
         </w:rPr>
         <w:lastRenderedPageBreak/>
-        <w:t>Email Marketing (ActiveCampaign)</w:t>
+        <w:t>Email Marketing (</w:t>
+      </w:r>
+      <w:proofErr w:type="spellStart"/>
+      <w:r>
+        <w:rPr>
+          <w:rFonts w:ascii="Times New Roman" w:hAnsi="Times New Roman" w:cs="Times New Roman"/>
+          <w:sz w:val="24"/>
+        </w:rPr>
+        <w:t>ActiveCampaign</w:t>
+      </w:r>
+      <w:proofErr w:type="spellEnd"/>
+      <w:r>
+        <w:rPr>
+          <w:rFonts w:ascii="Times New Roman" w:hAnsi="Times New Roman" w:cs="Times New Roman"/>
+          <w:sz w:val="24"/>
+        </w:rPr>
+        <w:t>)</w:t>
       </w:r>
     </w:p>
     <w:p>
@@ -2653,14 +2749,17 @@
         </w:rPr>
       </w:pPr>
       <w:hyperlink r:id="rId9" w:history="1">
+        <w:proofErr w:type="spellStart"/>
         <w:r>
           <w:rPr>
             <w:rStyle w:val="Hyperlink"/>
             <w:rFonts w:ascii="Times New Roman" w:hAnsi="Times New Roman" w:cs="Times New Roman"/>
+            <w:i/>
             <w:sz w:val="24"/>
           </w:rPr>
           <w:t>https://move-out.org</w:t>
         </w:r>
+        <w:proofErr w:type="spellEnd"/>
       </w:hyperlink>
       <w:r>
         <w:rPr>
@@ -2674,9 +2773,30 @@
           <w:rPr>
             <w:rStyle w:val="Hyperlink"/>
             <w:rFonts w:ascii="Times New Roman" w:hAnsi="Times New Roman" w:cs="Times New Roman"/>
+            <w:i/>
             <w:sz w:val="24"/>
           </w:rPr>
-          <w:t>https://github.com/Elijah-Watson/Move-Out</w:t>
+          <w:t>https://</w:t>
+        </w:r>
+        <w:proofErr w:type="spellStart"/>
+        <w:r>
+          <w:rPr>
+            <w:rStyle w:val="Hyperlink"/>
+            <w:rFonts w:ascii="Times New Roman" w:hAnsi="Times New Roman" w:cs="Times New Roman"/>
+            <w:i/>
+            <w:sz w:val="24"/>
+          </w:rPr>
+          <w:t>github.com</w:t>
+        </w:r>
+        <w:proofErr w:type="spellEnd"/>
+        <w:r>
+          <w:rPr>
+            <w:rStyle w:val="Hyperlink"/>
+            <w:rFonts w:ascii="Times New Roman" w:hAnsi="Times New Roman" w:cs="Times New Roman"/>
+            <w:i/>
+            <w:sz w:val="24"/>
+          </w:rPr>
+          <w:t>/Elijah-Watson/Move-Out</w:t>
         </w:r>
       </w:hyperlink>
     </w:p>
@@ -2711,38 +2831,114 @@
         </w:rPr>
         <w:t xml:space="preserve">Developed with: HTML, CSS, JavaScript, APIs, </w:t>
       </w:r>
-      <w:r>
-        <w:rPr>
-          <w:rFonts w:ascii="Times New Roman" w:hAnsi="Times New Roman" w:cs="Times New Roman"/>
-          <w:sz w:val="24"/>
-        </w:rPr>
-        <w:t>Git / GitHub, Node.js / npm, Webpack</w:t>
-      </w:r>
-    </w:p>
-    <w:p>
-      <w:pPr>
-        <w:spacing w:after="0" w:line="276" w:lineRule="auto"/>
-        <w:rPr>
-          <w:rFonts w:ascii="Times New Roman" w:hAnsi="Times New Roman" w:cs="Times New Roman"/>
-          <w:sz w:val="24"/>
-        </w:rPr>
-      </w:pPr>
-    </w:p>
-    <w:p>
-      <w:pPr>
-        <w:spacing w:after="0" w:line="276" w:lineRule="auto"/>
-        <w:rPr>
-          <w:rFonts w:ascii="Times New Roman" w:hAnsi="Times New Roman" w:cs="Times New Roman"/>
-          <w:sz w:val="24"/>
-        </w:rPr>
-      </w:pPr>
+      <w:proofErr w:type="spellStart"/>
+      <w:r>
+        <w:rPr>
+          <w:rFonts w:ascii="Times New Roman" w:hAnsi="Times New Roman" w:cs="Times New Roman"/>
+          <w:sz w:val="24"/>
+        </w:rPr>
+        <w:t>Git</w:t>
+      </w:r>
+      <w:proofErr w:type="spellEnd"/>
+      <w:r>
+        <w:rPr>
+          <w:rFonts w:ascii="Times New Roman" w:hAnsi="Times New Roman" w:cs="Times New Roman"/>
+          <w:sz w:val="24"/>
+        </w:rPr>
+        <w:t xml:space="preserve"> / </w:t>
+      </w:r>
+      <w:proofErr w:type="spellStart"/>
+      <w:r>
+        <w:rPr>
+          <w:rFonts w:ascii="Times New Roman" w:hAnsi="Times New Roman" w:cs="Times New Roman"/>
+          <w:sz w:val="24"/>
+        </w:rPr>
+        <w:t>GitHub</w:t>
+      </w:r>
+      <w:proofErr w:type="spellEnd"/>
+      <w:r>
+        <w:rPr>
+          <w:rFonts w:ascii="Times New Roman" w:hAnsi="Times New Roman" w:cs="Times New Roman"/>
+          <w:sz w:val="24"/>
+        </w:rPr>
+        <w:t xml:space="preserve">, </w:t>
+      </w:r>
+      <w:proofErr w:type="spellStart"/>
+      <w:r>
+        <w:rPr>
+          <w:rFonts w:ascii="Times New Roman" w:hAnsi="Times New Roman" w:cs="Times New Roman"/>
+          <w:sz w:val="24"/>
+        </w:rPr>
+        <w:t>Node.js</w:t>
+      </w:r>
+      <w:proofErr w:type="spellEnd"/>
+      <w:r>
+        <w:rPr>
+          <w:rFonts w:ascii="Times New Roman" w:hAnsi="Times New Roman" w:cs="Times New Roman"/>
+          <w:sz w:val="24"/>
+        </w:rPr>
+        <w:t xml:space="preserve"> / </w:t>
+      </w:r>
+      <w:proofErr w:type="spellStart"/>
+      <w:r>
+        <w:rPr>
+          <w:rFonts w:ascii="Times New Roman" w:hAnsi="Times New Roman" w:cs="Times New Roman"/>
+          <w:sz w:val="24"/>
+        </w:rPr>
+        <w:t>npm</w:t>
+      </w:r>
+      <w:proofErr w:type="spellEnd"/>
+      <w:r>
+        <w:rPr>
+          <w:rFonts w:ascii="Times New Roman" w:hAnsi="Times New Roman" w:cs="Times New Roman"/>
+          <w:sz w:val="24"/>
+        </w:rPr>
+        <w:t xml:space="preserve">, </w:t>
+      </w:r>
+      <w:proofErr w:type="spellStart"/>
+      <w:r>
+        <w:rPr>
+          <w:rFonts w:ascii="Times New Roman" w:hAnsi="Times New Roman" w:cs="Times New Roman"/>
+          <w:sz w:val="24"/>
+        </w:rPr>
+        <w:t>Webpack</w:t>
+      </w:r>
+      <w:proofErr w:type="spellEnd"/>
+    </w:p>
+    <w:p>
+      <w:pPr>
+        <w:spacing w:after="0" w:line="276" w:lineRule="auto"/>
+        <w:rPr>
+          <w:rFonts w:ascii="Times New Roman" w:hAnsi="Times New Roman" w:cs="Times New Roman"/>
+          <w:sz w:val="24"/>
+        </w:rPr>
+      </w:pPr>
+    </w:p>
+    <w:p>
+      <w:pPr>
+        <w:spacing w:after="0" w:line="276" w:lineRule="auto"/>
+        <w:rPr>
+          <w:rFonts w:ascii="Times New Roman" w:hAnsi="Times New Roman" w:cs="Times New Roman"/>
+          <w:sz w:val="24"/>
+        </w:rPr>
+      </w:pPr>
+      <w:proofErr w:type="spellStart"/>
       <w:r>
         <w:rPr>
           <w:rFonts w:ascii="Times New Roman" w:hAnsi="Times New Roman" w:cs="Times New Roman"/>
           <w:b/>
           <w:sz w:val="24"/>
         </w:rPr>
-        <w:t>RealCam 3.0 Web Interface</w:t>
+        <w:t>RealCam</w:t>
+      </w:r>
+      <w:proofErr w:type="spellEnd"/>
+      <w:r>
+        <w:rPr>
+          <w:rFonts w:ascii="Times New Roman" w:hAnsi="Times New Roman" w:cs="Times New Roman"/>
+          <w:b/>
+          <w:sz w:val="24"/>
+        </w:rPr>
+        <w:t xml:space="preserve"> 3.0 Web Interface</w:t>
       </w:r>
       <w:r>
         <w:rPr>
@@ -2800,10 +2996,19 @@
           <w:rFonts w:ascii="Times New Roman" w:hAnsi="Times New Roman" w:cs="Times New Roman"/>
           <w:sz w:val="24"/>
         </w:rPr>
-        <w:t>downloading associated videos.  Differing views and interactions based on user access level.  Fully responsive and cross-browser compatible.</w:t>
+        <w:t xml:space="preserve">downloading associated videos.  Differing views and interactions based on user access level.  </w:t>
+      </w:r>
+      <w:proofErr w:type="gramStart"/>
+      <w:r>
+        <w:rPr>
+          <w:rFonts w:ascii="Times New Roman" w:hAnsi="Times New Roman" w:cs="Times New Roman"/>
+          <w:sz w:val="24"/>
+        </w:rPr>
+        <w:t>Fully responsive and cross-browser compatible.</w:t>
       </w:r>
       <w:bookmarkStart w:id="0" w:name="_GoBack"/>
       <w:bookmarkEnd w:id="0"/>
+      <w:proofErr w:type="gramEnd"/>
     </w:p>
     <w:p>
       <w:pPr>
@@ -2832,8 +3037,33 @@
           <w:rFonts w:ascii="Times New Roman" w:hAnsi="Times New Roman" w:cs="Times New Roman"/>
           <w:sz w:val="24"/>
         </w:rPr>
-        <w:t>, AJAX, Git / GitHub</w:t>
-      </w:r>
+        <w:t xml:space="preserve">, AJAX, </w:t>
+      </w:r>
+      <w:proofErr w:type="spellStart"/>
+      <w:r>
+        <w:rPr>
+          <w:rFonts w:ascii="Times New Roman" w:hAnsi="Times New Roman" w:cs="Times New Roman"/>
+          <w:sz w:val="24"/>
+        </w:rPr>
+        <w:t>Git</w:t>
+      </w:r>
+      <w:proofErr w:type="spellEnd"/>
+      <w:r>
+        <w:rPr>
+          <w:rFonts w:ascii="Times New Roman" w:hAnsi="Times New Roman" w:cs="Times New Roman"/>
+          <w:sz w:val="24"/>
+        </w:rPr>
+        <w:t xml:space="preserve"> / </w:t>
+      </w:r>
+      <w:proofErr w:type="spellStart"/>
+      <w:r>
+        <w:rPr>
+          <w:rFonts w:ascii="Times New Roman" w:hAnsi="Times New Roman" w:cs="Times New Roman"/>
+          <w:sz w:val="24"/>
+        </w:rPr>
+        <w:t>GitHub</w:t>
+      </w:r>
+      <w:proofErr w:type="spellEnd"/>
     </w:p>
     <w:p>
       <w:pPr>
@@ -2906,6 +3136,7 @@
         </w:rPr>
       </w:pPr>
       <w:hyperlink r:id="rId12" w:history="1">
+        <w:proofErr w:type="spellStart"/>
         <w:r>
           <w:rPr>
             <w:rStyle w:val="Hyperlink"/>
@@ -2915,6 +3146,7 @@
           </w:rPr>
           <w:t>https://elijahwatson.dev</w:t>
         </w:r>
+        <w:proofErr w:type="spellEnd"/>
       </w:hyperlink>
       <w:r>
         <w:rPr>
@@ -2925,6 +3157,7 @@
         <w:t xml:space="preserve"> | </w:t>
       </w:r>
       <w:hyperlink r:id="rId13" w:history="1">
+        <w:proofErr w:type="spellStart"/>
         <w:r>
           <w:rPr>
             <w:rStyle w:val="Hyperlink"/>
@@ -2934,6 +3167,7 @@
           </w:rPr>
           <w:t>https://github.com/Elijah-Watson/Portfolio</w:t>
         </w:r>
+        <w:proofErr w:type="spellEnd"/>
       </w:hyperlink>
     </w:p>
     <w:p>
@@ -2949,8 +3183,81 @@
           <w:rFonts w:ascii="Times New Roman" w:hAnsi="Times New Roman" w:cs="Times New Roman"/>
           <w:sz w:val="24"/>
         </w:rPr>
-        <w:t>Developed with: HTML, CSS, JavaScript, Git / GitHub, Node.js / npm, Webpack</w:t>
-      </w:r>
+        <w:t xml:space="preserve">Developed with: HTML, CSS, JavaScript, </w:t>
+      </w:r>
+      <w:proofErr w:type="spellStart"/>
+      <w:r>
+        <w:rPr>
+          <w:rFonts w:ascii="Times New Roman" w:hAnsi="Times New Roman" w:cs="Times New Roman"/>
+          <w:sz w:val="24"/>
+        </w:rPr>
+        <w:t>Git</w:t>
+      </w:r>
+      <w:proofErr w:type="spellEnd"/>
+      <w:r>
+        <w:rPr>
+          <w:rFonts w:ascii="Times New Roman" w:hAnsi="Times New Roman" w:cs="Times New Roman"/>
+          <w:sz w:val="24"/>
+        </w:rPr>
+        <w:t xml:space="preserve"> / </w:t>
+      </w:r>
+      <w:proofErr w:type="spellStart"/>
+      <w:r>
+        <w:rPr>
+          <w:rFonts w:ascii="Times New Roman" w:hAnsi="Times New Roman" w:cs="Times New Roman"/>
+          <w:sz w:val="24"/>
+        </w:rPr>
+        <w:t>GitHub</w:t>
+      </w:r>
+      <w:proofErr w:type="spellEnd"/>
+      <w:r>
+        <w:rPr>
+          <w:rFonts w:ascii="Times New Roman" w:hAnsi="Times New Roman" w:cs="Times New Roman"/>
+          <w:sz w:val="24"/>
+        </w:rPr>
+        <w:t xml:space="preserve">, </w:t>
+      </w:r>
+      <w:proofErr w:type="spellStart"/>
+      <w:r>
+        <w:rPr>
+          <w:rFonts w:ascii="Times New Roman" w:hAnsi="Times New Roman" w:cs="Times New Roman"/>
+          <w:sz w:val="24"/>
+        </w:rPr>
+        <w:t>Node.js</w:t>
+      </w:r>
+      <w:proofErr w:type="spellEnd"/>
+      <w:r>
+        <w:rPr>
+          <w:rFonts w:ascii="Times New Roman" w:hAnsi="Times New Roman" w:cs="Times New Roman"/>
+          <w:sz w:val="24"/>
+        </w:rPr>
+        <w:t xml:space="preserve"> / </w:t>
+      </w:r>
+      <w:proofErr w:type="spellStart"/>
+      <w:r>
+        <w:rPr>
+          <w:rFonts w:ascii="Times New Roman" w:hAnsi="Times New Roman" w:cs="Times New Roman"/>
+          <w:sz w:val="24"/>
+        </w:rPr>
+        <w:t>npm</w:t>
+      </w:r>
+      <w:proofErr w:type="spellEnd"/>
+      <w:r>
+        <w:rPr>
+          <w:rFonts w:ascii="Times New Roman" w:hAnsi="Times New Roman" w:cs="Times New Roman"/>
+          <w:sz w:val="24"/>
+        </w:rPr>
+        <w:t xml:space="preserve">, </w:t>
+      </w:r>
+      <w:proofErr w:type="spellStart"/>
+      <w:r>
+        <w:rPr>
+          <w:rFonts w:ascii="Times New Roman" w:hAnsi="Times New Roman" w:cs="Times New Roman"/>
+          <w:sz w:val="24"/>
+        </w:rPr>
+        <w:t>Webpack</w:t>
+      </w:r>
+      <w:proofErr w:type="spellEnd"/>
     </w:p>
     <w:p>
       <w:pPr>
@@ -5227,7 +5534,7 @@
   <a:extraClrSchemeLst/>
   <a:extLst>
     <a:ext uri="{05A4C25C-085E-4340-85A3-A5531E510DB2}">
-      <thm15:themeFamily xmlns="" xmlns:thm15="http://schemas.microsoft.com/office/thememl/2012/main" name="Office Theme" id="{62F939B6-93AF-4DB8-9C6B-D6C7DFDC589F}" vid="{4A3C46E8-61CC-4603-A589-7422A47A8E4A}"/>
+      <thm15:themeFamily xmlns:thm15="http://schemas.microsoft.com/office/thememl/2012/main" xmlns="" name="Office Theme" id="{62F939B6-93AF-4DB8-9C6B-D6C7DFDC589F}" vid="{4A3C46E8-61CC-4603-A589-7422A47A8E4A}"/>
     </a:ext>
   </a:extLst>
 </a:theme>
@@ -5238,7 +5545,7 @@
 </file>
 
 <file path=customXml/itemProps1.xml><?xml version="1.0" encoding="utf-8"?>
-<ds:datastoreItem xmlns:ds="http://schemas.openxmlformats.org/officeDocument/2006/customXml" ds:itemID="{68985B11-DDDC-4577-9A88-F62DA761F4A4}">
+<ds:datastoreItem xmlns:ds="http://schemas.openxmlformats.org/officeDocument/2006/customXml" ds:itemID="{B5760D12-A757-49DB-9891-E52680D7D1ED}">
   <ds:schemaRefs>
     <ds:schemaRef ds:uri="http://schemas.openxmlformats.org/officeDocument/2006/bibliography"/>
   </ds:schemaRefs>

</xml_diff>

<commit_message>
Security updates and slight tweaks
</commit_message>
<xml_diff>
--- a/resources/documents/Elijah Watson Resume.docx
+++ b/resources/documents/Elijah Watson Resume.docx
@@ -56,7 +56,6 @@
         <w:t xml:space="preserve">762-0018 | </w:t>
       </w:r>
       <w:hyperlink r:id="rId8" w:history="1">
-        <w:proofErr w:type="spellStart"/>
         <w:r>
           <w:rPr>
             <w:rStyle w:val="Hyperlink"/>
@@ -66,7 +65,6 @@
           </w:rPr>
           <w:t>https://elijahwatson.dev</w:t>
         </w:r>
-        <w:proofErr w:type="spellEnd"/>
       </w:hyperlink>
       <w:r>
         <w:rPr>
@@ -75,7 +73,6 @@
         </w:rPr>
         <w:t xml:space="preserve"> | </w:t>
       </w:r>
-      <w:proofErr w:type="spellStart"/>
       <w:r>
         <w:rPr>
           <w:rFonts w:ascii="Times New Roman" w:hAnsi="Times New Roman" w:cs="Times New Roman"/>
@@ -83,7 +80,6 @@
         </w:rPr>
         <w:t>elijahlwatson@gmail.com</w:t>
       </w:r>
-      <w:proofErr w:type="spellEnd"/>
     </w:p>
     <w:p>
       <w:pPr>
@@ -211,7 +207,6 @@
         </w:rPr>
         <w:t xml:space="preserve"> </w:t>
       </w:r>
-      <w:proofErr w:type="gramStart"/>
       <w:r>
         <w:rPr>
           <w:rFonts w:ascii="Times New Roman" w:hAnsi="Times New Roman" w:cs="Times New Roman"/>
@@ -282,7 +277,6 @@
         </w:rPr>
         <w:t>.</w:t>
       </w:r>
-      <w:proofErr w:type="gramEnd"/>
     </w:p>
     <w:p>
       <w:pPr>
@@ -739,63 +733,10 @@
         <w:spacing w:after="0" w:line="276" w:lineRule="auto"/>
         <w:rPr>
           <w:rFonts w:ascii="Times New Roman" w:hAnsi="Times New Roman" w:cs="Times New Roman"/>
-          <w:sz w:val="24"/>
-        </w:rPr>
-      </w:pPr>
-      <w:r>
-        <w:rPr>
-          <w:rFonts w:ascii="Times New Roman" w:hAnsi="Times New Roman" w:cs="Times New Roman"/>
           <w:b/>
           <w:bCs/>
           <w:sz w:val="24"/>
         </w:rPr>
-        <w:t>Web Developer &amp; Technical Specialist</w:t>
-      </w:r>
-      <w:r>
-        <w:rPr>
-          <w:rFonts w:ascii="Times New Roman" w:hAnsi="Times New Roman" w:cs="Times New Roman"/>
-          <w:b/>
-          <w:sz w:val="24"/>
-        </w:rPr>
-        <w:t xml:space="preserve"> </w:t>
-      </w:r>
-      <w:r>
-        <w:rPr>
-          <w:rFonts w:ascii="Times New Roman" w:hAnsi="Times New Roman" w:cs="Times New Roman"/>
-          <w:sz w:val="24"/>
-        </w:rPr>
-        <w:t>(</w:t>
-      </w:r>
-      <w:r>
-        <w:rPr>
-          <w:rFonts w:ascii="Times New Roman" w:hAnsi="Times New Roman" w:cs="Times New Roman"/>
-          <w:sz w:val="24"/>
-        </w:rPr>
-        <w:t>05/2018</w:t>
-      </w:r>
-      <w:r>
-        <w:rPr>
-          <w:rFonts w:ascii="Times New Roman" w:hAnsi="Times New Roman" w:cs="Times New Roman"/>
-          <w:sz w:val="24"/>
-        </w:rPr>
-        <w:t xml:space="preserve"> to Current</w:t>
-      </w:r>
-      <w:r>
-        <w:rPr>
-          <w:rFonts w:ascii="Times New Roman" w:hAnsi="Times New Roman" w:cs="Times New Roman"/>
-          <w:sz w:val="24"/>
-        </w:rPr>
-        <w:t>)</w:t>
-      </w:r>
-    </w:p>
-    <w:p>
-      <w:pPr>
-        <w:spacing w:after="0" w:line="276" w:lineRule="auto"/>
-        <w:outlineLvl w:val="0"/>
-        <w:rPr>
-          <w:rFonts w:ascii="Times New Roman" w:hAnsi="Times New Roman" w:cs="Times New Roman"/>
-          <w:sz w:val="24"/>
-        </w:rPr>
       </w:pPr>
       <w:r>
         <w:rPr>
@@ -804,29 +745,79 @@
           <w:bCs/>
           <w:sz w:val="24"/>
         </w:rPr>
-        <w:t xml:space="preserve">Reahard &amp; Associates, Inc. </w:t>
-      </w:r>
+        <w:t>Reahard &amp; Associates, Inc.</w:t>
+      </w:r>
+      <w:r>
+        <w:rPr>
+          <w:rFonts w:ascii="Times New Roman" w:hAnsi="Times New Roman" w:cs="Times New Roman"/>
+          <w:bCs/>
+          <w:sz w:val="24"/>
+        </w:rPr>
+        <w:t xml:space="preserve"> – Soddy Daisy, TN</w:t>
+      </w:r>
+    </w:p>
+    <w:p>
+      <w:pPr>
+        <w:spacing w:after="0" w:line="276" w:lineRule="auto"/>
+        <w:ind w:left="180"/>
+        <w:rPr>
+          <w:rFonts w:ascii="Times New Roman" w:hAnsi="Times New Roman" w:cs="Times New Roman"/>
+          <w:sz w:val="24"/>
+        </w:rPr>
+      </w:pPr>
       <w:r>
         <w:rPr>
           <w:rFonts w:ascii="Times New Roman" w:hAnsi="Times New Roman" w:cs="Times New Roman"/>
           <w:b/>
-          <w:sz w:val="24"/>
-        </w:rPr>
-        <w:t xml:space="preserve">– </w:t>
-      </w:r>
-      <w:r>
-        <w:rPr>
-          <w:rFonts w:ascii="Times New Roman" w:hAnsi="Times New Roman" w:cs="Times New Roman"/>
-          <w:sz w:val="24"/>
-        </w:rPr>
-        <w:t>Soddy Daisy</w:t>
-      </w:r>
-      <w:r>
-        <w:rPr>
-          <w:rFonts w:ascii="Times New Roman" w:hAnsi="Times New Roman" w:cs="Times New Roman"/>
-          <w:sz w:val="24"/>
-        </w:rPr>
-        <w:t>, TN</w:t>
+          <w:bCs/>
+          <w:sz w:val="24"/>
+        </w:rPr>
+        <w:t xml:space="preserve">Web </w:t>
+      </w:r>
+      <w:r>
+        <w:rPr>
+          <w:rFonts w:ascii="Times New Roman" w:hAnsi="Times New Roman" w:cs="Times New Roman"/>
+          <w:b/>
+          <w:bCs/>
+          <w:sz w:val="24"/>
+        </w:rPr>
+        <w:t>Developer</w:t>
+      </w:r>
+      <w:r>
+        <w:rPr>
+          <w:rFonts w:ascii="Times New Roman" w:hAnsi="Times New Roman" w:cs="Times New Roman"/>
+          <w:b/>
+          <w:sz w:val="24"/>
+        </w:rPr>
+        <w:t xml:space="preserve"> </w:t>
+      </w:r>
+      <w:r>
+        <w:rPr>
+          <w:rFonts w:ascii="Times New Roman" w:hAnsi="Times New Roman" w:cs="Times New Roman"/>
+          <w:sz w:val="24"/>
+        </w:rPr>
+        <w:t>(</w:t>
+      </w:r>
+      <w:r>
+        <w:rPr>
+          <w:rFonts w:ascii="Times New Roman" w:hAnsi="Times New Roman" w:cs="Times New Roman"/>
+          <w:sz w:val="24"/>
+        </w:rPr>
+        <w:t>05/2018</w:t>
+      </w:r>
+      <w:r>
+        <w:rPr>
+          <w:rFonts w:ascii="Times New Roman" w:hAnsi="Times New Roman" w:cs="Times New Roman"/>
+          <w:sz w:val="24"/>
+        </w:rPr>
+        <w:t xml:space="preserve"> to Current</w:t>
+      </w:r>
+      <w:r>
+        <w:rPr>
+          <w:rFonts w:ascii="Times New Roman" w:hAnsi="Times New Roman" w:cs="Times New Roman"/>
+          <w:sz w:val="24"/>
+        </w:rPr>
+        <w:t>)</w:t>
       </w:r>
     </w:p>
     <w:p>
@@ -837,11 +828,13 @@
           <w:numId w:val="2"/>
         </w:numPr>
         <w:spacing w:after="0" w:line="276" w:lineRule="auto"/>
-        <w:rPr>
-          <w:rFonts w:ascii="Times New Roman" w:hAnsi="Times New Roman" w:cs="Times New Roman"/>
-          <w:sz w:val="24"/>
-        </w:rPr>
-      </w:pPr>
+        <w:ind w:left="540" w:hanging="180"/>
+        <w:rPr>
+          <w:rFonts w:ascii="Times New Roman" w:hAnsi="Times New Roman" w:cs="Times New Roman"/>
+          <w:sz w:val="24"/>
+        </w:rPr>
+      </w:pPr>
+      <w:proofErr w:type="gramStart"/>
       <w:r>
         <w:rPr>
           <w:rFonts w:ascii="Times New Roman" w:hAnsi="Times New Roman" w:cs="Times New Roman"/>
@@ -854,6 +847,13 @@
           <w:rFonts w:ascii="Times New Roman" w:hAnsi="Times New Roman" w:cs="Times New Roman"/>
           <w:sz w:val="24"/>
         </w:rPr>
+        <w:t>ed</w:t>
+      </w:r>
+      <w:r>
+        <w:rPr>
+          <w:rFonts w:ascii="Times New Roman" w:hAnsi="Times New Roman" w:cs="Times New Roman"/>
+          <w:sz w:val="24"/>
+        </w:rPr>
         <w:t xml:space="preserve"> </w:t>
       </w:r>
       <w:r>
@@ -861,7 +861,21 @@
           <w:rFonts w:ascii="Times New Roman" w:hAnsi="Times New Roman" w:cs="Times New Roman"/>
           <w:sz w:val="24"/>
         </w:rPr>
-        <w:t xml:space="preserve">and update </w:t>
+        <w:t>and update</w:t>
+      </w:r>
+      <w:r>
+        <w:rPr>
+          <w:rFonts w:ascii="Times New Roman" w:hAnsi="Times New Roman" w:cs="Times New Roman"/>
+          <w:sz w:val="24"/>
+        </w:rPr>
+        <w:t>d</w:t>
+      </w:r>
+      <w:r>
+        <w:rPr>
+          <w:rFonts w:ascii="Times New Roman" w:hAnsi="Times New Roman" w:cs="Times New Roman"/>
+          <w:sz w:val="24"/>
+        </w:rPr>
+        <w:t xml:space="preserve"> </w:t>
       </w:r>
       <w:r>
         <w:rPr>
@@ -889,7 +903,110 @@
           <w:rFonts w:ascii="Times New Roman" w:hAnsi="Times New Roman" w:cs="Times New Roman"/>
           <w:sz w:val="24"/>
         </w:rPr>
-        <w:t xml:space="preserve">using HTML, CSS, JavaScript, </w:t>
+        <w:t>using HTML, CSS, JavaScript, jQuery, PHP, and SQL</w:t>
+      </w:r>
+      <w:r>
+        <w:rPr>
+          <w:rFonts w:ascii="Times New Roman" w:hAnsi="Times New Roman" w:cs="Times New Roman"/>
+          <w:sz w:val="24"/>
+        </w:rPr>
+        <w:t>.</w:t>
+      </w:r>
+      <w:proofErr w:type="gramEnd"/>
+    </w:p>
+    <w:p>
+      <w:pPr>
+        <w:pStyle w:val="ListParagraph"/>
+        <w:numPr>
+          <w:ilvl w:val="0"/>
+          <w:numId w:val="2"/>
+        </w:numPr>
+        <w:spacing w:after="0" w:line="276" w:lineRule="auto"/>
+        <w:ind w:left="540" w:hanging="180"/>
+        <w:rPr>
+          <w:rFonts w:ascii="Times New Roman" w:hAnsi="Times New Roman" w:cs="Times New Roman"/>
+          <w:sz w:val="24"/>
+        </w:rPr>
+      </w:pPr>
+      <w:r>
+        <w:rPr>
+          <w:rFonts w:ascii="Times New Roman" w:hAnsi="Times New Roman" w:cs="Times New Roman"/>
+          <w:sz w:val="24"/>
+        </w:rPr>
+        <w:t xml:space="preserve">Created a fully responsive, cross-browser </w:t>
+      </w:r>
+      <w:proofErr w:type="gramStart"/>
+      <w:r>
+        <w:rPr>
+          <w:rFonts w:ascii="Times New Roman" w:hAnsi="Times New Roman" w:cs="Times New Roman"/>
+          <w:sz w:val="24"/>
+        </w:rPr>
+        <w:t>compatible,</w:t>
+      </w:r>
+      <w:proofErr w:type="gramEnd"/>
+      <w:r>
+        <w:rPr>
+          <w:rFonts w:ascii="Times New Roman" w:hAnsi="Times New Roman" w:cs="Times New Roman"/>
+          <w:sz w:val="24"/>
+        </w:rPr>
+        <w:t xml:space="preserve"> </w:t>
+      </w:r>
+      <w:r>
+        <w:rPr>
+          <w:rFonts w:ascii="Times New Roman" w:hAnsi="Times New Roman" w:cs="Times New Roman"/>
+          <w:sz w:val="24"/>
+        </w:rPr>
+        <w:t xml:space="preserve">and </w:t>
+      </w:r>
+      <w:r>
+        <w:rPr>
+          <w:rFonts w:ascii="Times New Roman" w:hAnsi="Times New Roman" w:cs="Times New Roman"/>
+          <w:sz w:val="24"/>
+        </w:rPr>
+        <w:t>accessible web interface for searching, sorting, and filtering through video records in order to view, save, or download them using HTML, CSS Grid, JavaScript, and PHP.</w:t>
+      </w:r>
+    </w:p>
+    <w:p>
+      <w:pPr>
+        <w:pStyle w:val="ListParagraph"/>
+        <w:numPr>
+          <w:ilvl w:val="0"/>
+          <w:numId w:val="2"/>
+        </w:numPr>
+        <w:ind w:left="540" w:hanging="180"/>
+        <w:rPr>
+          <w:rFonts w:ascii="Times New Roman" w:hAnsi="Times New Roman" w:cs="Times New Roman"/>
+          <w:sz w:val="24"/>
+        </w:rPr>
+      </w:pPr>
+      <w:r>
+        <w:rPr>
+          <w:rFonts w:ascii="Times New Roman" w:hAnsi="Times New Roman" w:cs="Times New Roman"/>
+          <w:sz w:val="24"/>
+        </w:rPr>
+        <w:t>Created an API for use with custom software using PHP and SQL.</w:t>
+      </w:r>
+    </w:p>
+    <w:p>
+      <w:pPr>
+        <w:pStyle w:val="ListParagraph"/>
+        <w:numPr>
+          <w:ilvl w:val="0"/>
+          <w:numId w:val="2"/>
+        </w:numPr>
+        <w:spacing w:after="0" w:line="276" w:lineRule="auto"/>
+        <w:ind w:left="540" w:hanging="180"/>
+        <w:rPr>
+          <w:rFonts w:ascii="Times New Roman" w:hAnsi="Times New Roman" w:cs="Times New Roman"/>
+          <w:sz w:val="24"/>
+        </w:rPr>
+      </w:pPr>
+      <w:r>
+        <w:rPr>
+          <w:rFonts w:ascii="Times New Roman" w:hAnsi="Times New Roman" w:cs="Times New Roman"/>
+          <w:sz w:val="24"/>
+        </w:rPr>
+        <w:t xml:space="preserve">Implemented multiple custom marketing automations that fully integrated into existing workflows using HTML, CSS, JavaScript, PHP, APIs, and marketing tools such as </w:t>
       </w:r>
       <w:proofErr w:type="spellStart"/>
       <w:r>
@@ -897,7 +1014,7 @@
           <w:rFonts w:ascii="Times New Roman" w:hAnsi="Times New Roman" w:cs="Times New Roman"/>
           <w:sz w:val="24"/>
         </w:rPr>
-        <w:t>jQuery</w:t>
+        <w:t>ActiveCampaign</w:t>
       </w:r>
       <w:proofErr w:type="spellEnd"/>
       <w:r>
@@ -905,13 +1022,6 @@
           <w:rFonts w:ascii="Times New Roman" w:hAnsi="Times New Roman" w:cs="Times New Roman"/>
           <w:sz w:val="24"/>
         </w:rPr>
-        <w:t>, PHP, and SQL</w:t>
-      </w:r>
-      <w:r>
-        <w:rPr>
-          <w:rFonts w:ascii="Times New Roman" w:hAnsi="Times New Roman" w:cs="Times New Roman"/>
-          <w:sz w:val="24"/>
-        </w:rPr>
         <w:t>.</w:t>
       </w:r>
     </w:p>
@@ -922,6 +1032,86 @@
           <w:ilvl w:val="0"/>
           <w:numId w:val="2"/>
         </w:numPr>
+        <w:spacing w:after="0" w:line="276" w:lineRule="auto"/>
+        <w:ind w:left="540" w:hanging="180"/>
+        <w:rPr>
+          <w:rFonts w:ascii="Times New Roman" w:hAnsi="Times New Roman" w:cs="Times New Roman"/>
+          <w:sz w:val="24"/>
+        </w:rPr>
+      </w:pPr>
+      <w:r>
+        <w:rPr>
+          <w:rFonts w:ascii="Times New Roman" w:hAnsi="Times New Roman" w:cs="Times New Roman"/>
+          <w:sz w:val="24"/>
+        </w:rPr>
+        <w:t>Fixed bugs and implemented optimizations that greatly improved security and increased both functionality and speed.</w:t>
+      </w:r>
+    </w:p>
+    <w:p>
+      <w:pPr>
+        <w:spacing w:after="0" w:line="276" w:lineRule="auto"/>
+        <w:ind w:left="180"/>
+        <w:rPr>
+          <w:rFonts w:ascii="Times New Roman" w:hAnsi="Times New Roman" w:cs="Times New Roman"/>
+          <w:sz w:val="24"/>
+        </w:rPr>
+      </w:pPr>
+      <w:r>
+        <w:rPr>
+          <w:rFonts w:ascii="Times New Roman" w:hAnsi="Times New Roman" w:cs="Times New Roman"/>
+          <w:b/>
+          <w:bCs/>
+          <w:sz w:val="24"/>
+        </w:rPr>
+        <w:t>Project Manager</w:t>
+      </w:r>
+      <w:r>
+        <w:rPr>
+          <w:rFonts w:ascii="Times New Roman" w:hAnsi="Times New Roman" w:cs="Times New Roman"/>
+          <w:b/>
+          <w:bCs/>
+          <w:sz w:val="24"/>
+        </w:rPr>
+        <w:t xml:space="preserve"> &amp; Technical Specialist</w:t>
+      </w:r>
+      <w:r>
+        <w:rPr>
+          <w:rFonts w:ascii="Times New Roman" w:hAnsi="Times New Roman" w:cs="Times New Roman"/>
+          <w:b/>
+          <w:sz w:val="24"/>
+        </w:rPr>
+        <w:t xml:space="preserve"> </w:t>
+      </w:r>
+      <w:r>
+        <w:rPr>
+          <w:rFonts w:ascii="Times New Roman" w:hAnsi="Times New Roman" w:cs="Times New Roman"/>
+          <w:sz w:val="24"/>
+        </w:rPr>
+        <w:t>(</w:t>
+      </w:r>
+      <w:r>
+        <w:rPr>
+          <w:rFonts w:ascii="Times New Roman" w:hAnsi="Times New Roman" w:cs="Times New Roman"/>
+          <w:sz w:val="24"/>
+        </w:rPr>
+        <w:t>05/2018 to Current</w:t>
+      </w:r>
+      <w:r>
+        <w:rPr>
+          <w:rFonts w:ascii="Times New Roman" w:hAnsi="Times New Roman" w:cs="Times New Roman"/>
+          <w:sz w:val="24"/>
+        </w:rPr>
+        <w:t>)</w:t>
+      </w:r>
+    </w:p>
+    <w:p>
+      <w:pPr>
+        <w:pStyle w:val="ListParagraph"/>
+        <w:numPr>
+          <w:ilvl w:val="0"/>
+          <w:numId w:val="2"/>
+        </w:numPr>
+        <w:ind w:left="540" w:hanging="180"/>
         <w:rPr>
           <w:rFonts w:ascii="Times New Roman" w:hAnsi="Times New Roman" w:cs="Times New Roman"/>
           <w:sz w:val="24"/>
@@ -939,7 +1129,14 @@
           <w:rFonts w:ascii="Times New Roman" w:hAnsi="Times New Roman" w:cs="Times New Roman"/>
           <w:sz w:val="24"/>
         </w:rPr>
-        <w:t xml:space="preserve"> the development of new custom software by </w:t>
+        <w:t>d</w:t>
+      </w:r>
+      <w:r>
+        <w:rPr>
+          <w:rFonts w:ascii="Times New Roman" w:hAnsi="Times New Roman" w:cs="Times New Roman"/>
+          <w:sz w:val="24"/>
+        </w:rPr>
+        <w:t xml:space="preserve"> development of new custom software by </w:t>
       </w:r>
       <w:r>
         <w:rPr>
@@ -967,7 +1164,348 @@
           <w:rFonts w:ascii="Times New Roman" w:hAnsi="Times New Roman" w:cs="Times New Roman"/>
           <w:sz w:val="24"/>
         </w:rPr>
-        <w:t>managing project deadlines</w:t>
+        <w:t>managing project deadlines.</w:t>
+      </w:r>
+    </w:p>
+    <w:p>
+      <w:pPr>
+        <w:pStyle w:val="ListParagraph"/>
+        <w:numPr>
+          <w:ilvl w:val="0"/>
+          <w:numId w:val="2"/>
+        </w:numPr>
+        <w:ind w:left="540" w:hanging="180"/>
+        <w:rPr>
+          <w:rFonts w:ascii="Times New Roman" w:hAnsi="Times New Roman" w:cs="Times New Roman"/>
+          <w:sz w:val="24"/>
+        </w:rPr>
+      </w:pPr>
+      <w:r>
+        <w:rPr>
+          <w:rFonts w:ascii="Times New Roman" w:hAnsi="Times New Roman" w:cs="Times New Roman"/>
+          <w:sz w:val="24"/>
+        </w:rPr>
+        <w:t xml:space="preserve">Implemented new software </w:t>
+      </w:r>
+      <w:r>
+        <w:rPr>
+          <w:rFonts w:ascii="Times New Roman" w:hAnsi="Times New Roman" w:cs="Times New Roman"/>
+          <w:sz w:val="24"/>
+        </w:rPr>
+        <w:t xml:space="preserve">and protocols </w:t>
+      </w:r>
+      <w:r>
+        <w:rPr>
+          <w:rFonts w:ascii="Times New Roman" w:hAnsi="Times New Roman" w:cs="Times New Roman"/>
+          <w:sz w:val="24"/>
+        </w:rPr>
+        <w:t>to enhance security and increase efficiency.</w:t>
+      </w:r>
+    </w:p>
+    <w:p>
+      <w:pPr>
+        <w:pStyle w:val="ListParagraph"/>
+        <w:numPr>
+          <w:ilvl w:val="0"/>
+          <w:numId w:val="2"/>
+        </w:numPr>
+        <w:spacing w:after="0" w:line="276" w:lineRule="auto"/>
+        <w:ind w:left="540" w:hanging="180"/>
+        <w:rPr>
+          <w:rFonts w:ascii="Times New Roman" w:hAnsi="Times New Roman" w:cs="Times New Roman"/>
+          <w:sz w:val="24"/>
+        </w:rPr>
+      </w:pPr>
+      <w:r>
+        <w:rPr>
+          <w:rFonts w:ascii="Times New Roman" w:hAnsi="Times New Roman" w:cs="Times New Roman"/>
+          <w:sz w:val="24"/>
+        </w:rPr>
+        <w:t>Create</w:t>
+      </w:r>
+      <w:r>
+        <w:rPr>
+          <w:rFonts w:ascii="Times New Roman" w:hAnsi="Times New Roman" w:cs="Times New Roman"/>
+          <w:sz w:val="24"/>
+        </w:rPr>
+        <w:t>d</w:t>
+      </w:r>
+      <w:r>
+        <w:rPr>
+          <w:rFonts w:ascii="Times New Roman" w:hAnsi="Times New Roman" w:cs="Times New Roman"/>
+          <w:sz w:val="24"/>
+        </w:rPr>
+        <w:t xml:space="preserve"> </w:t>
+      </w:r>
+      <w:r>
+        <w:rPr>
+          <w:rFonts w:ascii="Times New Roman" w:hAnsi="Times New Roman" w:cs="Times New Roman"/>
+          <w:sz w:val="24"/>
+        </w:rPr>
+        <w:t>unique,</w:t>
+      </w:r>
+      <w:r>
+        <w:rPr>
+          <w:rFonts w:ascii="Times New Roman" w:hAnsi="Times New Roman" w:cs="Times New Roman"/>
+          <w:sz w:val="24"/>
+        </w:rPr>
+        <w:t xml:space="preserve"> interactive SCORM courseware using both Adobe Captivate and Articulate 360.</w:t>
+      </w:r>
+    </w:p>
+    <w:p>
+      <w:pPr>
+        <w:pStyle w:val="ListParagraph"/>
+        <w:numPr>
+          <w:ilvl w:val="0"/>
+          <w:numId w:val="2"/>
+        </w:numPr>
+        <w:spacing w:after="0" w:line="276" w:lineRule="auto"/>
+        <w:ind w:left="540" w:hanging="180"/>
+        <w:rPr>
+          <w:rFonts w:ascii="Times New Roman" w:hAnsi="Times New Roman" w:cs="Times New Roman"/>
+          <w:sz w:val="24"/>
+        </w:rPr>
+      </w:pPr>
+      <w:r>
+        <w:rPr>
+          <w:rFonts w:ascii="Times New Roman" w:hAnsi="Times New Roman" w:cs="Times New Roman"/>
+          <w:sz w:val="24"/>
+        </w:rPr>
+        <w:t>Provide</w:t>
+      </w:r>
+      <w:r>
+        <w:rPr>
+          <w:rFonts w:ascii="Times New Roman" w:hAnsi="Times New Roman" w:cs="Times New Roman"/>
+          <w:sz w:val="24"/>
+        </w:rPr>
+        <w:t>d</w:t>
+      </w:r>
+      <w:r>
+        <w:rPr>
+          <w:rFonts w:ascii="Times New Roman" w:hAnsi="Times New Roman" w:cs="Times New Roman"/>
+          <w:sz w:val="24"/>
+        </w:rPr>
+        <w:t xml:space="preserve"> technical support in-house </w:t>
+      </w:r>
+      <w:r>
+        <w:rPr>
+          <w:rFonts w:ascii="Times New Roman" w:hAnsi="Times New Roman" w:cs="Times New Roman"/>
+          <w:sz w:val="24"/>
+        </w:rPr>
+        <w:t>such as</w:t>
+      </w:r>
+      <w:r>
+        <w:rPr>
+          <w:rFonts w:ascii="Times New Roman" w:hAnsi="Times New Roman" w:cs="Times New Roman"/>
+          <w:sz w:val="24"/>
+        </w:rPr>
+        <w:t xml:space="preserve"> configuring local network connections, setting up new devices, creating data backups, </w:t>
+      </w:r>
+      <w:r>
+        <w:rPr>
+          <w:rFonts w:ascii="Times New Roman" w:hAnsi="Times New Roman" w:cs="Times New Roman"/>
+          <w:sz w:val="24"/>
+        </w:rPr>
+        <w:t xml:space="preserve">recovering lost data, </w:t>
+      </w:r>
+      <w:r>
+        <w:rPr>
+          <w:rFonts w:ascii="Times New Roman" w:hAnsi="Times New Roman" w:cs="Times New Roman"/>
+          <w:sz w:val="24"/>
+        </w:rPr>
+        <w:t>etc.</w:t>
+      </w:r>
+    </w:p>
+    <w:p>
+      <w:pPr>
+        <w:pStyle w:val="ListParagraph"/>
+        <w:numPr>
+          <w:ilvl w:val="0"/>
+          <w:numId w:val="2"/>
+        </w:numPr>
+        <w:spacing w:after="0" w:line="276" w:lineRule="auto"/>
+        <w:ind w:left="540" w:hanging="180"/>
+        <w:rPr>
+          <w:rFonts w:ascii="Times New Roman" w:hAnsi="Times New Roman" w:cs="Times New Roman"/>
+          <w:sz w:val="24"/>
+        </w:rPr>
+      </w:pPr>
+      <w:r>
+        <w:rPr>
+          <w:rFonts w:ascii="Times New Roman" w:hAnsi="Times New Roman" w:cs="Times New Roman"/>
+          <w:sz w:val="24"/>
+        </w:rPr>
+        <w:t xml:space="preserve">Provided </w:t>
+      </w:r>
+      <w:r>
+        <w:rPr>
+          <w:rFonts w:ascii="Times New Roman" w:hAnsi="Times New Roman" w:cs="Times New Roman"/>
+          <w:sz w:val="24"/>
+        </w:rPr>
+        <w:t>technical support to clients ranging from basic troubleshooting to implementing fixes.</w:t>
+      </w:r>
+    </w:p>
+    <w:p>
+      <w:pPr>
+        <w:spacing w:after="0" w:line="276" w:lineRule="auto"/>
+        <w:rPr>
+          <w:rFonts w:ascii="Times New Roman" w:hAnsi="Times New Roman" w:cs="Times New Roman"/>
+          <w:b/>
+          <w:sz w:val="24"/>
+        </w:rPr>
+      </w:pPr>
+    </w:p>
+    <w:p>
+      <w:pPr>
+        <w:spacing w:after="0" w:line="276" w:lineRule="auto"/>
+        <w:rPr>
+          <w:rFonts w:ascii="Times New Roman" w:hAnsi="Times New Roman" w:cs="Times New Roman"/>
+          <w:b/>
+          <w:sz w:val="24"/>
+        </w:rPr>
+      </w:pPr>
+      <w:r>
+        <w:rPr>
+          <w:rFonts w:ascii="Times New Roman" w:hAnsi="Times New Roman" w:cs="Times New Roman"/>
+          <w:b/>
+          <w:sz w:val="24"/>
+        </w:rPr>
+        <w:lastRenderedPageBreak/>
+        <w:t>Chattanooga State Community College</w:t>
+      </w:r>
+      <w:r>
+        <w:rPr>
+          <w:rFonts w:ascii="Times New Roman" w:hAnsi="Times New Roman" w:cs="Times New Roman"/>
+          <w:sz w:val="24"/>
+        </w:rPr>
+        <w:t xml:space="preserve"> – Chattanooga, TN</w:t>
+      </w:r>
+    </w:p>
+    <w:p>
+      <w:pPr>
+        <w:spacing w:after="0" w:line="276" w:lineRule="auto"/>
+        <w:ind w:left="180"/>
+        <w:rPr>
+          <w:rFonts w:ascii="Times New Roman" w:hAnsi="Times New Roman" w:cs="Times New Roman"/>
+          <w:sz w:val="24"/>
+        </w:rPr>
+      </w:pPr>
+      <w:r>
+        <w:rPr>
+          <w:rFonts w:ascii="Times New Roman" w:hAnsi="Times New Roman" w:cs="Times New Roman"/>
+          <w:b/>
+          <w:sz w:val="24"/>
+        </w:rPr>
+        <w:t>Math Tutor / Test Proctor</w:t>
+      </w:r>
+      <w:r>
+        <w:rPr>
+          <w:rFonts w:ascii="Times New Roman" w:hAnsi="Times New Roman" w:cs="Times New Roman"/>
+          <w:b/>
+          <w:sz w:val="24"/>
+        </w:rPr>
+        <w:t xml:space="preserve"> </w:t>
+      </w:r>
+      <w:r>
+        <w:rPr>
+          <w:rFonts w:ascii="Times New Roman" w:hAnsi="Times New Roman" w:cs="Times New Roman"/>
+          <w:sz w:val="24"/>
+        </w:rPr>
+        <w:t xml:space="preserve">(08/2017 to </w:t>
+      </w:r>
+      <w:r>
+        <w:rPr>
+          <w:rFonts w:ascii="Times New Roman" w:hAnsi="Times New Roman" w:cs="Times New Roman"/>
+          <w:sz w:val="24"/>
+        </w:rPr>
+        <w:t>05/2018</w:t>
+      </w:r>
+      <w:r>
+        <w:rPr>
+          <w:rFonts w:ascii="Times New Roman" w:hAnsi="Times New Roman" w:cs="Times New Roman"/>
+          <w:sz w:val="24"/>
+        </w:rPr>
+        <w:t>)</w:t>
+      </w:r>
+    </w:p>
+    <w:p>
+      <w:pPr>
+        <w:pStyle w:val="ListParagraph"/>
+        <w:numPr>
+          <w:ilvl w:val="0"/>
+          <w:numId w:val="2"/>
+        </w:numPr>
+        <w:spacing w:after="0" w:line="276" w:lineRule="auto"/>
+        <w:ind w:left="540" w:hanging="180"/>
+        <w:rPr>
+          <w:rFonts w:ascii="Times New Roman" w:hAnsi="Times New Roman" w:cs="Times New Roman"/>
+          <w:sz w:val="24"/>
+        </w:rPr>
+      </w:pPr>
+      <w:r>
+        <w:rPr>
+          <w:rFonts w:ascii="Times New Roman" w:hAnsi="Times New Roman" w:cs="Times New Roman"/>
+          <w:sz w:val="24"/>
+        </w:rPr>
+        <w:t>Provide</w:t>
+      </w:r>
+      <w:r>
+        <w:rPr>
+          <w:rFonts w:ascii="Times New Roman" w:hAnsi="Times New Roman" w:cs="Times New Roman"/>
+          <w:sz w:val="24"/>
+        </w:rPr>
+        <w:t>d</w:t>
+      </w:r>
+      <w:r>
+        <w:rPr>
+          <w:rFonts w:ascii="Times New Roman" w:hAnsi="Times New Roman" w:cs="Times New Roman"/>
+          <w:sz w:val="24"/>
+        </w:rPr>
+        <w:t xml:space="preserve"> 1-on-1 tutoring for every math course offered.</w:t>
+      </w:r>
+    </w:p>
+    <w:p>
+      <w:pPr>
+        <w:pStyle w:val="ListParagraph"/>
+        <w:numPr>
+          <w:ilvl w:val="0"/>
+          <w:numId w:val="2"/>
+        </w:numPr>
+        <w:spacing w:after="0" w:line="276" w:lineRule="auto"/>
+        <w:ind w:left="540" w:hanging="180"/>
+        <w:rPr>
+          <w:rFonts w:ascii="Times New Roman" w:hAnsi="Times New Roman" w:cs="Times New Roman"/>
+          <w:sz w:val="24"/>
+        </w:rPr>
+      </w:pPr>
+      <w:proofErr w:type="gramStart"/>
+      <w:r>
+        <w:rPr>
+          <w:rFonts w:ascii="Times New Roman" w:hAnsi="Times New Roman" w:cs="Times New Roman"/>
+          <w:sz w:val="24"/>
+        </w:rPr>
+        <w:t>Explain</w:t>
+      </w:r>
+      <w:r>
+        <w:rPr>
+          <w:rFonts w:ascii="Times New Roman" w:hAnsi="Times New Roman" w:cs="Times New Roman"/>
+          <w:sz w:val="24"/>
+        </w:rPr>
+        <w:t>ed</w:t>
+      </w:r>
+      <w:r>
+        <w:rPr>
+          <w:rFonts w:ascii="Times New Roman" w:hAnsi="Times New Roman" w:cs="Times New Roman"/>
+          <w:sz w:val="24"/>
+        </w:rPr>
+        <w:t xml:space="preserve"> both simple and complex topics to </w:t>
+      </w:r>
+      <w:r>
+        <w:rPr>
+          <w:rFonts w:ascii="Times New Roman" w:hAnsi="Times New Roman" w:cs="Times New Roman"/>
+          <w:sz w:val="24"/>
+        </w:rPr>
+        <w:t>struggling students</w:t>
       </w:r>
       <w:r>
         <w:rPr>
@@ -976,6 +1514,7 @@
         </w:rPr>
         <w:t>.</w:t>
       </w:r>
+      <w:proofErr w:type="gramEnd"/>
     </w:p>
     <w:p>
       <w:pPr>
@@ -985,45 +1524,138 @@
           <w:numId w:val="2"/>
         </w:numPr>
         <w:spacing w:after="0" w:line="276" w:lineRule="auto"/>
-        <w:rPr>
-          <w:rFonts w:ascii="Times New Roman" w:hAnsi="Times New Roman" w:cs="Times New Roman"/>
-          <w:sz w:val="24"/>
-        </w:rPr>
-      </w:pPr>
-      <w:r>
-        <w:rPr>
-          <w:rFonts w:ascii="Times New Roman" w:hAnsi="Times New Roman" w:cs="Times New Roman"/>
-          <w:sz w:val="24"/>
-        </w:rPr>
-        <w:t xml:space="preserve">Create </w:t>
-      </w:r>
-      <w:r>
-        <w:rPr>
-          <w:rFonts w:ascii="Times New Roman" w:hAnsi="Times New Roman" w:cs="Times New Roman"/>
-          <w:sz w:val="24"/>
-        </w:rPr>
-        <w:t xml:space="preserve">an </w:t>
-      </w:r>
-      <w:r>
-        <w:rPr>
-          <w:rFonts w:ascii="Times New Roman" w:hAnsi="Times New Roman" w:cs="Times New Roman"/>
-          <w:sz w:val="24"/>
-        </w:rPr>
-        <w:t>API for use with custom software</w:t>
-      </w:r>
-      <w:r>
-        <w:rPr>
-          <w:rFonts w:ascii="Times New Roman" w:hAnsi="Times New Roman" w:cs="Times New Roman"/>
-          <w:sz w:val="24"/>
-        </w:rPr>
-        <w:t xml:space="preserve"> using PHP</w:t>
-      </w:r>
-      <w:r>
-        <w:rPr>
-          <w:rFonts w:ascii="Times New Roman" w:hAnsi="Times New Roman" w:cs="Times New Roman"/>
-          <w:sz w:val="24"/>
-        </w:rPr>
-        <w:t xml:space="preserve"> and SQL</w:t>
+        <w:ind w:left="540" w:hanging="180"/>
+        <w:rPr>
+          <w:rFonts w:ascii="Times New Roman" w:hAnsi="Times New Roman" w:cs="Times New Roman"/>
+          <w:sz w:val="24"/>
+        </w:rPr>
+      </w:pPr>
+      <w:r>
+        <w:rPr>
+          <w:rFonts w:ascii="Times New Roman" w:hAnsi="Times New Roman" w:cs="Times New Roman"/>
+          <w:sz w:val="24"/>
+        </w:rPr>
+        <w:t>Check</w:t>
+      </w:r>
+      <w:r>
+        <w:rPr>
+          <w:rFonts w:ascii="Times New Roman" w:hAnsi="Times New Roman" w:cs="Times New Roman"/>
+          <w:sz w:val="24"/>
+        </w:rPr>
+        <w:t>ed</w:t>
+      </w:r>
+      <w:r>
+        <w:rPr>
+          <w:rFonts w:ascii="Times New Roman" w:hAnsi="Times New Roman" w:cs="Times New Roman"/>
+          <w:sz w:val="24"/>
+        </w:rPr>
+        <w:t xml:space="preserve"> students in and out of the testing area and provide</w:t>
+      </w:r>
+      <w:r>
+        <w:rPr>
+          <w:rFonts w:ascii="Times New Roman" w:hAnsi="Times New Roman" w:cs="Times New Roman"/>
+          <w:sz w:val="24"/>
+        </w:rPr>
+        <w:t>d</w:t>
+      </w:r>
+      <w:r>
+        <w:rPr>
+          <w:rFonts w:ascii="Times New Roman" w:hAnsi="Times New Roman" w:cs="Times New Roman"/>
+          <w:sz w:val="24"/>
+        </w:rPr>
+        <w:t xml:space="preserve"> them with the necessary resources (locker, calculator, work sheet, formula sheet, etc.).</w:t>
+      </w:r>
+    </w:p>
+    <w:p>
+      <w:pPr>
+        <w:pStyle w:val="ListParagraph"/>
+        <w:numPr>
+          <w:ilvl w:val="0"/>
+          <w:numId w:val="2"/>
+        </w:numPr>
+        <w:spacing w:after="0" w:line="276" w:lineRule="auto"/>
+        <w:ind w:left="540" w:hanging="180"/>
+        <w:rPr>
+          <w:rFonts w:ascii="Times New Roman" w:hAnsi="Times New Roman" w:cs="Times New Roman"/>
+          <w:sz w:val="24"/>
+        </w:rPr>
+      </w:pPr>
+      <w:r>
+        <w:rPr>
+          <w:rFonts w:ascii="Times New Roman" w:hAnsi="Times New Roman" w:cs="Times New Roman"/>
+          <w:sz w:val="24"/>
+        </w:rPr>
+        <w:t>A</w:t>
+      </w:r>
+      <w:r>
+        <w:rPr>
+          <w:rFonts w:ascii="Times New Roman" w:hAnsi="Times New Roman" w:cs="Times New Roman"/>
+          <w:sz w:val="24"/>
+        </w:rPr>
+        <w:t>uthorize</w:t>
+      </w:r>
+      <w:r>
+        <w:rPr>
+          <w:rFonts w:ascii="Times New Roman" w:hAnsi="Times New Roman" w:cs="Times New Roman"/>
+          <w:sz w:val="24"/>
+        </w:rPr>
+        <w:t>d</w:t>
+      </w:r>
+      <w:r>
+        <w:rPr>
+          <w:rFonts w:ascii="Times New Roman" w:hAnsi="Times New Roman" w:cs="Times New Roman"/>
+          <w:sz w:val="24"/>
+        </w:rPr>
+        <w:t xml:space="preserve"> students to begin testing</w:t>
+      </w:r>
+      <w:r>
+        <w:rPr>
+          <w:rFonts w:ascii="Times New Roman" w:hAnsi="Times New Roman" w:cs="Times New Roman"/>
+          <w:sz w:val="24"/>
+        </w:rPr>
+        <w:t xml:space="preserve"> </w:t>
+      </w:r>
+      <w:r>
+        <w:rPr>
+          <w:rFonts w:ascii="Times New Roman" w:hAnsi="Times New Roman" w:cs="Times New Roman"/>
+          <w:sz w:val="24"/>
+        </w:rPr>
+        <w:t>and m</w:t>
+      </w:r>
+      <w:r>
+        <w:rPr>
+          <w:rFonts w:ascii="Times New Roman" w:hAnsi="Times New Roman" w:cs="Times New Roman"/>
+          <w:sz w:val="24"/>
+        </w:rPr>
+        <w:t>onitor</w:t>
+      </w:r>
+      <w:r>
+        <w:rPr>
+          <w:rFonts w:ascii="Times New Roman" w:hAnsi="Times New Roman" w:cs="Times New Roman"/>
+          <w:sz w:val="24"/>
+        </w:rPr>
+        <w:t>ed</w:t>
+      </w:r>
+      <w:r>
+        <w:rPr>
+          <w:rFonts w:ascii="Times New Roman" w:hAnsi="Times New Roman" w:cs="Times New Roman"/>
+          <w:sz w:val="24"/>
+        </w:rPr>
+        <w:t xml:space="preserve"> testing area for </w:t>
+      </w:r>
+      <w:r>
+        <w:rPr>
+          <w:rFonts w:ascii="Times New Roman" w:hAnsi="Times New Roman" w:cs="Times New Roman"/>
+          <w:sz w:val="24"/>
+        </w:rPr>
+        <w:t>prohibited</w:t>
+      </w:r>
+      <w:r>
+        <w:rPr>
+          <w:rFonts w:ascii="Times New Roman" w:hAnsi="Times New Roman" w:cs="Times New Roman"/>
+          <w:sz w:val="24"/>
+        </w:rPr>
+        <w:t xml:space="preserve"> activity</w:t>
       </w:r>
       <w:r>
         <w:rPr>
@@ -1041,122 +1673,40 @@
           <w:numId w:val="2"/>
         </w:numPr>
         <w:spacing w:after="0" w:line="276" w:lineRule="auto"/>
-        <w:rPr>
-          <w:rFonts w:ascii="Times New Roman" w:hAnsi="Times New Roman" w:cs="Times New Roman"/>
-          <w:sz w:val="24"/>
-        </w:rPr>
-      </w:pPr>
-      <w:r>
-        <w:rPr>
-          <w:rFonts w:ascii="Times New Roman" w:hAnsi="Times New Roman" w:cs="Times New Roman"/>
-          <w:sz w:val="24"/>
-        </w:rPr>
-        <w:t xml:space="preserve">Create </w:t>
-      </w:r>
-      <w:r>
-        <w:rPr>
-          <w:rFonts w:ascii="Times New Roman" w:hAnsi="Times New Roman" w:cs="Times New Roman"/>
-          <w:sz w:val="24"/>
-        </w:rPr>
-        <w:t>bespoke</w:t>
-      </w:r>
-      <w:r>
-        <w:rPr>
-          <w:rFonts w:ascii="Times New Roman" w:hAnsi="Times New Roman" w:cs="Times New Roman"/>
-          <w:sz w:val="24"/>
-        </w:rPr>
-        <w:t>, interactive SCORM courseware</w:t>
-      </w:r>
-      <w:r>
-        <w:rPr>
-          <w:rFonts w:ascii="Times New Roman" w:hAnsi="Times New Roman" w:cs="Times New Roman"/>
-          <w:sz w:val="24"/>
-        </w:rPr>
-        <w:t xml:space="preserve"> using both Adobe Captivate and Articulate 360</w:t>
-      </w:r>
-      <w:r>
-        <w:rPr>
-          <w:rFonts w:ascii="Times New Roman" w:hAnsi="Times New Roman" w:cs="Times New Roman"/>
-          <w:sz w:val="24"/>
-        </w:rPr>
-        <w:t>.</w:t>
-      </w:r>
-    </w:p>
-    <w:p>
-      <w:pPr>
-        <w:pStyle w:val="ListParagraph"/>
-        <w:numPr>
-          <w:ilvl w:val="0"/>
-          <w:numId w:val="2"/>
-        </w:numPr>
-        <w:spacing w:after="0" w:line="276" w:lineRule="auto"/>
-        <w:rPr>
-          <w:rFonts w:ascii="Times New Roman" w:hAnsi="Times New Roman" w:cs="Times New Roman"/>
-          <w:sz w:val="24"/>
-        </w:rPr>
-      </w:pPr>
-      <w:r>
-        <w:rPr>
-          <w:rFonts w:ascii="Times New Roman" w:hAnsi="Times New Roman" w:cs="Times New Roman"/>
-          <w:sz w:val="24"/>
-        </w:rPr>
-        <w:t>Provide technical support in</w:t>
-      </w:r>
-      <w:r>
-        <w:rPr>
-          <w:rFonts w:ascii="Times New Roman" w:hAnsi="Times New Roman" w:cs="Times New Roman"/>
-          <w:sz w:val="24"/>
-        </w:rPr>
-        <w:t>-</w:t>
-      </w:r>
-      <w:r>
-        <w:rPr>
-          <w:rFonts w:ascii="Times New Roman" w:hAnsi="Times New Roman" w:cs="Times New Roman"/>
-          <w:sz w:val="24"/>
-        </w:rPr>
-        <w:t xml:space="preserve">house including implementing new software, configuring local network connections, </w:t>
-      </w:r>
-      <w:r>
-        <w:rPr>
-          <w:rFonts w:ascii="Times New Roman" w:hAnsi="Times New Roman" w:cs="Times New Roman"/>
-          <w:sz w:val="24"/>
-        </w:rPr>
-        <w:t xml:space="preserve">setting up new devices, creating data backups, </w:t>
-      </w:r>
-      <w:r>
-        <w:rPr>
-          <w:rFonts w:ascii="Times New Roman" w:hAnsi="Times New Roman" w:cs="Times New Roman"/>
-          <w:sz w:val="24"/>
-        </w:rPr>
-        <w:t>etc.</w:t>
-      </w:r>
-    </w:p>
-    <w:p>
-      <w:pPr>
-        <w:pStyle w:val="ListParagraph"/>
-        <w:numPr>
-          <w:ilvl w:val="0"/>
-          <w:numId w:val="2"/>
-        </w:numPr>
-        <w:spacing w:after="0" w:line="276" w:lineRule="auto"/>
-        <w:rPr>
-          <w:rFonts w:ascii="Times New Roman" w:hAnsi="Times New Roman" w:cs="Times New Roman"/>
-          <w:sz w:val="24"/>
-        </w:rPr>
-      </w:pPr>
-      <w:r>
-        <w:rPr>
-          <w:rFonts w:ascii="Times New Roman" w:hAnsi="Times New Roman" w:cs="Times New Roman"/>
-          <w:sz w:val="24"/>
-        </w:rPr>
-        <w:t xml:space="preserve">Provide technical support to clients ranging from </w:t>
-      </w:r>
-      <w:r>
-        <w:rPr>
-          <w:rFonts w:ascii="Times New Roman" w:hAnsi="Times New Roman" w:cs="Times New Roman"/>
-          <w:sz w:val="24"/>
-        </w:rPr>
-        <w:t>basic troubleshooting</w:t>
+        <w:ind w:left="540" w:hanging="180"/>
+        <w:rPr>
+          <w:rFonts w:ascii="Times New Roman" w:hAnsi="Times New Roman" w:cs="Times New Roman"/>
+          <w:sz w:val="24"/>
+        </w:rPr>
+      </w:pPr>
+      <w:proofErr w:type="gramStart"/>
+      <w:r>
+        <w:rPr>
+          <w:rFonts w:ascii="Times New Roman" w:hAnsi="Times New Roman" w:cs="Times New Roman"/>
+          <w:sz w:val="24"/>
+        </w:rPr>
+        <w:t>Assist</w:t>
+      </w:r>
+      <w:r>
+        <w:rPr>
+          <w:rFonts w:ascii="Times New Roman" w:hAnsi="Times New Roman" w:cs="Times New Roman"/>
+          <w:sz w:val="24"/>
+        </w:rPr>
+        <w:t>ed</w:t>
+      </w:r>
+      <w:r>
+        <w:rPr>
+          <w:rFonts w:ascii="Times New Roman" w:hAnsi="Times New Roman" w:cs="Times New Roman"/>
+          <w:sz w:val="24"/>
+        </w:rPr>
+        <w:t xml:space="preserve"> students and professors with technical issues </w:t>
+      </w:r>
+      <w:r>
+        <w:rPr>
+          <w:rFonts w:ascii="Times New Roman" w:hAnsi="Times New Roman" w:cs="Times New Roman"/>
+          <w:sz w:val="24"/>
+        </w:rPr>
+        <w:t>relating to</w:t>
       </w:r>
       <w:r>
         <w:rPr>
@@ -1170,17 +1720,284 @@
           <w:rFonts w:ascii="Times New Roman" w:hAnsi="Times New Roman" w:cs="Times New Roman"/>
           <w:sz w:val="24"/>
         </w:rPr>
-        <w:t>to implementing fixes.</w:t>
-      </w:r>
-    </w:p>
-    <w:p>
-      <w:pPr>
-        <w:spacing w:after="0" w:line="276" w:lineRule="auto"/>
+        <w:t>computers</w:t>
+      </w:r>
+      <w:r>
+        <w:rPr>
+          <w:rFonts w:ascii="Times New Roman" w:hAnsi="Times New Roman" w:cs="Times New Roman"/>
+          <w:sz w:val="24"/>
+        </w:rPr>
+        <w:t>,</w:t>
+      </w:r>
+      <w:r>
+        <w:rPr>
+          <w:rFonts w:ascii="Times New Roman" w:hAnsi="Times New Roman" w:cs="Times New Roman"/>
+          <w:sz w:val="24"/>
+        </w:rPr>
+        <w:t xml:space="preserve"> printers,</w:t>
+      </w:r>
+      <w:r>
+        <w:rPr>
+          <w:rFonts w:ascii="Times New Roman" w:hAnsi="Times New Roman" w:cs="Times New Roman"/>
+          <w:sz w:val="24"/>
+        </w:rPr>
+        <w:t xml:space="preserve"> projectors,</w:t>
+      </w:r>
+      <w:r>
+        <w:rPr>
+          <w:rFonts w:ascii="Times New Roman" w:hAnsi="Times New Roman" w:cs="Times New Roman"/>
+          <w:sz w:val="24"/>
+        </w:rPr>
+        <w:t xml:space="preserve"> calculators, online </w:t>
+      </w:r>
+      <w:r>
+        <w:rPr>
+          <w:rFonts w:ascii="Times New Roman" w:hAnsi="Times New Roman" w:cs="Times New Roman"/>
+          <w:sz w:val="24"/>
+        </w:rPr>
+        <w:t>course</w:t>
+      </w:r>
+      <w:r>
+        <w:rPr>
+          <w:rFonts w:ascii="Times New Roman" w:hAnsi="Times New Roman" w:cs="Times New Roman"/>
+          <w:sz w:val="24"/>
+        </w:rPr>
+        <w:t>s</w:t>
+      </w:r>
+      <w:r>
+        <w:rPr>
+          <w:rFonts w:ascii="Times New Roman" w:hAnsi="Times New Roman" w:cs="Times New Roman"/>
+          <w:sz w:val="24"/>
+        </w:rPr>
+        <w:t>, etc.</w:t>
+      </w:r>
+      <w:proofErr w:type="gramEnd"/>
+    </w:p>
+    <w:p>
+      <w:pPr>
+        <w:spacing w:after="0" w:line="276" w:lineRule="auto"/>
+        <w:rPr>
+          <w:rFonts w:ascii="Times New Roman" w:hAnsi="Times New Roman" w:cs="Times New Roman"/>
+          <w:sz w:val="24"/>
+        </w:rPr>
+      </w:pPr>
+    </w:p>
+    <w:p>
+      <w:pPr>
+        <w:spacing w:after="0" w:line="276" w:lineRule="auto"/>
+        <w:rPr>
+          <w:rFonts w:ascii="Times New Roman" w:hAnsi="Times New Roman" w:cs="Times New Roman"/>
+          <w:sz w:val="24"/>
+        </w:rPr>
+      </w:pPr>
+      <w:r>
         <w:rPr>
           <w:rFonts w:ascii="Times New Roman" w:hAnsi="Times New Roman" w:cs="Times New Roman"/>
           <w:b/>
           <w:sz w:val="24"/>
         </w:rPr>
+        <w:t>Private Math Tutor</w:t>
+      </w:r>
+      <w:r>
+        <w:rPr>
+          <w:rFonts w:ascii="Times New Roman" w:hAnsi="Times New Roman" w:cs="Times New Roman"/>
+          <w:color w:val="595959" w:themeColor="text1" w:themeTint="A6"/>
+          <w:sz w:val="24"/>
+        </w:rPr>
+        <w:t xml:space="preserve"> </w:t>
+      </w:r>
+      <w:r>
+        <w:rPr>
+          <w:rFonts w:ascii="Times New Roman" w:hAnsi="Times New Roman" w:cs="Times New Roman"/>
+          <w:sz w:val="24"/>
+        </w:rPr>
+        <w:t>(08/2017 to 12/2017)</w:t>
+      </w:r>
+    </w:p>
+    <w:p>
+      <w:pPr>
+        <w:pStyle w:val="ListParagraph"/>
+        <w:numPr>
+          <w:ilvl w:val="0"/>
+          <w:numId w:val="3"/>
+        </w:numPr>
+        <w:spacing w:after="0" w:line="276" w:lineRule="auto"/>
+        <w:ind w:left="540" w:hanging="180"/>
+        <w:rPr>
+          <w:rFonts w:ascii="Times New Roman" w:hAnsi="Times New Roman" w:cs="Times New Roman"/>
+          <w:sz w:val="24"/>
+        </w:rPr>
+      </w:pPr>
+      <w:r>
+        <w:rPr>
+          <w:rFonts w:ascii="Times New Roman" w:hAnsi="Times New Roman" w:cs="Times New Roman"/>
+          <w:sz w:val="24"/>
+        </w:rPr>
+        <w:t>Develop</w:t>
+      </w:r>
+      <w:r>
+        <w:rPr>
+          <w:rFonts w:ascii="Times New Roman" w:hAnsi="Times New Roman" w:cs="Times New Roman"/>
+          <w:sz w:val="24"/>
+        </w:rPr>
+        <w:t>ed</w:t>
+      </w:r>
+      <w:r>
+        <w:rPr>
+          <w:rFonts w:ascii="Times New Roman" w:hAnsi="Times New Roman" w:cs="Times New Roman"/>
+          <w:sz w:val="24"/>
+        </w:rPr>
+        <w:t xml:space="preserve"> personalized lessons based on student's needs.</w:t>
+      </w:r>
+    </w:p>
+    <w:p>
+      <w:pPr>
+        <w:pStyle w:val="ListParagraph"/>
+        <w:numPr>
+          <w:ilvl w:val="0"/>
+          <w:numId w:val="3"/>
+        </w:numPr>
+        <w:spacing w:after="0" w:line="276" w:lineRule="auto"/>
+        <w:ind w:left="540" w:hanging="180"/>
+        <w:rPr>
+          <w:rFonts w:ascii="Times New Roman" w:hAnsi="Times New Roman" w:cs="Times New Roman"/>
+          <w:sz w:val="24"/>
+        </w:rPr>
+      </w:pPr>
+      <w:r>
+        <w:rPr>
+          <w:rFonts w:ascii="Times New Roman" w:hAnsi="Times New Roman" w:cs="Times New Roman"/>
+          <w:sz w:val="24"/>
+        </w:rPr>
+        <w:t>Tailor</w:t>
+      </w:r>
+      <w:r>
+        <w:rPr>
+          <w:rFonts w:ascii="Times New Roman" w:hAnsi="Times New Roman" w:cs="Times New Roman"/>
+          <w:sz w:val="24"/>
+        </w:rPr>
+        <w:t>ed</w:t>
+      </w:r>
+      <w:r>
+        <w:rPr>
+          <w:rFonts w:ascii="Times New Roman" w:hAnsi="Times New Roman" w:cs="Times New Roman"/>
+          <w:sz w:val="24"/>
+        </w:rPr>
+        <w:t xml:space="preserve"> the pace and content of the lesson</w:t>
+      </w:r>
+      <w:r>
+        <w:rPr>
+          <w:rFonts w:ascii="Times New Roman" w:hAnsi="Times New Roman" w:cs="Times New Roman"/>
+          <w:sz w:val="24"/>
+        </w:rPr>
+        <w:t>s</w:t>
+      </w:r>
+      <w:r>
+        <w:rPr>
+          <w:rFonts w:ascii="Times New Roman" w:hAnsi="Times New Roman" w:cs="Times New Roman"/>
+          <w:sz w:val="24"/>
+        </w:rPr>
+        <w:t xml:space="preserve"> to maximize comprehension.</w:t>
+      </w:r>
+    </w:p>
+    <w:p>
+      <w:pPr>
+        <w:pStyle w:val="ListParagraph"/>
+        <w:numPr>
+          <w:ilvl w:val="0"/>
+          <w:numId w:val="3"/>
+        </w:numPr>
+        <w:spacing w:after="0" w:line="276" w:lineRule="auto"/>
+        <w:ind w:left="540" w:hanging="180"/>
+        <w:rPr>
+          <w:rFonts w:ascii="Times New Roman" w:hAnsi="Times New Roman" w:cs="Times New Roman"/>
+          <w:sz w:val="24"/>
+        </w:rPr>
+      </w:pPr>
+      <w:proofErr w:type="gramStart"/>
+      <w:r>
+        <w:rPr>
+          <w:rFonts w:ascii="Times New Roman" w:hAnsi="Times New Roman" w:cs="Times New Roman"/>
+          <w:sz w:val="24"/>
+        </w:rPr>
+        <w:t>Provide</w:t>
+      </w:r>
+      <w:r>
+        <w:rPr>
+          <w:rFonts w:ascii="Times New Roman" w:hAnsi="Times New Roman" w:cs="Times New Roman"/>
+          <w:sz w:val="24"/>
+        </w:rPr>
+        <w:t>d</w:t>
+      </w:r>
+      <w:r>
+        <w:rPr>
+          <w:rFonts w:ascii="Times New Roman" w:hAnsi="Times New Roman" w:cs="Times New Roman"/>
+          <w:sz w:val="24"/>
+        </w:rPr>
+        <w:t xml:space="preserve"> detailed explanations for any homework or test review questions.</w:t>
+      </w:r>
+      <w:proofErr w:type="gramEnd"/>
+    </w:p>
+    <w:p>
+      <w:pPr>
+        <w:pStyle w:val="ListParagraph"/>
+        <w:numPr>
+          <w:ilvl w:val="0"/>
+          <w:numId w:val="3"/>
+        </w:numPr>
+        <w:spacing w:after="0" w:line="276" w:lineRule="auto"/>
+        <w:ind w:left="540" w:hanging="180"/>
+        <w:rPr>
+          <w:rFonts w:ascii="Times New Roman" w:hAnsi="Times New Roman" w:cs="Times New Roman"/>
+          <w:sz w:val="24"/>
+        </w:rPr>
+      </w:pPr>
+      <w:proofErr w:type="gramStart"/>
+      <w:r>
+        <w:rPr>
+          <w:rFonts w:ascii="Times New Roman" w:hAnsi="Times New Roman" w:cs="Times New Roman"/>
+          <w:sz w:val="24"/>
+        </w:rPr>
+        <w:t>Provide</w:t>
+      </w:r>
+      <w:r>
+        <w:rPr>
+          <w:rFonts w:ascii="Times New Roman" w:hAnsi="Times New Roman" w:cs="Times New Roman"/>
+          <w:sz w:val="24"/>
+        </w:rPr>
+        <w:t>d</w:t>
+      </w:r>
+      <w:r>
+        <w:rPr>
+          <w:rFonts w:ascii="Times New Roman" w:hAnsi="Times New Roman" w:cs="Times New Roman"/>
+          <w:sz w:val="24"/>
+        </w:rPr>
+        <w:t xml:space="preserve"> additional help via text or email </w:t>
+      </w:r>
+      <w:r>
+        <w:rPr>
+          <w:rFonts w:ascii="Times New Roman" w:hAnsi="Times New Roman" w:cs="Times New Roman"/>
+          <w:sz w:val="24"/>
+        </w:rPr>
+        <w:t>when</w:t>
+      </w:r>
+      <w:r>
+        <w:rPr>
+          <w:rFonts w:ascii="Times New Roman" w:hAnsi="Times New Roman" w:cs="Times New Roman"/>
+          <w:sz w:val="24"/>
+        </w:rPr>
+        <w:t xml:space="preserve"> necessary.</w:t>
+      </w:r>
+      <w:proofErr w:type="gramEnd"/>
+    </w:p>
+    <w:p>
+      <w:pPr>
+        <w:spacing w:after="0" w:line="276" w:lineRule="auto"/>
+        <w:ind w:left="360"/>
+        <w:rPr>
+          <w:rFonts w:ascii="Times New Roman" w:hAnsi="Times New Roman" w:cs="Times New Roman"/>
+          <w:sz w:val="24"/>
+        </w:rPr>
       </w:pPr>
     </w:p>
     <w:p>
@@ -1197,12 +2014,12 @@
           <w:b/>
           <w:sz w:val="24"/>
         </w:rPr>
-        <w:t>Math Tutor / Test Proctor</w:t>
-      </w:r>
-      <w:r>
-        <w:rPr>
-          <w:rFonts w:ascii="Times New Roman" w:hAnsi="Times New Roman" w:cs="Times New Roman"/>
-          <w:b/>
+        <w:t>Freelance Tech Support</w:t>
+      </w:r>
+      <w:r>
+        <w:rPr>
+          <w:rFonts w:ascii="Times New Roman" w:hAnsi="Times New Roman" w:cs="Times New Roman"/>
+          <w:color w:val="595959" w:themeColor="text1" w:themeTint="A6"/>
           <w:sz w:val="24"/>
         </w:rPr>
         <w:t xml:space="preserve"> </w:t>
@@ -1212,278 +2029,118 @@
           <w:rFonts w:ascii="Times New Roman" w:hAnsi="Times New Roman" w:cs="Times New Roman"/>
           <w:sz w:val="24"/>
         </w:rPr>
-        <w:t xml:space="preserve">(08/2017 to </w:t>
-      </w:r>
-      <w:r>
-        <w:rPr>
-          <w:rFonts w:ascii="Times New Roman" w:hAnsi="Times New Roman" w:cs="Times New Roman"/>
-          <w:sz w:val="24"/>
-        </w:rPr>
-        <w:t>05/2018</w:t>
-      </w:r>
-      <w:r>
-        <w:rPr>
-          <w:rFonts w:ascii="Times New Roman" w:hAnsi="Times New Roman" w:cs="Times New Roman"/>
-          <w:sz w:val="24"/>
-        </w:rPr>
-        <w:t>)</w:t>
-      </w:r>
-    </w:p>
-    <w:p>
-      <w:pPr>
-        <w:spacing w:after="0" w:line="276" w:lineRule="auto"/>
-        <w:outlineLvl w:val="0"/>
-        <w:rPr>
-          <w:rFonts w:ascii="Times New Roman" w:hAnsi="Times New Roman" w:cs="Times New Roman"/>
-          <w:sz w:val="24"/>
-        </w:rPr>
-      </w:pPr>
-      <w:r>
-        <w:rPr>
-          <w:rFonts w:ascii="Times New Roman" w:hAnsi="Times New Roman" w:cs="Times New Roman"/>
-          <w:b/>
-          <w:sz w:val="24"/>
-        </w:rPr>
-        <w:t>Chattanooga State Community College</w:t>
-      </w:r>
-      <w:r>
-        <w:rPr>
-          <w:rFonts w:ascii="Times New Roman" w:hAnsi="Times New Roman" w:cs="Times New Roman"/>
-          <w:b/>
-          <w:sz w:val="24"/>
-        </w:rPr>
-        <w:t xml:space="preserve"> – </w:t>
-      </w:r>
-      <w:r>
-        <w:rPr>
-          <w:rFonts w:ascii="Times New Roman" w:hAnsi="Times New Roman" w:cs="Times New Roman"/>
-          <w:sz w:val="24"/>
-        </w:rPr>
-        <w:t>Chattanooga, TN</w:t>
-      </w:r>
-    </w:p>
-    <w:p>
-      <w:pPr>
-        <w:pStyle w:val="ListParagraph"/>
-        <w:numPr>
-          <w:ilvl w:val="0"/>
-          <w:numId w:val="2"/>
-        </w:numPr>
-        <w:spacing w:after="0" w:line="276" w:lineRule="auto"/>
-        <w:rPr>
-          <w:rFonts w:ascii="Times New Roman" w:hAnsi="Times New Roman" w:cs="Times New Roman"/>
-          <w:sz w:val="24"/>
-        </w:rPr>
-      </w:pPr>
-      <w:r>
-        <w:rPr>
-          <w:rFonts w:ascii="Times New Roman" w:hAnsi="Times New Roman" w:cs="Times New Roman"/>
-          <w:sz w:val="24"/>
-        </w:rPr>
-        <w:t>Provide 1-on-1 tutoring for every math course offered.</w:t>
-      </w:r>
-    </w:p>
-    <w:p>
-      <w:pPr>
-        <w:pStyle w:val="ListParagraph"/>
-        <w:numPr>
-          <w:ilvl w:val="0"/>
-          <w:numId w:val="2"/>
-        </w:numPr>
-        <w:spacing w:after="0" w:line="276" w:lineRule="auto"/>
-        <w:rPr>
-          <w:rFonts w:ascii="Times New Roman" w:hAnsi="Times New Roman" w:cs="Times New Roman"/>
-          <w:sz w:val="24"/>
-        </w:rPr>
-      </w:pPr>
-      <w:r>
-        <w:rPr>
-          <w:rFonts w:ascii="Times New Roman" w:hAnsi="Times New Roman" w:cs="Times New Roman"/>
-          <w:sz w:val="24"/>
-        </w:rPr>
-        <w:t xml:space="preserve">Explain both simple and complex topics to </w:t>
-      </w:r>
-      <w:r>
-        <w:rPr>
-          <w:rFonts w:ascii="Times New Roman" w:hAnsi="Times New Roman" w:cs="Times New Roman"/>
-          <w:sz w:val="24"/>
-        </w:rPr>
-        <w:t>struggling students</w:t>
-      </w:r>
-      <w:r>
-        <w:rPr>
-          <w:rFonts w:ascii="Times New Roman" w:hAnsi="Times New Roman" w:cs="Times New Roman"/>
-          <w:sz w:val="24"/>
-        </w:rPr>
-        <w:t>.</w:t>
-      </w:r>
-    </w:p>
-    <w:p>
-      <w:pPr>
-        <w:pStyle w:val="ListParagraph"/>
-        <w:numPr>
-          <w:ilvl w:val="0"/>
-          <w:numId w:val="2"/>
-        </w:numPr>
-        <w:spacing w:after="0" w:line="276" w:lineRule="auto"/>
-        <w:rPr>
-          <w:rFonts w:ascii="Times New Roman" w:hAnsi="Times New Roman" w:cs="Times New Roman"/>
-          <w:sz w:val="24"/>
-        </w:rPr>
-      </w:pPr>
-      <w:r>
-        <w:rPr>
-          <w:rFonts w:ascii="Times New Roman" w:hAnsi="Times New Roman" w:cs="Times New Roman"/>
-          <w:sz w:val="24"/>
-        </w:rPr>
-        <w:t>Check students in and out of the testing area and provide them with the necessary resources (locker, calculator, work sheet, formula sheet, etc.).</w:t>
-      </w:r>
-    </w:p>
-    <w:p>
-      <w:pPr>
-        <w:pStyle w:val="ListParagraph"/>
-        <w:numPr>
-          <w:ilvl w:val="0"/>
-          <w:numId w:val="2"/>
-        </w:numPr>
-        <w:spacing w:after="0" w:line="276" w:lineRule="auto"/>
-        <w:rPr>
-          <w:rFonts w:ascii="Times New Roman" w:hAnsi="Times New Roman" w:cs="Times New Roman"/>
-          <w:sz w:val="24"/>
-        </w:rPr>
-      </w:pPr>
-      <w:r>
-        <w:rPr>
-          <w:rFonts w:ascii="Times New Roman" w:hAnsi="Times New Roman" w:cs="Times New Roman"/>
-          <w:sz w:val="24"/>
-        </w:rPr>
-        <w:t>A</w:t>
-      </w:r>
-      <w:r>
-        <w:rPr>
-          <w:rFonts w:ascii="Times New Roman" w:hAnsi="Times New Roman" w:cs="Times New Roman"/>
-          <w:sz w:val="24"/>
-        </w:rPr>
-        <w:t>uthorize students to begin testing</w:t>
-      </w:r>
-      <w:r>
-        <w:rPr>
-          <w:rFonts w:ascii="Times New Roman" w:hAnsi="Times New Roman" w:cs="Times New Roman"/>
-          <w:sz w:val="24"/>
-        </w:rPr>
-        <w:t xml:space="preserve"> </w:t>
-      </w:r>
-      <w:r>
-        <w:rPr>
-          <w:rFonts w:ascii="Times New Roman" w:hAnsi="Times New Roman" w:cs="Times New Roman"/>
-          <w:sz w:val="24"/>
-        </w:rPr>
-        <w:t>and m</w:t>
-      </w:r>
-      <w:r>
-        <w:rPr>
-          <w:rFonts w:ascii="Times New Roman" w:hAnsi="Times New Roman" w:cs="Times New Roman"/>
-          <w:sz w:val="24"/>
-        </w:rPr>
-        <w:t xml:space="preserve">onitor testing area for </w:t>
-      </w:r>
-      <w:r>
-        <w:rPr>
-          <w:rFonts w:ascii="Times New Roman" w:hAnsi="Times New Roman" w:cs="Times New Roman"/>
-          <w:sz w:val="24"/>
-        </w:rPr>
-        <w:t>prohibited</w:t>
-      </w:r>
-      <w:r>
-        <w:rPr>
-          <w:rFonts w:ascii="Times New Roman" w:hAnsi="Times New Roman" w:cs="Times New Roman"/>
-          <w:sz w:val="24"/>
-        </w:rPr>
-        <w:t xml:space="preserve"> activity</w:t>
-      </w:r>
-      <w:r>
-        <w:rPr>
-          <w:rFonts w:ascii="Times New Roman" w:hAnsi="Times New Roman" w:cs="Times New Roman"/>
-          <w:sz w:val="24"/>
-        </w:rPr>
-        <w:t>.</w:t>
-      </w:r>
-    </w:p>
-    <w:p>
-      <w:pPr>
-        <w:pStyle w:val="ListParagraph"/>
-        <w:numPr>
-          <w:ilvl w:val="0"/>
-          <w:numId w:val="2"/>
-        </w:numPr>
-        <w:spacing w:after="0" w:line="276" w:lineRule="auto"/>
-        <w:rPr>
-          <w:rFonts w:ascii="Times New Roman" w:hAnsi="Times New Roman" w:cs="Times New Roman"/>
-          <w:sz w:val="24"/>
-        </w:rPr>
-      </w:pPr>
-      <w:r>
-        <w:rPr>
-          <w:rFonts w:ascii="Times New Roman" w:hAnsi="Times New Roman" w:cs="Times New Roman"/>
-          <w:sz w:val="24"/>
-        </w:rPr>
-        <w:t xml:space="preserve">Assist students and professors with technical issues </w:t>
-      </w:r>
-      <w:r>
-        <w:rPr>
-          <w:rFonts w:ascii="Times New Roman" w:hAnsi="Times New Roman" w:cs="Times New Roman"/>
-          <w:sz w:val="24"/>
-        </w:rPr>
-        <w:t>relating to</w:t>
-      </w:r>
-      <w:r>
-        <w:rPr>
-          <w:rFonts w:ascii="Times New Roman" w:hAnsi="Times New Roman" w:cs="Times New Roman"/>
-          <w:sz w:val="24"/>
-        </w:rPr>
-        <w:t xml:space="preserve"> </w:t>
-      </w:r>
-      <w:r>
-        <w:rPr>
-          <w:rFonts w:ascii="Times New Roman" w:hAnsi="Times New Roman" w:cs="Times New Roman"/>
-          <w:sz w:val="24"/>
-        </w:rPr>
-        <w:t>computers</w:t>
-      </w:r>
-      <w:r>
-        <w:rPr>
-          <w:rFonts w:ascii="Times New Roman" w:hAnsi="Times New Roman" w:cs="Times New Roman"/>
-          <w:sz w:val="24"/>
-        </w:rPr>
-        <w:t>,</w:t>
-      </w:r>
-      <w:r>
-        <w:rPr>
-          <w:rFonts w:ascii="Times New Roman" w:hAnsi="Times New Roman" w:cs="Times New Roman"/>
-          <w:sz w:val="24"/>
-        </w:rPr>
-        <w:t xml:space="preserve"> printers,</w:t>
-      </w:r>
-      <w:r>
-        <w:rPr>
-          <w:rFonts w:ascii="Times New Roman" w:hAnsi="Times New Roman" w:cs="Times New Roman"/>
-          <w:sz w:val="24"/>
-        </w:rPr>
-        <w:t xml:space="preserve"> projectors,</w:t>
-      </w:r>
-      <w:r>
-        <w:rPr>
-          <w:rFonts w:ascii="Times New Roman" w:hAnsi="Times New Roman" w:cs="Times New Roman"/>
-          <w:sz w:val="24"/>
-        </w:rPr>
-        <w:t xml:space="preserve"> calculators, online </w:t>
-      </w:r>
-      <w:r>
-        <w:rPr>
-          <w:rFonts w:ascii="Times New Roman" w:hAnsi="Times New Roman" w:cs="Times New Roman"/>
-          <w:sz w:val="24"/>
-        </w:rPr>
-        <w:t>course</w:t>
+        <w:t>(2015 to Current)</w:t>
+      </w:r>
+    </w:p>
+    <w:p>
+      <w:pPr>
+        <w:pStyle w:val="ListParagraph"/>
+        <w:numPr>
+          <w:ilvl w:val="0"/>
+          <w:numId w:val="4"/>
+        </w:numPr>
+        <w:spacing w:after="0" w:line="276" w:lineRule="auto"/>
+        <w:ind w:left="540" w:hanging="180"/>
+        <w:rPr>
+          <w:rFonts w:ascii="Times New Roman" w:hAnsi="Times New Roman" w:cs="Times New Roman"/>
+          <w:sz w:val="24"/>
+        </w:rPr>
+      </w:pPr>
+      <w:proofErr w:type="gramStart"/>
+      <w:r>
+        <w:rPr>
+          <w:rFonts w:ascii="Times New Roman" w:hAnsi="Times New Roman" w:cs="Times New Roman"/>
+          <w:sz w:val="24"/>
+        </w:rPr>
+        <w:t>Repair</w:t>
+      </w:r>
+      <w:r>
+        <w:rPr>
+          <w:rFonts w:ascii="Times New Roman" w:hAnsi="Times New Roman" w:cs="Times New Roman"/>
+          <w:sz w:val="24"/>
+        </w:rPr>
+        <w:t>ed</w:t>
+      </w:r>
+      <w:r>
+        <w:rPr>
+          <w:rFonts w:ascii="Times New Roman" w:hAnsi="Times New Roman" w:cs="Times New Roman"/>
+          <w:sz w:val="24"/>
+        </w:rPr>
+        <w:t xml:space="preserve"> malfunctioning devices (computers, tablets, phones, printers, etc.).</w:t>
+      </w:r>
+      <w:proofErr w:type="gramEnd"/>
+    </w:p>
+    <w:p>
+      <w:pPr>
+        <w:pStyle w:val="ListParagraph"/>
+        <w:numPr>
+          <w:ilvl w:val="0"/>
+          <w:numId w:val="4"/>
+        </w:numPr>
+        <w:spacing w:after="0" w:line="276" w:lineRule="auto"/>
+        <w:ind w:left="540" w:hanging="180"/>
+        <w:rPr>
+          <w:rFonts w:ascii="Times New Roman" w:hAnsi="Times New Roman" w:cs="Times New Roman"/>
+          <w:sz w:val="24"/>
+        </w:rPr>
+      </w:pPr>
+      <w:r>
+        <w:rPr>
+          <w:rFonts w:ascii="Times New Roman" w:hAnsi="Times New Roman" w:cs="Times New Roman"/>
+          <w:sz w:val="24"/>
+        </w:rPr>
+        <w:t>Install</w:t>
+      </w:r>
+      <w:r>
+        <w:rPr>
+          <w:rFonts w:ascii="Times New Roman" w:hAnsi="Times New Roman" w:cs="Times New Roman"/>
+          <w:sz w:val="24"/>
+        </w:rPr>
+        <w:t>ed</w:t>
+      </w:r>
+      <w:r>
+        <w:rPr>
+          <w:rFonts w:ascii="Times New Roman" w:hAnsi="Times New Roman" w:cs="Times New Roman"/>
+          <w:sz w:val="24"/>
+        </w:rPr>
+        <w:t xml:space="preserve"> and set up new devices.</w:t>
+      </w:r>
+    </w:p>
+    <w:p>
+      <w:pPr>
+        <w:pStyle w:val="ListParagraph"/>
+        <w:numPr>
+          <w:ilvl w:val="0"/>
+          <w:numId w:val="4"/>
+        </w:numPr>
+        <w:spacing w:after="0" w:line="276" w:lineRule="auto"/>
+        <w:ind w:left="540" w:hanging="180"/>
+        <w:rPr>
+          <w:rFonts w:ascii="Times New Roman" w:hAnsi="Times New Roman" w:cs="Times New Roman"/>
+          <w:sz w:val="24"/>
+        </w:rPr>
+      </w:pPr>
+      <w:proofErr w:type="gramStart"/>
+      <w:r>
+        <w:rPr>
+          <w:rFonts w:ascii="Times New Roman" w:hAnsi="Times New Roman" w:cs="Times New Roman"/>
+          <w:sz w:val="24"/>
+        </w:rPr>
+        <w:t>Assist</w:t>
+      </w:r>
+      <w:r>
+        <w:rPr>
+          <w:rFonts w:ascii="Times New Roman" w:hAnsi="Times New Roman" w:cs="Times New Roman"/>
+          <w:sz w:val="24"/>
+        </w:rPr>
+        <w:t>ed</w:t>
+      </w:r>
+      <w:r>
+        <w:rPr>
+          <w:rFonts w:ascii="Times New Roman" w:hAnsi="Times New Roman" w:cs="Times New Roman"/>
+          <w:sz w:val="24"/>
+        </w:rPr>
+        <w:t xml:space="preserve"> customer</w:t>
       </w:r>
       <w:r>
         <w:rPr>
@@ -1497,189 +2154,9 @@
           <w:rFonts w:ascii="Times New Roman" w:hAnsi="Times New Roman" w:cs="Times New Roman"/>
           <w:sz w:val="24"/>
         </w:rPr>
-        <w:t>, etc.</w:t>
-      </w:r>
-    </w:p>
-    <w:p>
-      <w:pPr>
-        <w:spacing w:after="0" w:line="276" w:lineRule="auto"/>
-        <w:rPr>
-          <w:rFonts w:ascii="Times New Roman" w:hAnsi="Times New Roman" w:cs="Times New Roman"/>
-          <w:sz w:val="24"/>
-        </w:rPr>
-      </w:pPr>
-    </w:p>
-    <w:p>
-      <w:pPr>
-        <w:spacing w:after="0" w:line="276" w:lineRule="auto"/>
-        <w:rPr>
-          <w:rFonts w:ascii="Times New Roman" w:hAnsi="Times New Roman" w:cs="Times New Roman"/>
-          <w:sz w:val="24"/>
-        </w:rPr>
-      </w:pPr>
-      <w:r>
-        <w:rPr>
-          <w:rFonts w:ascii="Times New Roman" w:hAnsi="Times New Roman" w:cs="Times New Roman"/>
-          <w:b/>
-          <w:sz w:val="24"/>
-        </w:rPr>
-        <w:t>Private Math Tutor</w:t>
-      </w:r>
-      <w:r>
-        <w:rPr>
-          <w:rFonts w:ascii="Times New Roman" w:hAnsi="Times New Roman" w:cs="Times New Roman"/>
-          <w:color w:val="595959" w:themeColor="text1" w:themeTint="A6"/>
-          <w:sz w:val="24"/>
-        </w:rPr>
-        <w:t xml:space="preserve"> </w:t>
-      </w:r>
-      <w:r>
-        <w:rPr>
-          <w:rFonts w:ascii="Times New Roman" w:hAnsi="Times New Roman" w:cs="Times New Roman"/>
-          <w:sz w:val="24"/>
-        </w:rPr>
-        <w:t>(08/2017 to 12/2017)</w:t>
-      </w:r>
-    </w:p>
-    <w:p>
-      <w:pPr>
-        <w:pStyle w:val="ListParagraph"/>
-        <w:numPr>
-          <w:ilvl w:val="0"/>
-          <w:numId w:val="3"/>
-        </w:numPr>
-        <w:spacing w:after="0" w:line="276" w:lineRule="auto"/>
-        <w:rPr>
-          <w:rFonts w:ascii="Times New Roman" w:hAnsi="Times New Roman" w:cs="Times New Roman"/>
-          <w:sz w:val="24"/>
-        </w:rPr>
-      </w:pPr>
-      <w:r>
-        <w:rPr>
-          <w:rFonts w:ascii="Times New Roman" w:hAnsi="Times New Roman" w:cs="Times New Roman"/>
-          <w:sz w:val="24"/>
-        </w:rPr>
-        <w:t>Develop personalized lessons based on student's needs.</w:t>
-      </w:r>
-    </w:p>
-    <w:p>
-      <w:pPr>
-        <w:pStyle w:val="ListParagraph"/>
-        <w:numPr>
-          <w:ilvl w:val="0"/>
-          <w:numId w:val="3"/>
-        </w:numPr>
-        <w:spacing w:after="0" w:line="276" w:lineRule="auto"/>
-        <w:rPr>
-          <w:rFonts w:ascii="Times New Roman" w:hAnsi="Times New Roman" w:cs="Times New Roman"/>
-          <w:sz w:val="24"/>
-        </w:rPr>
-      </w:pPr>
-      <w:r>
-        <w:rPr>
-          <w:rFonts w:ascii="Times New Roman" w:hAnsi="Times New Roman" w:cs="Times New Roman"/>
-          <w:sz w:val="24"/>
-        </w:rPr>
-        <w:t>Tailor the pace and content of the lesson to maximize comprehension.</w:t>
-      </w:r>
-    </w:p>
-    <w:p>
-      <w:pPr>
-        <w:pStyle w:val="ListParagraph"/>
-        <w:numPr>
-          <w:ilvl w:val="0"/>
-          <w:numId w:val="3"/>
-        </w:numPr>
-        <w:spacing w:after="0" w:line="276" w:lineRule="auto"/>
-        <w:rPr>
-          <w:rFonts w:ascii="Times New Roman" w:hAnsi="Times New Roman" w:cs="Times New Roman"/>
-          <w:sz w:val="24"/>
-        </w:rPr>
-      </w:pPr>
-      <w:r>
-        <w:rPr>
-          <w:rFonts w:ascii="Times New Roman" w:hAnsi="Times New Roman" w:cs="Times New Roman"/>
-          <w:sz w:val="24"/>
-        </w:rPr>
-        <w:t>Provide detailed explanations for any homework or test review questions.</w:t>
-      </w:r>
-    </w:p>
-    <w:p>
-      <w:pPr>
-        <w:pStyle w:val="ListParagraph"/>
-        <w:numPr>
-          <w:ilvl w:val="0"/>
-          <w:numId w:val="3"/>
-        </w:numPr>
-        <w:spacing w:after="0" w:line="276" w:lineRule="auto"/>
-        <w:rPr>
-          <w:rFonts w:ascii="Times New Roman" w:hAnsi="Times New Roman" w:cs="Times New Roman"/>
-          <w:sz w:val="24"/>
-        </w:rPr>
-      </w:pPr>
-      <w:r>
-        <w:rPr>
-          <w:rFonts w:ascii="Times New Roman" w:hAnsi="Times New Roman" w:cs="Times New Roman"/>
-          <w:sz w:val="24"/>
-        </w:rPr>
-        <w:t xml:space="preserve">Provide additional help via text or email </w:t>
-      </w:r>
-      <w:r>
-        <w:rPr>
-          <w:rFonts w:ascii="Times New Roman" w:hAnsi="Times New Roman" w:cs="Times New Roman"/>
-          <w:sz w:val="24"/>
-        </w:rPr>
-        <w:t>when</w:t>
-      </w:r>
-      <w:r>
-        <w:rPr>
-          <w:rFonts w:ascii="Times New Roman" w:hAnsi="Times New Roman" w:cs="Times New Roman"/>
-          <w:sz w:val="24"/>
-        </w:rPr>
-        <w:t xml:space="preserve"> necessary.</w:t>
-      </w:r>
-    </w:p>
-    <w:p>
-      <w:pPr>
-        <w:spacing w:after="0" w:line="276" w:lineRule="auto"/>
-        <w:ind w:left="360"/>
-        <w:rPr>
-          <w:rFonts w:ascii="Times New Roman" w:hAnsi="Times New Roman" w:cs="Times New Roman"/>
-          <w:sz w:val="24"/>
-        </w:rPr>
-      </w:pPr>
-    </w:p>
-    <w:p>
-      <w:pPr>
-        <w:spacing w:after="0" w:line="276" w:lineRule="auto"/>
-        <w:rPr>
-          <w:rFonts w:ascii="Times New Roman" w:hAnsi="Times New Roman" w:cs="Times New Roman"/>
-          <w:sz w:val="24"/>
-        </w:rPr>
-      </w:pPr>
-      <w:r>
-        <w:rPr>
-          <w:rFonts w:ascii="Times New Roman" w:hAnsi="Times New Roman" w:cs="Times New Roman"/>
-          <w:b/>
-          <w:sz w:val="24"/>
-        </w:rPr>
-        <w:t>Freelance Tech Support</w:t>
-      </w:r>
-      <w:r>
-        <w:rPr>
-          <w:rFonts w:ascii="Times New Roman" w:hAnsi="Times New Roman" w:cs="Times New Roman"/>
-          <w:color w:val="595959" w:themeColor="text1" w:themeTint="A6"/>
-          <w:sz w:val="24"/>
-        </w:rPr>
-        <w:t xml:space="preserve"> </w:t>
-      </w:r>
-      <w:r>
-        <w:rPr>
-          <w:rFonts w:ascii="Times New Roman" w:hAnsi="Times New Roman" w:cs="Times New Roman"/>
-          <w:sz w:val="24"/>
-        </w:rPr>
-        <w:t>(2015 to Current)</w:t>
-      </w:r>
+        <w:t xml:space="preserve"> with understanding how to use various technologies and devices.</w:t>
+      </w:r>
+      <w:proofErr w:type="gramEnd"/>
     </w:p>
     <w:p>
       <w:pPr>
@@ -1689,110 +2166,32 @@
           <w:numId w:val="4"/>
         </w:numPr>
         <w:spacing w:after="0" w:line="276" w:lineRule="auto"/>
-        <w:rPr>
-          <w:rFonts w:ascii="Times New Roman" w:hAnsi="Times New Roman" w:cs="Times New Roman"/>
-          <w:sz w:val="24"/>
-        </w:rPr>
-      </w:pPr>
-      <w:r>
-        <w:rPr>
-          <w:rFonts w:ascii="Times New Roman" w:hAnsi="Times New Roman" w:cs="Times New Roman"/>
-          <w:sz w:val="24"/>
-        </w:rPr>
-        <w:t>Repair malfunctioning devices (computers, tablets, phones, printers, etc.).</w:t>
-      </w:r>
-    </w:p>
-    <w:p>
-      <w:pPr>
-        <w:pStyle w:val="ListParagraph"/>
-        <w:numPr>
-          <w:ilvl w:val="0"/>
-          <w:numId w:val="4"/>
-        </w:numPr>
-        <w:spacing w:after="0" w:line="276" w:lineRule="auto"/>
-        <w:rPr>
-          <w:rFonts w:ascii="Times New Roman" w:hAnsi="Times New Roman" w:cs="Times New Roman"/>
-          <w:sz w:val="24"/>
-        </w:rPr>
-      </w:pPr>
-      <w:r>
-        <w:rPr>
-          <w:rFonts w:ascii="Times New Roman" w:hAnsi="Times New Roman" w:cs="Times New Roman"/>
-          <w:sz w:val="24"/>
-        </w:rPr>
-        <w:t>Install and set up new devices.</w:t>
-      </w:r>
-    </w:p>
-    <w:p>
-      <w:pPr>
-        <w:pStyle w:val="ListParagraph"/>
-        <w:numPr>
-          <w:ilvl w:val="0"/>
-          <w:numId w:val="4"/>
-        </w:numPr>
-        <w:spacing w:after="0" w:line="276" w:lineRule="auto"/>
-        <w:rPr>
-          <w:rFonts w:ascii="Times New Roman" w:hAnsi="Times New Roman" w:cs="Times New Roman"/>
-          <w:sz w:val="24"/>
-        </w:rPr>
-      </w:pPr>
-      <w:r>
-        <w:rPr>
-          <w:rFonts w:ascii="Times New Roman" w:hAnsi="Times New Roman" w:cs="Times New Roman"/>
-          <w:sz w:val="24"/>
-        </w:rPr>
-        <w:t>Assist customer</w:t>
-      </w:r>
-      <w:r>
-        <w:rPr>
-          <w:rFonts w:ascii="Times New Roman" w:hAnsi="Times New Roman" w:cs="Times New Roman"/>
-          <w:sz w:val="24"/>
-        </w:rPr>
-        <w:t>s</w:t>
-      </w:r>
-      <w:r>
-        <w:rPr>
-          <w:rFonts w:ascii="Times New Roman" w:hAnsi="Times New Roman" w:cs="Times New Roman"/>
-          <w:sz w:val="24"/>
-        </w:rPr>
-        <w:t xml:space="preserve"> with understanding how to use various technologies and devices.</w:t>
-      </w:r>
-    </w:p>
-    <w:p>
-      <w:pPr>
-        <w:pStyle w:val="ListParagraph"/>
-        <w:numPr>
-          <w:ilvl w:val="0"/>
-          <w:numId w:val="4"/>
-        </w:numPr>
-        <w:spacing w:after="0" w:line="276" w:lineRule="auto"/>
-        <w:rPr>
-          <w:rFonts w:ascii="Times New Roman" w:hAnsi="Times New Roman" w:cs="Times New Roman"/>
-          <w:sz w:val="24"/>
-        </w:rPr>
-      </w:pPr>
-      <w:r>
-        <w:rPr>
-          <w:rFonts w:ascii="Times New Roman" w:hAnsi="Times New Roman" w:cs="Times New Roman"/>
-          <w:sz w:val="24"/>
-        </w:rPr>
-        <w:t xml:space="preserve">Assist with account recovery, account </w:t>
-      </w:r>
-      <w:proofErr w:type="gramStart"/>
-      <w:r>
-        <w:rPr>
-          <w:rFonts w:ascii="Times New Roman" w:hAnsi="Times New Roman" w:cs="Times New Roman"/>
-          <w:sz w:val="24"/>
-        </w:rPr>
-        <w:t>linking,</w:t>
-      </w:r>
-      <w:proofErr w:type="gramEnd"/>
-      <w:r>
-        <w:rPr>
-          <w:rFonts w:ascii="Times New Roman" w:hAnsi="Times New Roman" w:cs="Times New Roman"/>
-          <w:sz w:val="24"/>
-        </w:rPr>
-        <w:t xml:space="preserve"> file transfers, data backups, </w:t>
+        <w:ind w:left="540" w:hanging="180"/>
+        <w:rPr>
+          <w:rFonts w:ascii="Times New Roman" w:hAnsi="Times New Roman" w:cs="Times New Roman"/>
+          <w:sz w:val="24"/>
+        </w:rPr>
+      </w:pPr>
+      <w:r>
+        <w:rPr>
+          <w:rFonts w:ascii="Times New Roman" w:hAnsi="Times New Roman" w:cs="Times New Roman"/>
+          <w:sz w:val="24"/>
+        </w:rPr>
+        <w:t>Assist</w:t>
+      </w:r>
+      <w:r>
+        <w:rPr>
+          <w:rFonts w:ascii="Times New Roman" w:hAnsi="Times New Roman" w:cs="Times New Roman"/>
+          <w:sz w:val="24"/>
+        </w:rPr>
+        <w:t>ed</w:t>
+      </w:r>
+      <w:r>
+        <w:rPr>
+          <w:rFonts w:ascii="Times New Roman" w:hAnsi="Times New Roman" w:cs="Times New Roman"/>
+          <w:sz w:val="24"/>
+        </w:rPr>
+        <w:t xml:space="preserve"> with account recovery, account linking, file transfers, data backups, </w:t>
       </w:r>
       <w:r>
         <w:rPr>
@@ -2073,13 +2472,18 @@
     </w:p>
     <w:p>
       <w:pPr>
-        <w:pStyle w:val="ListParagraph"/>
-        <w:spacing w:after="0" w:line="276" w:lineRule="auto"/>
-        <w:rPr>
-          <w:rFonts w:ascii="Times New Roman" w:hAnsi="Times New Roman" w:cs="Times New Roman"/>
-          <w:sz w:val="24"/>
-        </w:rPr>
-      </w:pPr>
+        <w:rPr>
+          <w:rFonts w:ascii="Times New Roman" w:hAnsi="Times New Roman" w:cs="Times New Roman"/>
+          <w:sz w:val="24"/>
+        </w:rPr>
+      </w:pPr>
+      <w:r>
+        <w:rPr>
+          <w:rFonts w:ascii="Times New Roman" w:hAnsi="Times New Roman" w:cs="Times New Roman"/>
+          <w:sz w:val="24"/>
+        </w:rPr>
+        <w:br w:type="page"/>
+      </w:r>
     </w:p>
     <w:p>
       <w:pPr>
@@ -2097,6 +2501,7 @@
           <w:bCs/>
           <w:sz w:val="28"/>
         </w:rPr>
+        <w:lastRenderedPageBreak/>
         <w:t xml:space="preserve">Technology Summary </w:t>
       </w:r>
       <w:r>
@@ -2384,7 +2789,6 @@
           <w:sz w:val="24"/>
         </w:rPr>
       </w:pPr>
-      <w:proofErr w:type="spellStart"/>
       <w:r>
         <w:rPr>
           <w:rFonts w:ascii="Times New Roman" w:hAnsi="Times New Roman" w:cs="Times New Roman"/>
@@ -2392,7 +2796,6 @@
         </w:rPr>
         <w:t>jQuery</w:t>
       </w:r>
-      <w:proofErr w:type="spellEnd"/>
     </w:p>
     <w:p>
       <w:pPr>
@@ -2626,53 +3029,26 @@
           <w:docGrid w:linePitch="360"/>
         </w:sectPr>
       </w:pPr>
-      <w:r>
-        <w:rPr>
-          <w:rFonts w:ascii="Times New Roman" w:hAnsi="Times New Roman" w:cs="Times New Roman"/>
-          <w:b/>
-          <w:color w:val="C00000"/>
-          <w:sz w:val="24"/>
-        </w:rPr>
-        <w:lastRenderedPageBreak/>
-        <w:br w:type="page"/>
-      </w:r>
-    </w:p>
-    <w:p>
-      <w:pPr>
-        <w:spacing w:after="0" w:line="276" w:lineRule="auto"/>
-        <w:rPr>
-          <w:rFonts w:ascii="Times New Roman" w:hAnsi="Times New Roman" w:cs="Times New Roman"/>
-          <w:b/>
-          <w:sz w:val="24"/>
-        </w:rPr>
-      </w:pPr>
-      <w:r>
+    </w:p>
+    <w:p>
+      <w:pPr>
+        <w:spacing w:after="0" w:line="276" w:lineRule="auto"/>
         <w:rPr>
           <w:rFonts w:ascii="Times New Roman" w:hAnsi="Times New Roman" w:cs="Times New Roman"/>
           <w:b/>
           <w:bCs/>
-          <w:sz w:val="24"/>
+          <w:sz w:val="28"/>
+        </w:rPr>
+      </w:pPr>
+      <w:r>
+        <w:rPr>
+          <w:rFonts w:ascii="Times New Roman" w:hAnsi="Times New Roman" w:cs="Times New Roman"/>
+          <w:b/>
+          <w:bCs/>
+          <w:sz w:val="28"/>
         </w:rPr>
         <w:lastRenderedPageBreak/>
         <w:t>Projects</w:t>
-      </w:r>
-      <w:r>
-        <w:rPr>
-          <w:rFonts w:ascii="Times New Roman" w:hAnsi="Times New Roman" w:cs="Times New Roman"/>
-          <w:b/>
-          <w:bCs/>
-          <w:sz w:val="24"/>
-        </w:rPr>
-        <w:t xml:space="preserve"> </w:t>
-      </w:r>
-      <w:r>
-        <w:rPr>
-          <w:rFonts w:ascii="Times New Roman" w:hAnsi="Times New Roman" w:cs="Times New Roman"/>
-          <w:i/>
-          <w:iCs/>
-          <w:sz w:val="24"/>
-        </w:rPr>
-        <w:t>(complete list on request)</w:t>
       </w:r>
     </w:p>
     <w:p>
@@ -2749,7 +3125,6 @@
         </w:rPr>
       </w:pPr>
       <w:hyperlink r:id="rId9" w:history="1">
-        <w:proofErr w:type="spellStart"/>
         <w:r>
           <w:rPr>
             <w:rStyle w:val="Hyperlink"/>
@@ -2759,7 +3134,6 @@
           </w:rPr>
           <w:t>https://move-out.org</w:t>
         </w:r>
-        <w:proofErr w:type="spellEnd"/>
       </w:hyperlink>
       <w:r>
         <w:rPr>
@@ -2776,27 +3150,7 @@
             <w:i/>
             <w:sz w:val="24"/>
           </w:rPr>
-          <w:t>https://</w:t>
-        </w:r>
-        <w:proofErr w:type="spellStart"/>
-        <w:r>
-          <w:rPr>
-            <w:rStyle w:val="Hyperlink"/>
-            <w:rFonts w:ascii="Times New Roman" w:hAnsi="Times New Roman" w:cs="Times New Roman"/>
-            <w:i/>
-            <w:sz w:val="24"/>
-          </w:rPr>
-          <w:t>github.com</w:t>
-        </w:r>
-        <w:proofErr w:type="spellEnd"/>
-        <w:r>
-          <w:rPr>
-            <w:rStyle w:val="Hyperlink"/>
-            <w:rFonts w:ascii="Times New Roman" w:hAnsi="Times New Roman" w:cs="Times New Roman"/>
-            <w:i/>
-            <w:sz w:val="24"/>
-          </w:rPr>
-          <w:t>/Elijah-Watson/Move-Out</w:t>
+          <w:t>https://github.com/Elijah-Watson/Move-Out</w:t>
         </w:r>
       </w:hyperlink>
     </w:p>
@@ -3136,7 +3490,6 @@
         </w:rPr>
       </w:pPr>
       <w:hyperlink r:id="rId12" w:history="1">
-        <w:proofErr w:type="spellStart"/>
         <w:r>
           <w:rPr>
             <w:rStyle w:val="Hyperlink"/>
@@ -3146,7 +3499,6 @@
           </w:rPr>
           <w:t>https://elijahwatson.dev</w:t>
         </w:r>
-        <w:proofErr w:type="spellEnd"/>
       </w:hyperlink>
       <w:r>
         <w:rPr>
@@ -3157,7 +3509,6 @@
         <w:t xml:space="preserve"> | </w:t>
       </w:r>
       <w:hyperlink r:id="rId13" w:history="1">
-        <w:proofErr w:type="spellStart"/>
         <w:r>
           <w:rPr>
             <w:rStyle w:val="Hyperlink"/>
@@ -3167,7 +3518,6 @@
           </w:rPr>
           <w:t>https://github.com/Elijah-Watson/Portfolio</w:t>
         </w:r>
-        <w:proofErr w:type="spellEnd"/>
       </w:hyperlink>
     </w:p>
     <w:p>
@@ -3258,15 +3608,6 @@
         <w:t>Webpack</w:t>
       </w:r>
       <w:proofErr w:type="spellEnd"/>
-    </w:p>
-    <w:p>
-      <w:pPr>
-        <w:spacing w:after="0" w:line="276" w:lineRule="auto"/>
-        <w:rPr>
-          <w:rFonts w:ascii="Times New Roman" w:hAnsi="Times New Roman" w:cs="Times New Roman"/>
-          <w:sz w:val="24"/>
-        </w:rPr>
-      </w:pPr>
     </w:p>
     <w:sectPr>
       <w:type w:val="continuous"/>
@@ -5534,7 +5875,7 @@
   <a:extraClrSchemeLst/>
   <a:extLst>
     <a:ext uri="{05A4C25C-085E-4340-85A3-A5531E510DB2}">
-      <thm15:themeFamily xmlns:thm15="http://schemas.microsoft.com/office/thememl/2012/main" xmlns="" name="Office Theme" id="{62F939B6-93AF-4DB8-9C6B-D6C7DFDC589F}" vid="{4A3C46E8-61CC-4603-A589-7422A47A8E4A}"/>
+      <thm15:themeFamily xmlns="" xmlns:thm15="http://schemas.microsoft.com/office/thememl/2012/main" name="Office Theme" id="{62F939B6-93AF-4DB8-9C6B-D6C7DFDC589F}" vid="{4A3C46E8-61CC-4603-A589-7422A47A8E4A}"/>
     </a:ext>
   </a:extLst>
 </a:theme>
@@ -5545,7 +5886,7 @@
 </file>
 
 <file path=customXml/itemProps1.xml><?xml version="1.0" encoding="utf-8"?>
-<ds:datastoreItem xmlns:ds="http://schemas.openxmlformats.org/officeDocument/2006/customXml" ds:itemID="{B5760D12-A757-49DB-9891-E52680D7D1ED}">
+<ds:datastoreItem xmlns:ds="http://schemas.openxmlformats.org/officeDocument/2006/customXml" ds:itemID="{B12DE138-76AE-4EC2-AE5A-43E574B81B71}">
   <ds:schemaRefs>
     <ds:schemaRef ds:uri="http://schemas.openxmlformats.org/officeDocument/2006/bibliography"/>
   </ds:schemaRefs>

</xml_diff>

<commit_message>
Update my skills and projects
</commit_message>
<xml_diff>
--- a/resources/documents/Elijah Watson Resume.docx
+++ b/resources/documents/Elijah Watson Resume.docx
@@ -1478,7 +1478,6 @@
           <w:sz w:val="24"/>
         </w:rPr>
       </w:pPr>
-      <w:proofErr w:type="gramStart"/>
       <w:r>
         <w:rPr>
           <w:rFonts w:ascii="Times New Roman" w:hAnsi="Times New Roman" w:cs="Times New Roman"/>
@@ -1514,7 +1513,6 @@
         </w:rPr>
         <w:t>.</w:t>
       </w:r>
-      <w:proofErr w:type="gramEnd"/>
     </w:p>
     <w:p>
       <w:pPr>
@@ -1679,7 +1677,6 @@
           <w:sz w:val="24"/>
         </w:rPr>
       </w:pPr>
-      <w:proofErr w:type="gramStart"/>
       <w:r>
         <w:rPr>
           <w:rFonts w:ascii="Times New Roman" w:hAnsi="Times New Roman" w:cs="Times New Roman"/>
@@ -1771,7 +1768,6 @@
         </w:rPr>
         <w:t>, etc.</w:t>
       </w:r>
-      <w:proofErr w:type="gramEnd"/>
     </w:p>
     <w:p>
       <w:pPr>
@@ -1914,7 +1910,6 @@
           <w:sz w:val="24"/>
         </w:rPr>
       </w:pPr>
-      <w:proofErr w:type="gramStart"/>
       <w:r>
         <w:rPr>
           <w:rFonts w:ascii="Times New Roman" w:hAnsi="Times New Roman" w:cs="Times New Roman"/>
@@ -1936,7 +1931,6 @@
         </w:rPr>
         <w:t xml:space="preserve"> detailed explanations for any homework or test review questions.</w:t>
       </w:r>
-      <w:proofErr w:type="gramEnd"/>
     </w:p>
     <w:p>
       <w:pPr>
@@ -1952,7 +1946,6 @@
           <w:sz w:val="24"/>
         </w:rPr>
       </w:pPr>
-      <w:proofErr w:type="gramStart"/>
       <w:r>
         <w:rPr>
           <w:rFonts w:ascii="Times New Roman" w:hAnsi="Times New Roman" w:cs="Times New Roman"/>
@@ -1988,7 +1981,6 @@
         </w:rPr>
         <w:t xml:space="preserve"> necessary.</w:t>
       </w:r>
-      <w:proofErr w:type="gramEnd"/>
     </w:p>
     <w:p>
       <w:pPr>
@@ -2046,7 +2038,6 @@
           <w:sz w:val="24"/>
         </w:rPr>
       </w:pPr>
-      <w:proofErr w:type="gramStart"/>
       <w:r>
         <w:rPr>
           <w:rFonts w:ascii="Times New Roman" w:hAnsi="Times New Roman" w:cs="Times New Roman"/>
@@ -2068,7 +2059,6 @@
         </w:rPr>
         <w:t xml:space="preserve"> malfunctioning devices (computers, tablets, phones, printers, etc.).</w:t>
       </w:r>
-      <w:proofErr w:type="gramEnd"/>
     </w:p>
     <w:p>
       <w:pPr>
@@ -2120,7 +2110,6 @@
           <w:sz w:val="24"/>
         </w:rPr>
       </w:pPr>
-      <w:proofErr w:type="gramStart"/>
       <w:r>
         <w:rPr>
           <w:rFonts w:ascii="Times New Roman" w:hAnsi="Times New Roman" w:cs="Times New Roman"/>
@@ -2156,7 +2145,6 @@
         </w:rPr>
         <w:t xml:space="preserve"> with understanding how to use various technologies and devices.</w:t>
       </w:r>
-      <w:proofErr w:type="gramEnd"/>
     </w:p>
     <w:p>
       <w:pPr>
@@ -2679,6 +2667,27 @@
           <w:rFonts w:ascii="Times New Roman" w:hAnsi="Times New Roman" w:cs="Times New Roman"/>
           <w:sz w:val="24"/>
         </w:rPr>
+        <w:t>Python</w:t>
+      </w:r>
+    </w:p>
+    <w:p>
+      <w:pPr>
+        <w:pStyle w:val="ListParagraph"/>
+        <w:numPr>
+          <w:ilvl w:val="0"/>
+          <w:numId w:val="12"/>
+        </w:numPr>
+        <w:spacing w:after="0" w:line="276" w:lineRule="auto"/>
+        <w:rPr>
+          <w:rFonts w:ascii="Times New Roman" w:hAnsi="Times New Roman" w:cs="Times New Roman"/>
+          <w:sz w:val="24"/>
+        </w:rPr>
+      </w:pPr>
+      <w:r>
+        <w:rPr>
+          <w:rFonts w:ascii="Times New Roman" w:hAnsi="Times New Roman" w:cs="Times New Roman"/>
+          <w:sz w:val="24"/>
+        </w:rPr>
         <w:t>WordPress</w:t>
       </w:r>
     </w:p>
@@ -2716,15 +2725,35 @@
           <w:sz w:val="24"/>
         </w:rPr>
       </w:pPr>
-      <w:proofErr w:type="spellStart"/>
-      <w:r>
-        <w:rPr>
-          <w:rFonts w:ascii="Times New Roman" w:hAnsi="Times New Roman" w:cs="Times New Roman"/>
-          <w:sz w:val="24"/>
-        </w:rPr>
+      <w:r>
+        <w:rPr>
+          <w:rFonts w:ascii="Times New Roman" w:hAnsi="Times New Roman" w:cs="Times New Roman"/>
+          <w:sz w:val="24"/>
+        </w:rPr>
+        <w:t>Redux</w:t>
+      </w:r>
+    </w:p>
+    <w:p>
+      <w:pPr>
+        <w:pStyle w:val="ListParagraph"/>
+        <w:numPr>
+          <w:ilvl w:val="0"/>
+          <w:numId w:val="12"/>
+        </w:numPr>
+        <w:spacing w:after="0" w:line="276" w:lineRule="auto"/>
+        <w:rPr>
+          <w:rFonts w:ascii="Times New Roman" w:hAnsi="Times New Roman" w:cs="Times New Roman"/>
+          <w:sz w:val="24"/>
+        </w:rPr>
+      </w:pPr>
+      <w:r>
+        <w:rPr>
+          <w:rFonts w:ascii="Times New Roman" w:hAnsi="Times New Roman" w:cs="Times New Roman"/>
+          <w:sz w:val="24"/>
+        </w:rPr>
+        <w:lastRenderedPageBreak/>
         <w:t>GraphQL</w:t>
       </w:r>
-      <w:proofErr w:type="spellEnd"/>
     </w:p>
     <w:p>
       <w:pPr>
@@ -2744,15 +2773,183 @@
           <w:rFonts w:ascii="Times New Roman" w:hAnsi="Times New Roman" w:cs="Times New Roman"/>
           <w:sz w:val="24"/>
         </w:rPr>
+        <w:t xml:space="preserve">APIs / </w:t>
+      </w:r>
+      <w:r>
+        <w:rPr>
+          <w:rFonts w:ascii="Times New Roman" w:hAnsi="Times New Roman" w:cs="Times New Roman"/>
+          <w:sz w:val="24"/>
+        </w:rPr>
+        <w:t>REST APIs</w:t>
+      </w:r>
+    </w:p>
+    <w:p>
+      <w:pPr>
+        <w:pStyle w:val="ListParagraph"/>
+        <w:numPr>
+          <w:ilvl w:val="0"/>
+          <w:numId w:val="12"/>
+        </w:numPr>
+        <w:spacing w:after="0" w:line="276" w:lineRule="auto"/>
+        <w:rPr>
+          <w:rFonts w:ascii="Times New Roman" w:hAnsi="Times New Roman" w:cs="Times New Roman"/>
+          <w:sz w:val="24"/>
+        </w:rPr>
+      </w:pPr>
+      <w:r>
+        <w:rPr>
+          <w:rFonts w:ascii="Times New Roman" w:hAnsi="Times New Roman" w:cs="Times New Roman"/>
+          <w:sz w:val="24"/>
+        </w:rPr>
+        <w:t>TypeScript</w:t>
+      </w:r>
+    </w:p>
+    <w:p>
+      <w:pPr>
+        <w:pStyle w:val="ListParagraph"/>
+        <w:numPr>
+          <w:ilvl w:val="0"/>
+          <w:numId w:val="12"/>
+        </w:numPr>
+        <w:spacing w:after="0" w:line="276" w:lineRule="auto"/>
+        <w:rPr>
+          <w:rFonts w:ascii="Times New Roman" w:hAnsi="Times New Roman" w:cs="Times New Roman"/>
+          <w:sz w:val="24"/>
+        </w:rPr>
+      </w:pPr>
+      <w:r>
+        <w:rPr>
+          <w:rFonts w:ascii="Times New Roman" w:hAnsi="Times New Roman" w:cs="Times New Roman"/>
+          <w:sz w:val="24"/>
+        </w:rPr>
+        <w:t>jQuery</w:t>
+      </w:r>
+    </w:p>
+    <w:p>
+      <w:pPr>
+        <w:pStyle w:val="ListParagraph"/>
+        <w:numPr>
+          <w:ilvl w:val="0"/>
+          <w:numId w:val="12"/>
+        </w:numPr>
+        <w:spacing w:after="0" w:line="276" w:lineRule="auto"/>
+        <w:rPr>
+          <w:rFonts w:ascii="Times New Roman" w:hAnsi="Times New Roman" w:cs="Times New Roman"/>
+          <w:sz w:val="24"/>
+        </w:rPr>
+      </w:pPr>
+      <w:r>
+        <w:rPr>
+          <w:rFonts w:ascii="Times New Roman" w:hAnsi="Times New Roman" w:cs="Times New Roman"/>
+          <w:sz w:val="24"/>
+        </w:rPr>
+        <w:t>git</w:t>
+      </w:r>
+    </w:p>
+    <w:p>
+      <w:pPr>
+        <w:pStyle w:val="ListParagraph"/>
+        <w:numPr>
+          <w:ilvl w:val="0"/>
+          <w:numId w:val="12"/>
+        </w:numPr>
+        <w:spacing w:after="0" w:line="276" w:lineRule="auto"/>
+        <w:rPr>
+          <w:rFonts w:ascii="Times New Roman" w:hAnsi="Times New Roman" w:cs="Times New Roman"/>
+          <w:sz w:val="24"/>
+        </w:rPr>
+      </w:pPr>
+      <w:r>
+        <w:rPr>
+          <w:rFonts w:ascii="Times New Roman" w:hAnsi="Times New Roman" w:cs="Times New Roman"/>
+          <w:sz w:val="24"/>
+        </w:rPr>
+        <w:t>GitHub</w:t>
+      </w:r>
+    </w:p>
+    <w:p>
+      <w:pPr>
+        <w:pStyle w:val="ListParagraph"/>
+        <w:numPr>
+          <w:ilvl w:val="0"/>
+          <w:numId w:val="12"/>
+        </w:numPr>
+        <w:spacing w:after="0" w:line="276" w:lineRule="auto"/>
+        <w:rPr>
+          <w:rFonts w:ascii="Times New Roman" w:hAnsi="Times New Roman" w:cs="Times New Roman"/>
+          <w:sz w:val="24"/>
+        </w:rPr>
+      </w:pPr>
+      <w:r>
+        <w:rPr>
+          <w:rFonts w:ascii="Times New Roman" w:hAnsi="Times New Roman" w:cs="Times New Roman"/>
+          <w:sz w:val="24"/>
+        </w:rPr>
+        <w:t>Node.js</w:t>
+      </w:r>
+    </w:p>
+    <w:p>
+      <w:pPr>
+        <w:pStyle w:val="ListParagraph"/>
+        <w:numPr>
+          <w:ilvl w:val="0"/>
+          <w:numId w:val="12"/>
+        </w:numPr>
+        <w:spacing w:after="0" w:line="276" w:lineRule="auto"/>
+        <w:rPr>
+          <w:rFonts w:ascii="Times New Roman" w:hAnsi="Times New Roman" w:cs="Times New Roman"/>
+          <w:sz w:val="24"/>
+        </w:rPr>
+      </w:pPr>
+      <w:r>
+        <w:rPr>
+          <w:rFonts w:ascii="Times New Roman" w:hAnsi="Times New Roman" w:cs="Times New Roman"/>
+          <w:sz w:val="24"/>
+        </w:rPr>
+        <w:t>npm</w:t>
+      </w:r>
+    </w:p>
+    <w:p>
+      <w:pPr>
+        <w:pStyle w:val="ListParagraph"/>
+        <w:numPr>
+          <w:ilvl w:val="0"/>
+          <w:numId w:val="12"/>
+        </w:numPr>
+        <w:spacing w:after="0" w:line="276" w:lineRule="auto"/>
+        <w:rPr>
+          <w:rFonts w:ascii="Times New Roman" w:hAnsi="Times New Roman" w:cs="Times New Roman"/>
+          <w:sz w:val="24"/>
+        </w:rPr>
+      </w:pPr>
+      <w:r>
+        <w:rPr>
+          <w:rFonts w:ascii="Times New Roman" w:hAnsi="Times New Roman" w:cs="Times New Roman"/>
+          <w:sz w:val="24"/>
+        </w:rPr>
+        <w:t>Webpack</w:t>
+      </w:r>
+    </w:p>
+    <w:p>
+      <w:pPr>
+        <w:pStyle w:val="ListParagraph"/>
+        <w:numPr>
+          <w:ilvl w:val="0"/>
+          <w:numId w:val="12"/>
+        </w:numPr>
+        <w:spacing w:after="0" w:line="276" w:lineRule="auto"/>
+        <w:rPr>
+          <w:rFonts w:ascii="Times New Roman" w:hAnsi="Times New Roman" w:cs="Times New Roman"/>
+          <w:sz w:val="24"/>
+        </w:rPr>
+      </w:pPr>
+      <w:r>
+        <w:rPr>
+          <w:rFonts w:ascii="Times New Roman" w:hAnsi="Times New Roman" w:cs="Times New Roman"/>
+          <w:sz w:val="24"/>
+        </w:rPr>
         <w:lastRenderedPageBreak/>
-        <w:t xml:space="preserve">APIs / </w:t>
-      </w:r>
-      <w:r>
-        <w:rPr>
-          <w:rFonts w:ascii="Times New Roman" w:hAnsi="Times New Roman" w:cs="Times New Roman"/>
-          <w:sz w:val="24"/>
-        </w:rPr>
-        <w:t>REST APIs</w:t>
+        <w:t>SCORM Courseware (Captivate, Articulate)</w:t>
       </w:r>
     </w:p>
     <w:p>
@@ -2773,171 +2970,6 @@
           <w:rFonts w:ascii="Times New Roman" w:hAnsi="Times New Roman" w:cs="Times New Roman"/>
           <w:sz w:val="24"/>
         </w:rPr>
-        <w:t>AJAX</w:t>
-      </w:r>
-    </w:p>
-    <w:p>
-      <w:pPr>
-        <w:pStyle w:val="ListParagraph"/>
-        <w:numPr>
-          <w:ilvl w:val="0"/>
-          <w:numId w:val="12"/>
-        </w:numPr>
-        <w:spacing w:after="0" w:line="276" w:lineRule="auto"/>
-        <w:rPr>
-          <w:rFonts w:ascii="Times New Roman" w:hAnsi="Times New Roman" w:cs="Times New Roman"/>
-          <w:sz w:val="24"/>
-        </w:rPr>
-      </w:pPr>
-      <w:r>
-        <w:rPr>
-          <w:rFonts w:ascii="Times New Roman" w:hAnsi="Times New Roman" w:cs="Times New Roman"/>
-          <w:sz w:val="24"/>
-        </w:rPr>
-        <w:t>jQuery</w:t>
-      </w:r>
-    </w:p>
-    <w:p>
-      <w:pPr>
-        <w:pStyle w:val="ListParagraph"/>
-        <w:numPr>
-          <w:ilvl w:val="0"/>
-          <w:numId w:val="12"/>
-        </w:numPr>
-        <w:spacing w:after="0" w:line="276" w:lineRule="auto"/>
-        <w:rPr>
-          <w:rFonts w:ascii="Times New Roman" w:hAnsi="Times New Roman" w:cs="Times New Roman"/>
-          <w:sz w:val="24"/>
-        </w:rPr>
-      </w:pPr>
-      <w:proofErr w:type="spellStart"/>
-      <w:r>
-        <w:rPr>
-          <w:rFonts w:ascii="Times New Roman" w:hAnsi="Times New Roman" w:cs="Times New Roman"/>
-          <w:sz w:val="24"/>
-        </w:rPr>
-        <w:t>Git</w:t>
-      </w:r>
-      <w:proofErr w:type="spellEnd"/>
-      <w:r>
-        <w:rPr>
-          <w:rFonts w:ascii="Times New Roman" w:hAnsi="Times New Roman" w:cs="Times New Roman"/>
-          <w:sz w:val="24"/>
-        </w:rPr>
-        <w:t xml:space="preserve"> / </w:t>
-      </w:r>
-      <w:proofErr w:type="spellStart"/>
-      <w:r>
-        <w:rPr>
-          <w:rFonts w:ascii="Times New Roman" w:hAnsi="Times New Roman" w:cs="Times New Roman"/>
-          <w:sz w:val="24"/>
-        </w:rPr>
-        <w:t>GitHub</w:t>
-      </w:r>
-      <w:proofErr w:type="spellEnd"/>
-    </w:p>
-    <w:p>
-      <w:pPr>
-        <w:pStyle w:val="ListParagraph"/>
-        <w:numPr>
-          <w:ilvl w:val="0"/>
-          <w:numId w:val="12"/>
-        </w:numPr>
-        <w:spacing w:after="0" w:line="276" w:lineRule="auto"/>
-        <w:rPr>
-          <w:rFonts w:ascii="Times New Roman" w:hAnsi="Times New Roman" w:cs="Times New Roman"/>
-          <w:sz w:val="24"/>
-        </w:rPr>
-      </w:pPr>
-      <w:proofErr w:type="spellStart"/>
-      <w:r>
-        <w:rPr>
-          <w:rFonts w:ascii="Times New Roman" w:hAnsi="Times New Roman" w:cs="Times New Roman"/>
-          <w:sz w:val="24"/>
-        </w:rPr>
-        <w:t>Node.js</w:t>
-      </w:r>
-      <w:proofErr w:type="spellEnd"/>
-      <w:r>
-        <w:rPr>
-          <w:rFonts w:ascii="Times New Roman" w:hAnsi="Times New Roman" w:cs="Times New Roman"/>
-          <w:sz w:val="24"/>
-        </w:rPr>
-        <w:t xml:space="preserve"> / </w:t>
-      </w:r>
-      <w:proofErr w:type="spellStart"/>
-      <w:r>
-        <w:rPr>
-          <w:rFonts w:ascii="Times New Roman" w:hAnsi="Times New Roman" w:cs="Times New Roman"/>
-          <w:sz w:val="24"/>
-        </w:rPr>
-        <w:t>npm</w:t>
-      </w:r>
-      <w:proofErr w:type="spellEnd"/>
-    </w:p>
-    <w:p>
-      <w:pPr>
-        <w:pStyle w:val="ListParagraph"/>
-        <w:numPr>
-          <w:ilvl w:val="0"/>
-          <w:numId w:val="12"/>
-        </w:numPr>
-        <w:spacing w:after="0" w:line="276" w:lineRule="auto"/>
-        <w:rPr>
-          <w:rFonts w:ascii="Times New Roman" w:hAnsi="Times New Roman" w:cs="Times New Roman"/>
-          <w:sz w:val="24"/>
-        </w:rPr>
-      </w:pPr>
-      <w:proofErr w:type="spellStart"/>
-      <w:r>
-        <w:rPr>
-          <w:rFonts w:ascii="Times New Roman" w:hAnsi="Times New Roman" w:cs="Times New Roman"/>
-          <w:sz w:val="24"/>
-        </w:rPr>
-        <w:t>Webpack</w:t>
-      </w:r>
-      <w:proofErr w:type="spellEnd"/>
-    </w:p>
-    <w:p>
-      <w:pPr>
-        <w:pStyle w:val="ListParagraph"/>
-        <w:numPr>
-          <w:ilvl w:val="0"/>
-          <w:numId w:val="12"/>
-        </w:numPr>
-        <w:spacing w:after="0" w:line="276" w:lineRule="auto"/>
-        <w:rPr>
-          <w:rFonts w:ascii="Times New Roman" w:hAnsi="Times New Roman" w:cs="Times New Roman"/>
-          <w:sz w:val="24"/>
-        </w:rPr>
-      </w:pPr>
-      <w:r>
-        <w:rPr>
-          <w:rFonts w:ascii="Times New Roman" w:hAnsi="Times New Roman" w:cs="Times New Roman"/>
-          <w:sz w:val="24"/>
-        </w:rPr>
-        <w:t>SCORM Courseware (Captivate, Articulate)</w:t>
-      </w:r>
-    </w:p>
-    <w:p>
-      <w:pPr>
-        <w:pStyle w:val="ListParagraph"/>
-        <w:numPr>
-          <w:ilvl w:val="0"/>
-          <w:numId w:val="12"/>
-        </w:numPr>
-        <w:spacing w:after="0" w:line="276" w:lineRule="auto"/>
-        <w:rPr>
-          <w:rFonts w:ascii="Times New Roman" w:hAnsi="Times New Roman" w:cs="Times New Roman"/>
-          <w:sz w:val="24"/>
-        </w:rPr>
-      </w:pPr>
-      <w:r>
-        <w:rPr>
-          <w:rFonts w:ascii="Times New Roman" w:hAnsi="Times New Roman" w:cs="Times New Roman"/>
-          <w:sz w:val="24"/>
-        </w:rPr>
-        <w:lastRenderedPageBreak/>
         <w:t>Email Marketing (</w:t>
       </w:r>
       <w:proofErr w:type="spellStart"/>
@@ -3183,115 +3215,70 @@
           <w:rFonts w:ascii="Times New Roman" w:hAnsi="Times New Roman" w:cs="Times New Roman"/>
           <w:sz w:val="24"/>
         </w:rPr>
-        <w:t xml:space="preserve">Developed with: HTML, CSS, JavaScript, APIs, </w:t>
-      </w:r>
+        <w:t>Developed with: HTML, CSS, JavaScript, APIs</w:t>
+      </w:r>
+      <w:r>
+        <w:rPr>
+          <w:rFonts w:ascii="Times New Roman" w:hAnsi="Times New Roman" w:cs="Times New Roman"/>
+          <w:sz w:val="24"/>
+        </w:rPr>
+        <w:t xml:space="preserve">, npm, </w:t>
+      </w:r>
+      <w:r>
+        <w:rPr>
+          <w:rFonts w:ascii="Times New Roman" w:hAnsi="Times New Roman" w:cs="Times New Roman"/>
+          <w:sz w:val="24"/>
+        </w:rPr>
+        <w:t>w</w:t>
+      </w:r>
+      <w:r>
+        <w:rPr>
+          <w:rFonts w:ascii="Times New Roman" w:hAnsi="Times New Roman" w:cs="Times New Roman"/>
+          <w:sz w:val="24"/>
+        </w:rPr>
+        <w:t>ebpack</w:t>
+      </w:r>
+      <w:r>
+        <w:rPr>
+          <w:rFonts w:ascii="Times New Roman" w:hAnsi="Times New Roman" w:cs="Times New Roman"/>
+          <w:sz w:val="24"/>
+        </w:rPr>
+        <w:t>, git, GitHub</w:t>
+      </w:r>
+    </w:p>
+    <w:p>
+      <w:pPr>
+        <w:spacing w:after="0" w:line="276" w:lineRule="auto"/>
+        <w:rPr>
+          <w:rFonts w:ascii="Times New Roman" w:hAnsi="Times New Roman" w:cs="Times New Roman"/>
+          <w:sz w:val="24"/>
+        </w:rPr>
+      </w:pPr>
+    </w:p>
+    <w:p>
+      <w:pPr>
+        <w:spacing w:after="0" w:line="276" w:lineRule="auto"/>
+        <w:rPr>
+          <w:rFonts w:ascii="Times New Roman" w:hAnsi="Times New Roman" w:cs="Times New Roman"/>
+          <w:sz w:val="24"/>
+        </w:rPr>
+      </w:pPr>
       <w:proofErr w:type="spellStart"/>
       <w:r>
         <w:rPr>
           <w:rFonts w:ascii="Times New Roman" w:hAnsi="Times New Roman" w:cs="Times New Roman"/>
-          <w:sz w:val="24"/>
-        </w:rPr>
-        <w:t>Git</w:t>
+          <w:b/>
+          <w:sz w:val="24"/>
+        </w:rPr>
+        <w:t>RealCam</w:t>
       </w:r>
       <w:proofErr w:type="spellEnd"/>
       <w:r>
         <w:rPr>
           <w:rFonts w:ascii="Times New Roman" w:hAnsi="Times New Roman" w:cs="Times New Roman"/>
-          <w:sz w:val="24"/>
-        </w:rPr>
-        <w:t xml:space="preserve"> / </w:t>
-      </w:r>
-      <w:proofErr w:type="spellStart"/>
-      <w:r>
-        <w:rPr>
-          <w:rFonts w:ascii="Times New Roman" w:hAnsi="Times New Roman" w:cs="Times New Roman"/>
-          <w:sz w:val="24"/>
-        </w:rPr>
-        <w:t>GitHub</w:t>
-      </w:r>
-      <w:proofErr w:type="spellEnd"/>
-      <w:r>
-        <w:rPr>
-          <w:rFonts w:ascii="Times New Roman" w:hAnsi="Times New Roman" w:cs="Times New Roman"/>
-          <w:sz w:val="24"/>
-        </w:rPr>
-        <w:t xml:space="preserve">, </w:t>
-      </w:r>
-      <w:proofErr w:type="spellStart"/>
-      <w:r>
-        <w:rPr>
-          <w:rFonts w:ascii="Times New Roman" w:hAnsi="Times New Roman" w:cs="Times New Roman"/>
-          <w:sz w:val="24"/>
-        </w:rPr>
-        <w:t>Node.js</w:t>
-      </w:r>
-      <w:proofErr w:type="spellEnd"/>
-      <w:r>
-        <w:rPr>
-          <w:rFonts w:ascii="Times New Roman" w:hAnsi="Times New Roman" w:cs="Times New Roman"/>
-          <w:sz w:val="24"/>
-        </w:rPr>
-        <w:t xml:space="preserve"> / </w:t>
-      </w:r>
-      <w:proofErr w:type="spellStart"/>
-      <w:r>
-        <w:rPr>
-          <w:rFonts w:ascii="Times New Roman" w:hAnsi="Times New Roman" w:cs="Times New Roman"/>
-          <w:sz w:val="24"/>
-        </w:rPr>
-        <w:t>npm</w:t>
-      </w:r>
-      <w:proofErr w:type="spellEnd"/>
-      <w:r>
-        <w:rPr>
-          <w:rFonts w:ascii="Times New Roman" w:hAnsi="Times New Roman" w:cs="Times New Roman"/>
-          <w:sz w:val="24"/>
-        </w:rPr>
-        <w:t xml:space="preserve">, </w:t>
-      </w:r>
-      <w:proofErr w:type="spellStart"/>
-      <w:r>
-        <w:rPr>
-          <w:rFonts w:ascii="Times New Roman" w:hAnsi="Times New Roman" w:cs="Times New Roman"/>
-          <w:sz w:val="24"/>
-        </w:rPr>
-        <w:t>Webpack</w:t>
-      </w:r>
-      <w:proofErr w:type="spellEnd"/>
-    </w:p>
-    <w:p>
-      <w:pPr>
-        <w:spacing w:after="0" w:line="276" w:lineRule="auto"/>
-        <w:rPr>
-          <w:rFonts w:ascii="Times New Roman" w:hAnsi="Times New Roman" w:cs="Times New Roman"/>
-          <w:sz w:val="24"/>
-        </w:rPr>
-      </w:pPr>
-    </w:p>
-    <w:p>
-      <w:pPr>
-        <w:spacing w:after="0" w:line="276" w:lineRule="auto"/>
-        <w:rPr>
-          <w:rFonts w:ascii="Times New Roman" w:hAnsi="Times New Roman" w:cs="Times New Roman"/>
-          <w:sz w:val="24"/>
-        </w:rPr>
-      </w:pPr>
-      <w:proofErr w:type="spellStart"/>
-      <w:r>
-        <w:rPr>
-          <w:rFonts w:ascii="Times New Roman" w:hAnsi="Times New Roman" w:cs="Times New Roman"/>
           <w:b/>
           <w:sz w:val="24"/>
         </w:rPr>
-        <w:t>RealCam</w:t>
-      </w:r>
-      <w:proofErr w:type="spellEnd"/>
-      <w:r>
-        <w:rPr>
-          <w:rFonts w:ascii="Times New Roman" w:hAnsi="Times New Roman" w:cs="Times New Roman"/>
-          <w:b/>
-          <w:sz w:val="24"/>
-        </w:rPr>
         <w:t xml:space="preserve"> 3.0 Web Interface</w:t>
       </w:r>
       <w:r>
@@ -3299,7 +3286,21 @@
           <w:rFonts w:ascii="Times New Roman" w:hAnsi="Times New Roman" w:cs="Times New Roman"/>
           <w:sz w:val="24"/>
         </w:rPr>
-        <w:t xml:space="preserve"> (01/2019 to Current)</w:t>
+        <w:t xml:space="preserve"> (01/2019 to </w:t>
+      </w:r>
+      <w:r>
+        <w:rPr>
+          <w:rFonts w:ascii="Times New Roman" w:hAnsi="Times New Roman" w:cs="Times New Roman"/>
+          <w:sz w:val="24"/>
+        </w:rPr>
+        <w:t>01/2020</w:t>
+      </w:r>
+      <w:r>
+        <w:rPr>
+          <w:rFonts w:ascii="Times New Roman" w:hAnsi="Times New Roman" w:cs="Times New Roman"/>
+          <w:sz w:val="24"/>
+        </w:rPr>
+        <w:t>)</w:t>
       </w:r>
     </w:p>
     <w:p>
@@ -3350,19 +3351,10 @@
           <w:rFonts w:ascii="Times New Roman" w:hAnsi="Times New Roman" w:cs="Times New Roman"/>
           <w:sz w:val="24"/>
         </w:rPr>
-        <w:t xml:space="preserve">downloading associated videos.  Differing views and interactions based on user access level.  </w:t>
-      </w:r>
-      <w:proofErr w:type="gramStart"/>
-      <w:r>
-        <w:rPr>
-          <w:rFonts w:ascii="Times New Roman" w:hAnsi="Times New Roman" w:cs="Times New Roman"/>
-          <w:sz w:val="24"/>
-        </w:rPr>
-        <w:t>Fully responsive and cross-browser compatible.</w:t>
+        <w:t>downloading associated videos.  Differing views and interactions based on user access level.  Fully responsive and cross-browser compatible.</w:t>
       </w:r>
       <w:bookmarkStart w:id="0" w:name="_GoBack"/>
       <w:bookmarkEnd w:id="0"/>
-      <w:proofErr w:type="gramEnd"/>
     </w:p>
     <w:p>
       <w:pPr>
@@ -3391,25 +3383,22 @@
           <w:rFonts w:ascii="Times New Roman" w:hAnsi="Times New Roman" w:cs="Times New Roman"/>
           <w:sz w:val="24"/>
         </w:rPr>
-        <w:t xml:space="preserve">, AJAX, </w:t>
-      </w:r>
-      <w:proofErr w:type="spellStart"/>
-      <w:r>
-        <w:rPr>
-          <w:rFonts w:ascii="Times New Roman" w:hAnsi="Times New Roman" w:cs="Times New Roman"/>
-          <w:sz w:val="24"/>
-        </w:rPr>
-        <w:t>Git</w:t>
-      </w:r>
-      <w:proofErr w:type="spellEnd"/>
-      <w:r>
-        <w:rPr>
-          <w:rFonts w:ascii="Times New Roman" w:hAnsi="Times New Roman" w:cs="Times New Roman"/>
-          <w:sz w:val="24"/>
-        </w:rPr>
-        <w:t xml:space="preserve"> / </w:t>
-      </w:r>
-      <w:proofErr w:type="spellStart"/>
+        <w:t xml:space="preserve">, </w:t>
+      </w:r>
+      <w:r>
+        <w:rPr>
+          <w:rFonts w:ascii="Times New Roman" w:hAnsi="Times New Roman" w:cs="Times New Roman"/>
+          <w:sz w:val="24"/>
+        </w:rPr>
+        <w:t>git</w:t>
+      </w:r>
+      <w:r>
+        <w:rPr>
+          <w:rFonts w:ascii="Times New Roman" w:hAnsi="Times New Roman" w:cs="Times New Roman"/>
+          <w:sz w:val="24"/>
+        </w:rPr>
+        <w:t xml:space="preserve">, </w:t>
+      </w:r>
       <w:r>
         <w:rPr>
           <w:rFonts w:ascii="Times New Roman" w:hAnsi="Times New Roman" w:cs="Times New Roman"/>
@@ -3417,7 +3406,6 @@
         </w:rPr>
         <w:t>GitHub</w:t>
       </w:r>
-      <w:proofErr w:type="spellEnd"/>
     </w:p>
     <w:p>
       <w:pPr>
@@ -3442,6 +3430,403 @@
           <w:b/>
           <w:sz w:val="24"/>
         </w:rPr>
+        <w:t>City Cards</w:t>
+      </w:r>
+      <w:r>
+        <w:rPr>
+          <w:rFonts w:ascii="Times New Roman" w:hAnsi="Times New Roman" w:cs="Times New Roman"/>
+          <w:sz w:val="24"/>
+        </w:rPr>
+        <w:t xml:space="preserve"> (</w:t>
+      </w:r>
+      <w:r>
+        <w:rPr>
+          <w:rFonts w:ascii="Times New Roman" w:hAnsi="Times New Roman" w:cs="Times New Roman"/>
+          <w:sz w:val="24"/>
+        </w:rPr>
+        <w:t>03</w:t>
+      </w:r>
+      <w:r>
+        <w:rPr>
+          <w:rFonts w:ascii="Times New Roman" w:hAnsi="Times New Roman" w:cs="Times New Roman"/>
+          <w:sz w:val="24"/>
+        </w:rPr>
+        <w:t>/20</w:t>
+      </w:r>
+      <w:r>
+        <w:rPr>
+          <w:rFonts w:ascii="Times New Roman" w:hAnsi="Times New Roman" w:cs="Times New Roman"/>
+          <w:sz w:val="24"/>
+        </w:rPr>
+        <w:t>20</w:t>
+      </w:r>
+      <w:r>
+        <w:rPr>
+          <w:rFonts w:ascii="Times New Roman" w:hAnsi="Times New Roman" w:cs="Times New Roman"/>
+          <w:sz w:val="24"/>
+        </w:rPr>
+        <w:t xml:space="preserve"> to </w:t>
+      </w:r>
+      <w:r>
+        <w:rPr>
+          <w:rFonts w:ascii="Times New Roman" w:hAnsi="Times New Roman" w:cs="Times New Roman"/>
+          <w:sz w:val="24"/>
+        </w:rPr>
+        <w:t>04</w:t>
+      </w:r>
+      <w:r>
+        <w:rPr>
+          <w:rFonts w:ascii="Times New Roman" w:hAnsi="Times New Roman" w:cs="Times New Roman"/>
+          <w:sz w:val="24"/>
+        </w:rPr>
+        <w:t>/20</w:t>
+      </w:r>
+      <w:r>
+        <w:rPr>
+          <w:rFonts w:ascii="Times New Roman" w:hAnsi="Times New Roman" w:cs="Times New Roman"/>
+          <w:sz w:val="24"/>
+        </w:rPr>
+        <w:t>20</w:t>
+      </w:r>
+      <w:r>
+        <w:rPr>
+          <w:rFonts w:ascii="Times New Roman" w:hAnsi="Times New Roman" w:cs="Times New Roman"/>
+          <w:sz w:val="24"/>
+        </w:rPr>
+        <w:t>)</w:t>
+      </w:r>
+    </w:p>
+    <w:p>
+      <w:pPr>
+        <w:spacing w:after="0" w:line="276" w:lineRule="auto"/>
+        <w:rPr>
+          <w:rFonts w:ascii="Times New Roman" w:hAnsi="Times New Roman" w:cs="Times New Roman"/>
+          <w:sz w:val="24"/>
+        </w:rPr>
+      </w:pPr>
+      <w:hyperlink r:id="rId12" w:history="1">
+        <w:proofErr w:type="spellStart"/>
+        <w:r>
+          <w:rPr>
+            <w:rStyle w:val="Hyperlink"/>
+            <w:rFonts w:ascii="Times New Roman" w:hAnsi="Times New Roman" w:cs="Times New Roman"/>
+            <w:sz w:val="24"/>
+          </w:rPr>
+          <w:t>https://city-cards.org</w:t>
+        </w:r>
+        <w:proofErr w:type="spellEnd"/>
+      </w:hyperlink>
+      <w:r>
+        <w:rPr>
+          <w:rFonts w:ascii="Times New Roman" w:hAnsi="Times New Roman" w:cs="Times New Roman"/>
+          <w:sz w:val="24"/>
+        </w:rPr>
+        <w:t xml:space="preserve"> | </w:t>
+      </w:r>
+      <w:hyperlink r:id="rId13" w:history="1">
+        <w:r>
+          <w:rPr>
+            <w:rStyle w:val="Hyperlink"/>
+            <w:rFonts w:ascii="Times New Roman" w:hAnsi="Times New Roman" w:cs="Times New Roman"/>
+            <w:sz w:val="24"/>
+          </w:rPr>
+          <w:t>https://</w:t>
+        </w:r>
+        <w:proofErr w:type="spellStart"/>
+        <w:r>
+          <w:rPr>
+            <w:rStyle w:val="Hyperlink"/>
+            <w:rFonts w:ascii="Times New Roman" w:hAnsi="Times New Roman" w:cs="Times New Roman"/>
+            <w:sz w:val="24"/>
+          </w:rPr>
+          <w:t>github.com</w:t>
+        </w:r>
+        <w:proofErr w:type="spellEnd"/>
+        <w:r>
+          <w:rPr>
+            <w:rStyle w:val="Hyperlink"/>
+            <w:rFonts w:ascii="Times New Roman" w:hAnsi="Times New Roman" w:cs="Times New Roman"/>
+            <w:sz w:val="24"/>
+          </w:rPr>
+          <w:t>/Elijah-Watson/City-Cards</w:t>
+        </w:r>
+      </w:hyperlink>
+    </w:p>
+    <w:p>
+      <w:pPr>
+        <w:spacing w:after="0" w:line="276" w:lineRule="auto"/>
+        <w:rPr>
+          <w:rFonts w:ascii="Times New Roman" w:hAnsi="Times New Roman" w:cs="Times New Roman"/>
+          <w:sz w:val="24"/>
+        </w:rPr>
+      </w:pPr>
+      <w:r>
+        <w:rPr>
+          <w:rFonts w:ascii="Times New Roman" w:hAnsi="Times New Roman" w:cs="Times New Roman"/>
+          <w:sz w:val="24"/>
+        </w:rPr>
+        <w:t>A web app for comparing cities using a trading card style interface.</w:t>
+      </w:r>
+    </w:p>
+    <w:p>
+      <w:pPr>
+        <w:spacing w:after="0" w:line="276" w:lineRule="auto"/>
+        <w:rPr>
+          <w:rFonts w:ascii="Times New Roman" w:hAnsi="Times New Roman" w:cs="Times New Roman"/>
+          <w:sz w:val="24"/>
+        </w:rPr>
+      </w:pPr>
+      <w:r>
+        <w:rPr>
+          <w:rFonts w:ascii="Times New Roman" w:hAnsi="Times New Roman" w:cs="Times New Roman"/>
+          <w:sz w:val="24"/>
+        </w:rPr>
+        <w:t xml:space="preserve">Developed with: </w:t>
+      </w:r>
+      <w:r>
+        <w:rPr>
+          <w:rFonts w:ascii="Times New Roman" w:hAnsi="Times New Roman" w:cs="Times New Roman"/>
+          <w:sz w:val="24"/>
+        </w:rPr>
+        <w:t xml:space="preserve">React, Redux, TypeScript, GraphQL, </w:t>
+      </w:r>
+      <w:r>
+        <w:rPr>
+          <w:rFonts w:ascii="Times New Roman" w:hAnsi="Times New Roman" w:cs="Times New Roman"/>
+          <w:sz w:val="24"/>
+        </w:rPr>
+        <w:t xml:space="preserve">HTML, CSS, npm, </w:t>
+      </w:r>
+      <w:r>
+        <w:rPr>
+          <w:rFonts w:ascii="Times New Roman" w:hAnsi="Times New Roman" w:cs="Times New Roman"/>
+          <w:sz w:val="24"/>
+        </w:rPr>
+        <w:t xml:space="preserve">git, </w:t>
+      </w:r>
+      <w:r>
+        <w:rPr>
+          <w:rFonts w:ascii="Times New Roman" w:hAnsi="Times New Roman" w:cs="Times New Roman"/>
+          <w:sz w:val="24"/>
+        </w:rPr>
+        <w:t>GitHub</w:t>
+      </w:r>
+    </w:p>
+    <w:p>
+      <w:pPr>
+        <w:spacing w:after="0" w:line="276" w:lineRule="auto"/>
+        <w:rPr>
+          <w:rFonts w:ascii="Times New Roman" w:hAnsi="Times New Roman" w:cs="Times New Roman"/>
+          <w:sz w:val="24"/>
+        </w:rPr>
+      </w:pPr>
+    </w:p>
+    <w:p>
+      <w:pPr>
+        <w:spacing w:after="0" w:line="276" w:lineRule="auto"/>
+        <w:rPr>
+          <w:rFonts w:ascii="Times New Roman" w:hAnsi="Times New Roman" w:cs="Times New Roman"/>
+          <w:sz w:val="24"/>
+        </w:rPr>
+      </w:pPr>
+      <w:r>
+        <w:rPr>
+          <w:rFonts w:ascii="Times New Roman" w:hAnsi="Times New Roman" w:cs="Times New Roman"/>
+          <w:b/>
+          <w:bCs/>
+          <w:sz w:val="24"/>
+        </w:rPr>
+        <w:t>City Data API</w:t>
+      </w:r>
+      <w:r>
+        <w:rPr>
+          <w:rFonts w:ascii="Times New Roman" w:hAnsi="Times New Roman" w:cs="Times New Roman"/>
+          <w:sz w:val="24"/>
+        </w:rPr>
+        <w:t xml:space="preserve"> (03/2020 to 04/2020)</w:t>
+      </w:r>
+    </w:p>
+    <w:p>
+      <w:pPr>
+        <w:spacing w:after="0" w:line="276" w:lineRule="auto"/>
+        <w:rPr>
+          <w:rFonts w:ascii="Times New Roman" w:hAnsi="Times New Roman" w:cs="Times New Roman"/>
+          <w:sz w:val="24"/>
+        </w:rPr>
+      </w:pPr>
+      <w:hyperlink r:id="rId14" w:history="1">
+        <w:proofErr w:type="spellStart"/>
+        <w:r>
+          <w:rPr>
+            <w:rStyle w:val="Hyperlink"/>
+            <w:rFonts w:ascii="Times New Roman" w:hAnsi="Times New Roman" w:cs="Times New Roman"/>
+            <w:sz w:val="24"/>
+          </w:rPr>
+          <w:t>https://api.city-cards.org/graphql</w:t>
+        </w:r>
+        <w:proofErr w:type="spellEnd"/>
+      </w:hyperlink>
+      <w:r>
+        <w:rPr>
+          <w:rFonts w:ascii="Times New Roman" w:hAnsi="Times New Roman" w:cs="Times New Roman"/>
+          <w:sz w:val="24"/>
+        </w:rPr>
+        <w:t xml:space="preserve"> | </w:t>
+      </w:r>
+      <w:hyperlink r:id="rId15" w:history="1">
+        <w:r>
+          <w:rPr>
+            <w:rStyle w:val="Hyperlink"/>
+            <w:rFonts w:ascii="Times New Roman" w:hAnsi="Times New Roman" w:cs="Times New Roman"/>
+            <w:sz w:val="24"/>
+          </w:rPr>
+          <w:t>https://</w:t>
+        </w:r>
+        <w:proofErr w:type="spellStart"/>
+        <w:r>
+          <w:rPr>
+            <w:rStyle w:val="Hyperlink"/>
+            <w:rFonts w:ascii="Times New Roman" w:hAnsi="Times New Roman" w:cs="Times New Roman"/>
+            <w:sz w:val="24"/>
+          </w:rPr>
+          <w:t>github.com</w:t>
+        </w:r>
+        <w:proofErr w:type="spellEnd"/>
+        <w:r>
+          <w:rPr>
+            <w:rStyle w:val="Hyperlink"/>
+            <w:rFonts w:ascii="Times New Roman" w:hAnsi="Times New Roman" w:cs="Times New Roman"/>
+            <w:sz w:val="24"/>
+          </w:rPr>
+          <w:t>/Elijah-Watson/City-Data-API</w:t>
+        </w:r>
+      </w:hyperlink>
+    </w:p>
+    <w:p>
+      <w:pPr>
+        <w:spacing w:after="0" w:line="276" w:lineRule="auto"/>
+        <w:rPr>
+          <w:rFonts w:ascii="Times New Roman" w:hAnsi="Times New Roman" w:cs="Times New Roman"/>
+          <w:sz w:val="24"/>
+        </w:rPr>
+      </w:pPr>
+      <w:r>
+        <w:rPr>
+          <w:rFonts w:ascii="Times New Roman" w:hAnsi="Times New Roman" w:cs="Times New Roman"/>
+          <w:sz w:val="24"/>
+        </w:rPr>
+        <w:t>A GraphQL API that provides info about major cities including population, cost of living, crime rates, and happiness level as well as job info for each city including available jobs and average annual salary.</w:t>
+      </w:r>
+    </w:p>
+    <w:p>
+      <w:pPr>
+        <w:spacing w:after="0" w:line="276" w:lineRule="auto"/>
+        <w:rPr>
+          <w:rFonts w:ascii="Times New Roman" w:hAnsi="Times New Roman" w:cs="Times New Roman"/>
+          <w:sz w:val="24"/>
+        </w:rPr>
+      </w:pPr>
+      <w:r>
+        <w:rPr>
+          <w:rFonts w:ascii="Times New Roman" w:hAnsi="Times New Roman" w:cs="Times New Roman"/>
+          <w:sz w:val="24"/>
+        </w:rPr>
+        <w:t xml:space="preserve">Developed with: GraphQL, </w:t>
+      </w:r>
+      <w:r>
+        <w:rPr>
+          <w:rFonts w:ascii="Times New Roman" w:hAnsi="Times New Roman" w:cs="Times New Roman"/>
+          <w:sz w:val="24"/>
+        </w:rPr>
+        <w:t>SQL</w:t>
+      </w:r>
+      <w:r>
+        <w:rPr>
+          <w:rFonts w:ascii="Times New Roman" w:hAnsi="Times New Roman" w:cs="Times New Roman"/>
+          <w:sz w:val="24"/>
+        </w:rPr>
+        <w:t xml:space="preserve">, JavaScript, </w:t>
+      </w:r>
+      <w:r>
+        <w:rPr>
+          <w:rFonts w:ascii="Times New Roman" w:hAnsi="Times New Roman" w:cs="Times New Roman"/>
+          <w:sz w:val="24"/>
+        </w:rPr>
+        <w:t>Node</w:t>
+      </w:r>
+      <w:r>
+        <w:rPr>
+          <w:rFonts w:ascii="Times New Roman" w:hAnsi="Times New Roman" w:cs="Times New Roman"/>
+          <w:sz w:val="24"/>
+        </w:rPr>
+        <w:t>.</w:t>
+      </w:r>
+      <w:r>
+        <w:rPr>
+          <w:rFonts w:ascii="Times New Roman" w:hAnsi="Times New Roman" w:cs="Times New Roman"/>
+          <w:sz w:val="24"/>
+        </w:rPr>
+        <w:t>js</w:t>
+      </w:r>
+      <w:r>
+        <w:rPr>
+          <w:rFonts w:ascii="Times New Roman" w:hAnsi="Times New Roman" w:cs="Times New Roman"/>
+          <w:sz w:val="24"/>
+        </w:rPr>
+        <w:t xml:space="preserve">, </w:t>
+      </w:r>
+      <w:r>
+        <w:rPr>
+          <w:rFonts w:ascii="Times New Roman" w:hAnsi="Times New Roman" w:cs="Times New Roman"/>
+          <w:sz w:val="24"/>
+        </w:rPr>
+        <w:t>npm</w:t>
+      </w:r>
+      <w:r>
+        <w:rPr>
+          <w:rFonts w:ascii="Times New Roman" w:hAnsi="Times New Roman" w:cs="Times New Roman"/>
+          <w:sz w:val="24"/>
+        </w:rPr>
+        <w:t xml:space="preserve">, </w:t>
+      </w:r>
+      <w:r>
+        <w:rPr>
+          <w:rFonts w:ascii="Times New Roman" w:hAnsi="Times New Roman" w:cs="Times New Roman"/>
+          <w:sz w:val="24"/>
+        </w:rPr>
+        <w:t xml:space="preserve">git, </w:t>
+      </w:r>
+      <w:r>
+        <w:rPr>
+          <w:rFonts w:ascii="Times New Roman" w:hAnsi="Times New Roman" w:cs="Times New Roman"/>
+          <w:sz w:val="24"/>
+        </w:rPr>
+        <w:t>GitHub</w:t>
+      </w:r>
+    </w:p>
+    <w:p>
+      <w:pPr>
+        <w:spacing w:after="0" w:line="276" w:lineRule="auto"/>
+        <w:rPr>
+          <w:rFonts w:ascii="Times New Roman" w:hAnsi="Times New Roman" w:cs="Times New Roman"/>
+          <w:sz w:val="24"/>
+        </w:rPr>
+      </w:pPr>
+    </w:p>
+    <w:p>
+      <w:pPr>
+        <w:spacing w:after="0" w:line="276" w:lineRule="auto"/>
+        <w:rPr>
+          <w:rFonts w:ascii="Times New Roman" w:hAnsi="Times New Roman" w:cs="Times New Roman"/>
+          <w:sz w:val="24"/>
+        </w:rPr>
+      </w:pPr>
+      <w:r>
+        <w:rPr>
+          <w:rFonts w:ascii="Times New Roman" w:hAnsi="Times New Roman" w:cs="Times New Roman"/>
+          <w:b/>
+          <w:sz w:val="24"/>
+        </w:rPr>
         <w:t>My Portfolio</w:t>
       </w:r>
       <w:r>
@@ -3489,7 +3874,7 @@
           <w:sz w:val="24"/>
         </w:rPr>
       </w:pPr>
-      <w:hyperlink r:id="rId12" w:history="1">
+      <w:hyperlink r:id="rId16" w:history="1">
         <w:r>
           <w:rPr>
             <w:rStyle w:val="Hyperlink"/>
@@ -3508,7 +3893,7 @@
         </w:rPr>
         <w:t xml:space="preserve"> | </w:t>
       </w:r>
-      <w:hyperlink r:id="rId13" w:history="1">
+      <w:hyperlink r:id="rId17" w:history="1">
         <w:r>
           <w:rPr>
             <w:rStyle w:val="Hyperlink"/>
@@ -3533,81 +3918,29 @@
           <w:rFonts w:ascii="Times New Roman" w:hAnsi="Times New Roman" w:cs="Times New Roman"/>
           <w:sz w:val="24"/>
         </w:rPr>
-        <w:t xml:space="preserve">Developed with: HTML, CSS, JavaScript, </w:t>
-      </w:r>
-      <w:proofErr w:type="spellStart"/>
-      <w:r>
-        <w:rPr>
-          <w:rFonts w:ascii="Times New Roman" w:hAnsi="Times New Roman" w:cs="Times New Roman"/>
-          <w:sz w:val="24"/>
-        </w:rPr>
-        <w:t>Git</w:t>
-      </w:r>
-      <w:proofErr w:type="spellEnd"/>
-      <w:r>
-        <w:rPr>
-          <w:rFonts w:ascii="Times New Roman" w:hAnsi="Times New Roman" w:cs="Times New Roman"/>
-          <w:sz w:val="24"/>
-        </w:rPr>
-        <w:t xml:space="preserve"> / </w:t>
-      </w:r>
-      <w:proofErr w:type="spellStart"/>
-      <w:r>
-        <w:rPr>
-          <w:rFonts w:ascii="Times New Roman" w:hAnsi="Times New Roman" w:cs="Times New Roman"/>
-          <w:sz w:val="24"/>
-        </w:rPr>
-        <w:t>GitHub</w:t>
-      </w:r>
-      <w:proofErr w:type="spellEnd"/>
-      <w:r>
-        <w:rPr>
-          <w:rFonts w:ascii="Times New Roman" w:hAnsi="Times New Roman" w:cs="Times New Roman"/>
-          <w:sz w:val="24"/>
-        </w:rPr>
-        <w:t xml:space="preserve">, </w:t>
-      </w:r>
-      <w:proofErr w:type="spellStart"/>
-      <w:r>
-        <w:rPr>
-          <w:rFonts w:ascii="Times New Roman" w:hAnsi="Times New Roman" w:cs="Times New Roman"/>
-          <w:sz w:val="24"/>
-        </w:rPr>
-        <w:t>Node.js</w:t>
-      </w:r>
-      <w:proofErr w:type="spellEnd"/>
-      <w:r>
-        <w:rPr>
-          <w:rFonts w:ascii="Times New Roman" w:hAnsi="Times New Roman" w:cs="Times New Roman"/>
-          <w:sz w:val="24"/>
-        </w:rPr>
-        <w:t xml:space="preserve"> / </w:t>
-      </w:r>
-      <w:proofErr w:type="spellStart"/>
-      <w:r>
-        <w:rPr>
-          <w:rFonts w:ascii="Times New Roman" w:hAnsi="Times New Roman" w:cs="Times New Roman"/>
-          <w:sz w:val="24"/>
-        </w:rPr>
-        <w:t>npm</w:t>
-      </w:r>
-      <w:proofErr w:type="spellEnd"/>
-      <w:r>
-        <w:rPr>
-          <w:rFonts w:ascii="Times New Roman" w:hAnsi="Times New Roman" w:cs="Times New Roman"/>
-          <w:sz w:val="24"/>
-        </w:rPr>
-        <w:t xml:space="preserve">, </w:t>
-      </w:r>
-      <w:proofErr w:type="spellStart"/>
-      <w:r>
-        <w:rPr>
-          <w:rFonts w:ascii="Times New Roman" w:hAnsi="Times New Roman" w:cs="Times New Roman"/>
-          <w:sz w:val="24"/>
-        </w:rPr>
-        <w:t>Webpack</w:t>
-      </w:r>
-      <w:proofErr w:type="spellEnd"/>
+        <w:t xml:space="preserve">Developed with: HTML, CSS, JavaScript, npm, </w:t>
+      </w:r>
+      <w:r>
+        <w:rPr>
+          <w:rFonts w:ascii="Times New Roman" w:hAnsi="Times New Roman" w:cs="Times New Roman"/>
+          <w:sz w:val="24"/>
+        </w:rPr>
+        <w:t>w</w:t>
+      </w:r>
+      <w:r>
+        <w:rPr>
+          <w:rFonts w:ascii="Times New Roman" w:hAnsi="Times New Roman" w:cs="Times New Roman"/>
+          <w:sz w:val="24"/>
+        </w:rPr>
+        <w:t>ebpack</w:t>
+      </w:r>
+      <w:r>
+        <w:rPr>
+          <w:rFonts w:ascii="Times New Roman" w:hAnsi="Times New Roman" w:cs="Times New Roman"/>
+          <w:sz w:val="24"/>
+        </w:rPr>
+        <w:t>, git, GitHub</w:t>
+      </w:r>
     </w:p>
     <w:sectPr>
       <w:type w:val="continuous"/>
@@ -5886,7 +6219,7 @@
 </file>
 
 <file path=customXml/itemProps1.xml><?xml version="1.0" encoding="utf-8"?>
-<ds:datastoreItem xmlns:ds="http://schemas.openxmlformats.org/officeDocument/2006/customXml" ds:itemID="{B12DE138-76AE-4EC2-AE5A-43E574B81B71}">
+<ds:datastoreItem xmlns:ds="http://schemas.openxmlformats.org/officeDocument/2006/customXml" ds:itemID="{B796F731-53E2-4DF6-8E55-681A39611CBA}">
   <ds:schemaRefs>
     <ds:schemaRef ds:uri="http://schemas.openxmlformats.org/officeDocument/2006/bibliography"/>
   </ds:schemaRefs>

</xml_diff>